<commit_message>
update HNL LR templates for litigation friend
</commit_message>
<xml_diff>
--- a/docker/docmosis/templates/CV-UNS-HRN-ENG-01217.docx
+++ b/docker/docmosis/templates/CV-UNS-HRN-ENG-01217.docx
@@ -1372,17 +1372,143 @@
               </w:rPr>
               <w:t>&lt;&lt;</w:t>
             </w:r>
+            <w:r>
+              <w:rPr>
+                <w:rFonts w:ascii="GDSTransportWebsite" w:hAnsi="GDSTransportWebsite"/>
+                <w:color w:val="0A0A0A"/>
+              </w:rPr>
+              <w:t>cs_</w:t>
+            </w:r>
+            <w:proofErr w:type="gramStart"/>
+            <w:r>
+              <w:rPr>
+                <w:rFonts w:ascii="GDSTransportWebsite" w:hAnsi="GDSTransportWebsite"/>
+                <w:color w:val="0A0A0A"/>
+              </w:rPr>
+              <w:t>{!isBlank</w:t>
+            </w:r>
+            <w:proofErr w:type="gramEnd"/>
+            <w:r>
+              <w:rPr>
+                <w:rFonts w:ascii="GDSTransportWebsite" w:hAnsi="GDSTransportWebsite"/>
+                <w:color w:val="0A0A0A"/>
+              </w:rPr>
+              <w:t>(</w:t>
+            </w:r>
+            <w:r>
+              <w:rPr>
+                <w:rFonts w:ascii="GDSTransportWebsite" w:hAnsi="GDSTransportWebsite"/>
+                <w:color w:val="0A0A0A"/>
+              </w:rPr>
+              <w:t>applicant.</w:t>
+            </w:r>
+            <w:r>
+              <w:rPr>
+                <w:rFonts w:ascii="GDSTransportWebsite" w:hAnsi="GDSTransportWebsite"/>
+                <w:color w:val="0A0A0A"/>
+              </w:rPr>
+              <w:t>litigationFriend</w:t>
+            </w:r>
+            <w:r>
+              <w:rPr>
+                <w:rFonts w:ascii="GDSTransportWebsite" w:hAnsi="GDSTransportWebsite"/>
+                <w:color w:val="0A0A0A"/>
+              </w:rPr>
+              <w:t>Name</w:t>
+            </w:r>
+            <w:r>
+              <w:rPr>
+                <w:rFonts w:ascii="GDSTransportWebsite" w:hAnsi="GDSTransportWebsite"/>
+                <w:color w:val="0A0A0A"/>
+              </w:rPr>
+              <w:t>)}</w:t>
+            </w:r>
+            <w:r>
+              <w:rPr>
+                <w:rFonts w:ascii="GDSTransportWebsite" w:hAnsi="GDSTransportWebsite"/>
+                <w:color w:val="0A0A0A"/>
+              </w:rPr>
+              <w:t>&gt;&gt;</w:t>
+            </w:r>
+            <w:r>
+              <w:rPr>
+                <w:rFonts w:ascii="GDSTransportWebsite" w:hAnsi="GDSTransportWebsite"/>
+                <w:color w:val="0A0A0A"/>
+              </w:rPr>
+              <w:t>&lt;&lt;</w:t>
+            </w:r>
+            <w:r>
+              <w:rPr>
+                <w:rFonts w:ascii="GDSTransportWebsite" w:hAnsi="GDSTransportWebsite"/>
+                <w:color w:val="0A0A0A"/>
+              </w:rPr>
+              <w:t>applicant.</w:t>
+            </w:r>
+            <w:r>
+              <w:rPr>
+                <w:rFonts w:ascii="GDSTransportWebsite" w:hAnsi="GDSTransportWebsite"/>
+                <w:color w:val="0A0A0A"/>
+              </w:rPr>
+              <w:t>litigationFriend</w:t>
+            </w:r>
+            <w:r>
+              <w:rPr>
+                <w:rFonts w:ascii="GDSTransportWebsite" w:hAnsi="GDSTransportWebsite"/>
+                <w:color w:val="0A0A0A"/>
+              </w:rPr>
+              <w:t>Name</w:t>
+            </w:r>
+            <w:r>
+              <w:rPr>
+                <w:rFonts w:ascii="GDSTransportWebsite" w:hAnsi="GDSTransportWebsite"/>
+                <w:color w:val="0A0A0A"/>
+              </w:rPr>
+              <w:t>&gt;&gt;&lt;&lt;else&gt;&gt;</w:t>
+            </w:r>
+            <w:r>
+              <w:rPr>
+                <w:rFonts w:ascii="GDSTransportWebsite" w:hAnsi="GDSTransportWebsite"/>
+                <w:color w:val="0A0A0A"/>
+              </w:rPr>
+              <w:t>&lt;&lt;</w:t>
+            </w:r>
+            <w:r>
+              <w:rPr>
+                <w:rFonts w:ascii="GDSTransportWebsite" w:hAnsi="GDSTransportWebsite"/>
+                <w:color w:val="0A0A0A"/>
+              </w:rPr>
+              <w:t>applicant.litigationFriendFirstName</w:t>
+            </w:r>
+            <w:r>
+              <w:rPr>
+                <w:rFonts w:ascii="GDSTransportWebsite" w:hAnsi="GDSTransportWebsite"/>
+                <w:color w:val="0A0A0A"/>
+              </w:rPr>
+              <w:t>&gt;&gt;</w:t>
+            </w:r>
+            <w:r>
+              <w:rPr>
+                <w:rFonts w:ascii="GDSTransportWebsite" w:hAnsi="GDSTransportWebsite"/>
+                <w:color w:val="0A0A0A"/>
+              </w:rPr>
+              <w:t xml:space="preserve"> </w:t>
+            </w:r>
+            <w:r>
+              <w:rPr>
+                <w:rFonts w:ascii="GDSTransportWebsite" w:hAnsi="GDSTransportWebsite"/>
+                <w:color w:val="0A0A0A"/>
+              </w:rPr>
+              <w:t>&lt;&lt;</w:t>
+            </w:r>
             <w:proofErr w:type="spellStart"/>
-            <w:proofErr w:type="gramStart"/>
-            <w:r>
-              <w:rPr>
-                <w:rFonts w:ascii="GDSTransportWebsite" w:hAnsi="GDSTransportWebsite"/>
-                <w:color w:val="0A0A0A"/>
-              </w:rPr>
-              <w:t>applicant.litigationFriendFirstName</w:t>
+            <w:r>
+              <w:rPr>
+                <w:rFonts w:ascii="GDSTransportWebsite" w:hAnsi="GDSTransportWebsite"/>
+                <w:color w:val="0A0A0A"/>
+              </w:rPr>
+              <w:t>applicant.litigationFriendLastName</w:t>
             </w:r>
             <w:proofErr w:type="spellEnd"/>
-            <w:proofErr w:type="gramEnd"/>
             <w:r>
               <w:rPr>
                 <w:rFonts w:ascii="GDSTransportWebsite" w:hAnsi="GDSTransportWebsite"/>
@@ -1395,40 +1521,8 @@
                 <w:rFonts w:ascii="GDSTransportWebsite" w:hAnsi="GDSTransportWebsite"/>
                 <w:color w:val="0A0A0A"/>
               </w:rPr>
-              <w:t xml:space="preserve"> </w:t>
-            </w:r>
-            <w:r>
-              <w:rPr>
-                <w:rFonts w:ascii="GDSTransportWebsite" w:hAnsi="GDSTransportWebsite"/>
-                <w:color w:val="0A0A0A"/>
-              </w:rPr>
-              <w:t>&lt;&lt;</w:t>
-            </w:r>
-            <w:proofErr w:type="spellStart"/>
-            <w:r>
-              <w:rPr>
-                <w:rFonts w:ascii="GDSTransportWebsite" w:hAnsi="GDSTransportWebsite"/>
-                <w:color w:val="0A0A0A"/>
-              </w:rPr>
-              <w:t>applicant.litigationFriendLastName</w:t>
-            </w:r>
-            <w:proofErr w:type="spellEnd"/>
-            <w:r>
-              <w:rPr>
-                <w:rFonts w:ascii="GDSTransportWebsite" w:hAnsi="GDSTransportWebsite"/>
-                <w:color w:val="0A0A0A"/>
-              </w:rPr>
-              <w:t>&gt;&gt;</w:t>
-            </w:r>
-          </w:p>
-          <w:p>
-            <w:pPr>
-              <w:spacing w:before="40" w:after="40"/>
-              <w:rPr>
-                <w:rFonts w:ascii="GDSTransportWebsite" w:hAnsi="GDSTransportWebsite"/>
-                <w:color w:val="0A0A0A"/>
-              </w:rPr>
-            </w:pPr>
+              <w:t>&lt;&lt;es_&gt;&gt;</w:t>
+            </w:r>
           </w:p>
         </w:tc>
       </w:tr>
@@ -2497,7 +2591,14 @@
                       <w:rFonts w:ascii="GDSTransportWebsite" w:hAnsi="GDSTransportWebsite"/>
                       <w:color w:val="0A0A0A"/>
                     </w:rPr>
-                    <w:t>&lt;&lt;respondents[0</w:t>
+                    <w:t>&lt;&lt;</w:t>
+                  </w:r>
+                  <w:r>
+                    <w:rPr>
+                      <w:rFonts w:ascii="GDSTransportWebsite" w:hAnsi="GDSTransportWebsite"/>
+                      <w:color w:val="0A0A0A"/>
+                    </w:rPr>
+                    <w:t>cs_</w:t>
                   </w:r>
                   <w:proofErr w:type="gramStart"/>
                   <w:r>
@@ -2505,7 +2606,7 @@
                       <w:rFonts w:ascii="GDSTransportWebsite" w:hAnsi="GDSTransportWebsite"/>
                       <w:color w:val="0A0A0A"/>
                     </w:rPr>
-                    <w:t>].</w:t>
+                    <w:t>{!</w:t>
                   </w:r>
                   <w:proofErr w:type="spellStart"/>
                   <w:r>
@@ -2513,7 +2614,7 @@
                       <w:rFonts w:ascii="GDSTransportWebsite" w:hAnsi="GDSTransportWebsite"/>
                       <w:color w:val="0A0A0A"/>
                     </w:rPr>
-                    <w:t>litigationFriendFirstName</w:t>
+                    <w:t>isBlank</w:t>
                   </w:r>
                   <w:proofErr w:type="spellEnd"/>
                   <w:proofErr w:type="gramEnd"/>
@@ -2522,7 +2623,14 @@
                       <w:rFonts w:ascii="GDSTransportWebsite" w:hAnsi="GDSTransportWebsite"/>
                       <w:color w:val="0A0A0A"/>
                     </w:rPr>
-                    <w:t>&gt;&gt; &lt;&lt;respondents[0].</w:t>
+                    <w:t>(respondents[0]</w:t>
+                  </w:r>
+                  <w:r>
+                    <w:rPr>
+                      <w:rFonts w:ascii="GDSTransportWebsite" w:hAnsi="GDSTransportWebsite"/>
+                      <w:color w:val="0A0A0A"/>
+                    </w:rPr>
+                    <w:t>.</w:t>
                   </w:r>
                   <w:proofErr w:type="spellStart"/>
                   <w:r>
@@ -2530,6 +2638,145 @@
                       <w:rFonts w:ascii="GDSTransportWebsite" w:hAnsi="GDSTransportWebsite"/>
                       <w:color w:val="0A0A0A"/>
                     </w:rPr>
+                    <w:t>litigationFriend</w:t>
+                  </w:r>
+                  <w:r>
+                    <w:rPr>
+                      <w:rFonts w:ascii="GDSTransportWebsite" w:hAnsi="GDSTransportWebsite"/>
+                      <w:color w:val="0A0A0A"/>
+                    </w:rPr>
+                    <w:t>Name</w:t>
+                  </w:r>
+                  <w:proofErr w:type="spellEnd"/>
+                  <w:r>
+                    <w:rPr>
+                      <w:rFonts w:ascii="GDSTransportWebsite" w:hAnsi="GDSTransportWebsite"/>
+                      <w:color w:val="0A0A0A"/>
+                    </w:rPr>
+                    <w:t>)}</w:t>
+                  </w:r>
+                  <w:r>
+                    <w:rPr>
+                      <w:rFonts w:ascii="GDSTransportWebsite" w:hAnsi="GDSTransportWebsite"/>
+                      <w:color w:val="0A0A0A"/>
+                    </w:rPr>
+                    <w:t>&gt;&gt;</w:t>
+                  </w:r>
+                  <w:r>
+                    <w:rPr>
+                      <w:rFonts w:ascii="GDSTransportWebsite" w:hAnsi="GDSTransportWebsite"/>
+                      <w:color w:val="0A0A0A"/>
+                    </w:rPr>
+                    <w:t>&lt;&lt;</w:t>
+                  </w:r>
+                  <w:r>
+                    <w:rPr>
+                      <w:rFonts w:ascii="GDSTransportWebsite" w:hAnsi="GDSTransportWebsite"/>
+                      <w:color w:val="0A0A0A"/>
+                    </w:rPr>
+                    <w:t xml:space="preserve"> </w:t>
+                  </w:r>
+                  <w:r>
+                    <w:rPr>
+                      <w:rFonts w:ascii="GDSTransportWebsite" w:hAnsi="GDSTransportWebsite"/>
+                      <w:color w:val="0A0A0A"/>
+                    </w:rPr>
+                    <w:t>respondents[0]</w:t>
+                  </w:r>
+                  <w:r>
+                    <w:rPr>
+                      <w:rFonts w:ascii="GDSTransportWebsite" w:hAnsi="GDSTransportWebsite"/>
+                      <w:color w:val="0A0A0A"/>
+                    </w:rPr>
+                    <w:t>.</w:t>
+                  </w:r>
+                  <w:proofErr w:type="spellStart"/>
+                  <w:r>
+                    <w:rPr>
+                      <w:rFonts w:ascii="GDSTransportWebsite" w:hAnsi="GDSTransportWebsite"/>
+                      <w:color w:val="0A0A0A"/>
+                    </w:rPr>
+                    <w:t>litigationFriend</w:t>
+                  </w:r>
+                  <w:r>
+                    <w:rPr>
+                      <w:rFonts w:ascii="GDSTransportWebsite" w:hAnsi="GDSTransportWebsite"/>
+                      <w:color w:val="0A0A0A"/>
+                    </w:rPr>
+                    <w:t>Name</w:t>
+                  </w:r>
+                  <w:proofErr w:type="spellEnd"/>
+                  <w:r>
+                    <w:rPr>
+                      <w:rFonts w:ascii="GDSTransportWebsite" w:hAnsi="GDSTransportWebsite"/>
+                      <w:color w:val="0A0A0A"/>
+                    </w:rPr>
+                    <w:t>&gt;&gt;&lt;&lt;else&gt;&gt;</w:t>
+                  </w:r>
+                  <w:r>
+                    <w:rPr>
+                      <w:rFonts w:ascii="GDSTransportWebsite" w:hAnsi="GDSTransportWebsite"/>
+                      <w:color w:val="0A0A0A"/>
+                    </w:rPr>
+                    <w:t>&lt;&lt;</w:t>
+                  </w:r>
+                  <w:r>
+                    <w:rPr>
+                      <w:rFonts w:ascii="GDSTransportWebsite" w:hAnsi="GDSTransportWebsite"/>
+                      <w:color w:val="0A0A0A"/>
+                    </w:rPr>
+                    <w:t xml:space="preserve"> </w:t>
+                  </w:r>
+                  <w:r>
+                    <w:rPr>
+                      <w:rFonts w:ascii="GDSTransportWebsite" w:hAnsi="GDSTransportWebsite"/>
+                      <w:color w:val="0A0A0A"/>
+                    </w:rPr>
+                    <w:t>respondents[0].</w:t>
+                  </w:r>
+                  <w:proofErr w:type="spellStart"/>
+                  <w:r>
+                    <w:rPr>
+                      <w:rFonts w:ascii="GDSTransportWebsite" w:hAnsi="GDSTransportWebsite"/>
+                      <w:color w:val="0A0A0A"/>
+                    </w:rPr>
+                    <w:t>litigationFriendFirstName</w:t>
+                  </w:r>
+                  <w:proofErr w:type="spellEnd"/>
+                  <w:r>
+                    <w:rPr>
+                      <w:rFonts w:ascii="GDSTransportWebsite" w:hAnsi="GDSTransportWebsite"/>
+                      <w:color w:val="0A0A0A"/>
+                    </w:rPr>
+                    <w:t>&gt;&gt;</w:t>
+                  </w:r>
+                  <w:r>
+                    <w:rPr>
+                      <w:rFonts w:ascii="GDSTransportWebsite" w:hAnsi="GDSTransportWebsite"/>
+                      <w:color w:val="0A0A0A"/>
+                    </w:rPr>
+                    <w:t xml:space="preserve"> </w:t>
+                  </w:r>
+                  <w:r>
+                    <w:rPr>
+                      <w:rFonts w:ascii="GDSTransportWebsite" w:hAnsi="GDSTransportWebsite"/>
+                      <w:color w:val="0A0A0A"/>
+                    </w:rPr>
+                    <w:t>&lt;&lt;</w:t>
+                  </w:r>
+                  <w:r>
+                    <w:rPr>
+                      <w:rFonts w:ascii="GDSTransportWebsite" w:hAnsi="GDSTransportWebsite"/>
+                      <w:color w:val="0A0A0A"/>
+                    </w:rPr>
+                    <w:t>respondents[0].</w:t>
+                  </w:r>
+                  <w:proofErr w:type="spellStart"/>
+                  <w:r>
+                    <w:rPr>
+                      <w:rFonts w:ascii="GDSTransportWebsite" w:hAnsi="GDSTransportWebsite"/>
+                      <w:color w:val="0A0A0A"/>
+                    </w:rPr>
                     <w:t>litigationFriendLastName</w:t>
                   </w:r>
                   <w:proofErr w:type="spellEnd"/>
@@ -2539,6 +2786,13 @@
                       <w:color w:val="0A0A0A"/>
                     </w:rPr>
                     <w:t>&gt;&gt;</w:t>
+                  </w:r>
+                  <w:r>
+                    <w:rPr>
+                      <w:rFonts w:ascii="GDSTransportWebsite" w:hAnsi="GDSTransportWebsite"/>
+                      <w:color w:val="0A0A0A"/>
+                    </w:rPr>
+                    <w:t>&lt;&lt;es_&gt;&gt;</w:t>
                   </w:r>
                 </w:p>
               </w:tc>
@@ -3612,7 +3866,14 @@
                       <w:rFonts w:ascii="GDSTransportWebsite" w:hAnsi="GDSTransportWebsite"/>
                       <w:color w:val="0A0A0A"/>
                     </w:rPr>
-                    <w:t>&lt;&lt;respondents[1</w:t>
+                    <w:t>&lt;&lt;</w:t>
+                  </w:r>
+                  <w:r>
+                    <w:rPr>
+                      <w:rFonts w:ascii="GDSTransportWebsite" w:hAnsi="GDSTransportWebsite"/>
+                      <w:color w:val="0A0A0A"/>
+                    </w:rPr>
+                    <w:t>cs_</w:t>
                   </w:r>
                   <w:proofErr w:type="gramStart"/>
                   <w:r>
@@ -3620,7 +3881,7 @@
                       <w:rFonts w:ascii="GDSTransportWebsite" w:hAnsi="GDSTransportWebsite"/>
                       <w:color w:val="0A0A0A"/>
                     </w:rPr>
-                    <w:t>].</w:t>
+                    <w:t>{!</w:t>
                   </w:r>
                   <w:proofErr w:type="spellStart"/>
                   <w:r>
@@ -3628,7 +3889,7 @@
                       <w:rFonts w:ascii="GDSTransportWebsite" w:hAnsi="GDSTransportWebsite"/>
                       <w:color w:val="0A0A0A"/>
                     </w:rPr>
-                    <w:t>litigationFriendFirstName</w:t>
+                    <w:t>isBlank</w:t>
                   </w:r>
                   <w:proofErr w:type="spellEnd"/>
                   <w:proofErr w:type="gramEnd"/>
@@ -3637,7 +3898,28 @@
                       <w:rFonts w:ascii="GDSTransportWebsite" w:hAnsi="GDSTransportWebsite"/>
                       <w:color w:val="0A0A0A"/>
                     </w:rPr>
-                    <w:t>&gt;&gt; &lt;&lt;respondents[1].</w:t>
+                    <w:t>(respondents[</w:t>
+                  </w:r>
+                  <w:r>
+                    <w:rPr>
+                      <w:rFonts w:ascii="GDSTransportWebsite" w:hAnsi="GDSTransportWebsite"/>
+                      <w:color w:val="0A0A0A"/>
+                    </w:rPr>
+                    <w:t>1</w:t>
+                  </w:r>
+                  <w:r>
+                    <w:rPr>
+                      <w:rFonts w:ascii="GDSTransportWebsite" w:hAnsi="GDSTransportWebsite"/>
+                      <w:color w:val="0A0A0A"/>
+                    </w:rPr>
+                    <w:t>]</w:t>
+                  </w:r>
+                  <w:r>
+                    <w:rPr>
+                      <w:rFonts w:ascii="GDSTransportWebsite" w:hAnsi="GDSTransportWebsite"/>
+                      <w:color w:val="0A0A0A"/>
+                    </w:rPr>
+                    <w:t>.</w:t>
                   </w:r>
                   <w:proofErr w:type="spellStart"/>
                   <w:r>
@@ -3645,6 +3927,166 @@
                       <w:rFonts w:ascii="GDSTransportWebsite" w:hAnsi="GDSTransportWebsite"/>
                       <w:color w:val="0A0A0A"/>
                     </w:rPr>
+                    <w:t>litigationFriend</w:t>
+                  </w:r>
+                  <w:r>
+                    <w:rPr>
+                      <w:rFonts w:ascii="GDSTransportWebsite" w:hAnsi="GDSTransportWebsite"/>
+                      <w:color w:val="0A0A0A"/>
+                    </w:rPr>
+                    <w:t>Name</w:t>
+                  </w:r>
+                  <w:proofErr w:type="spellEnd"/>
+                  <w:r>
+                    <w:rPr>
+                      <w:rFonts w:ascii="GDSTransportWebsite" w:hAnsi="GDSTransportWebsite"/>
+                      <w:color w:val="0A0A0A"/>
+                    </w:rPr>
+                    <w:t>)}</w:t>
+                  </w:r>
+                  <w:r>
+                    <w:rPr>
+                      <w:rFonts w:ascii="GDSTransportWebsite" w:hAnsi="GDSTransportWebsite"/>
+                      <w:color w:val="0A0A0A"/>
+                    </w:rPr>
+                    <w:t>&gt;&gt;</w:t>
+                  </w:r>
+                  <w:r>
+                    <w:rPr>
+                      <w:rFonts w:ascii="GDSTransportWebsite" w:hAnsi="GDSTransportWebsite"/>
+                      <w:color w:val="0A0A0A"/>
+                    </w:rPr>
+                    <w:t>&lt;&lt; respondents[</w:t>
+                  </w:r>
+                  <w:r>
+                    <w:rPr>
+                      <w:rFonts w:ascii="GDSTransportWebsite" w:hAnsi="GDSTransportWebsite"/>
+                      <w:color w:val="0A0A0A"/>
+                    </w:rPr>
+                    <w:t>1</w:t>
+                  </w:r>
+                  <w:r>
+                    <w:rPr>
+                      <w:rFonts w:ascii="GDSTransportWebsite" w:hAnsi="GDSTransportWebsite"/>
+                      <w:color w:val="0A0A0A"/>
+                    </w:rPr>
+                    <w:t>]</w:t>
+                  </w:r>
+                  <w:r>
+                    <w:rPr>
+                      <w:rFonts w:ascii="GDSTransportWebsite" w:hAnsi="GDSTransportWebsite"/>
+                      <w:color w:val="0A0A0A"/>
+                    </w:rPr>
+                    <w:t>.</w:t>
+                  </w:r>
+                  <w:proofErr w:type="spellStart"/>
+                  <w:r>
+                    <w:rPr>
+                      <w:rFonts w:ascii="GDSTransportWebsite" w:hAnsi="GDSTransportWebsite"/>
+                      <w:color w:val="0A0A0A"/>
+                    </w:rPr>
+                    <w:t>litigationFriend</w:t>
+                  </w:r>
+                  <w:r>
+                    <w:rPr>
+                      <w:rFonts w:ascii="GDSTransportWebsite" w:hAnsi="GDSTransportWebsite"/>
+                      <w:color w:val="0A0A0A"/>
+                    </w:rPr>
+                    <w:t>Name</w:t>
+                  </w:r>
+                  <w:proofErr w:type="spellEnd"/>
+                  <w:r>
+                    <w:rPr>
+                      <w:rFonts w:ascii="GDSTransportWebsite" w:hAnsi="GDSTransportWebsite"/>
+                      <w:color w:val="0A0A0A"/>
+                    </w:rPr>
+                    <w:t>&gt;&gt;&lt;&lt;else&gt;&gt;</w:t>
+                  </w:r>
+                  <w:r>
+                    <w:rPr>
+                      <w:rFonts w:ascii="GDSTransportWebsite" w:hAnsi="GDSTransportWebsite"/>
+                      <w:color w:val="0A0A0A"/>
+                    </w:rPr>
+                    <w:t>&lt;&lt;</w:t>
+                  </w:r>
+                  <w:r>
+                    <w:rPr>
+                      <w:rFonts w:ascii="GDSTransportWebsite" w:hAnsi="GDSTransportWebsite"/>
+                      <w:color w:val="0A0A0A"/>
+                    </w:rPr>
+                    <w:t xml:space="preserve"> respondents[</w:t>
+                  </w:r>
+                  <w:r>
+                    <w:rPr>
+                      <w:rFonts w:ascii="GDSTransportWebsite" w:hAnsi="GDSTransportWebsite"/>
+                      <w:color w:val="0A0A0A"/>
+                    </w:rPr>
+                    <w:t>1</w:t>
+                  </w:r>
+                  <w:r>
+                    <w:rPr>
+                      <w:rFonts w:ascii="GDSTransportWebsite" w:hAnsi="GDSTransportWebsite"/>
+                      <w:color w:val="0A0A0A"/>
+                    </w:rPr>
+                    <w:t>].</w:t>
+                  </w:r>
+                  <w:proofErr w:type="spellStart"/>
+                  <w:r>
+                    <w:rPr>
+                      <w:rFonts w:ascii="GDSTransportWebsite" w:hAnsi="GDSTransportWebsite"/>
+                      <w:color w:val="0A0A0A"/>
+                    </w:rPr>
+                    <w:t>litigationFriendFirstName</w:t>
+                  </w:r>
+                  <w:proofErr w:type="spellEnd"/>
+                  <w:r>
+                    <w:rPr>
+                      <w:rFonts w:ascii="GDSTransportWebsite" w:hAnsi="GDSTransportWebsite"/>
+                      <w:color w:val="0A0A0A"/>
+                    </w:rPr>
+                    <w:t>&gt;&gt;</w:t>
+                  </w:r>
+                  <w:r>
+                    <w:rPr>
+                      <w:rFonts w:ascii="GDSTransportWebsite" w:hAnsi="GDSTransportWebsite"/>
+                      <w:color w:val="0A0A0A"/>
+                    </w:rPr>
+                    <w:t xml:space="preserve"> </w:t>
+                  </w:r>
+                  <w:r>
+                    <w:rPr>
+                      <w:rFonts w:ascii="GDSTransportWebsite" w:hAnsi="GDSTransportWebsite"/>
+                      <w:color w:val="0A0A0A"/>
+                    </w:rPr>
+                    <w:t>&lt;&lt;</w:t>
+                  </w:r>
+                  <w:r>
+                    <w:rPr>
+                      <w:rFonts w:ascii="GDSTransportWebsite" w:hAnsi="GDSTransportWebsite"/>
+                      <w:color w:val="0A0A0A"/>
+                    </w:rPr>
+                    <w:t>respondents[</w:t>
+                  </w:r>
+                  <w:r>
+                    <w:rPr>
+                      <w:rFonts w:ascii="GDSTransportWebsite" w:hAnsi="GDSTransportWebsite"/>
+                      <w:color w:val="0A0A0A"/>
+                    </w:rPr>
+                    <w:t>1</w:t>
+                  </w:r>
+                  <w:r>
+                    <w:rPr>
+                      <w:rFonts w:ascii="GDSTransportWebsite" w:hAnsi="GDSTransportWebsite"/>
+                      <w:color w:val="0A0A0A"/>
+                    </w:rPr>
+                    <w:t>].</w:t>
+                  </w:r>
+                  <w:proofErr w:type="spellStart"/>
+                  <w:r>
+                    <w:rPr>
+                      <w:rFonts w:ascii="GDSTransportWebsite" w:hAnsi="GDSTransportWebsite"/>
+                      <w:color w:val="0A0A0A"/>
+                    </w:rPr>
                     <w:t>litigationFriendLastName</w:t>
                   </w:r>
                   <w:proofErr w:type="spellEnd"/>
@@ -3654,6 +4096,13 @@
                       <w:color w:val="0A0A0A"/>
                     </w:rPr>
                     <w:t>&gt;&gt;</w:t>
+                  </w:r>
+                  <w:r>
+                    <w:rPr>
+                      <w:rFonts w:ascii="GDSTransportWebsite" w:hAnsi="GDSTransportWebsite"/>
+                      <w:color w:val="0A0A0A"/>
+                    </w:rPr>
+                    <w:t>&lt;&lt;es_&gt;&gt;</w:t>
                   </w:r>
                 </w:p>
               </w:tc>
@@ -3791,7 +4240,15 @@
                       <w:rFonts w:ascii="GDSTransportWebsite" w:hAnsi="GDSTransportWebsite"/>
                       <w:color w:val="0A0A0A"/>
                     </w:rPr>
-                    <w:t>&lt;&lt; respondents[1].</w:t>
+                    <w:t xml:space="preserve">&lt;&lt; </w:t>
+                  </w:r>
+                  <w:r>
+                    <w:rPr>
+                      <w:rFonts w:ascii="GDSTransportWebsite" w:hAnsi="GDSTransportWebsite"/>
+                      <w:color w:val="0A0A0A"/>
+                    </w:rPr>
+                    <w:lastRenderedPageBreak/>
+                    <w:t>respondents[1].</w:t>
                   </w:r>
                   <w:proofErr w:type="spellStart"/>
                   <w:r>
@@ -3886,6 +4343,7 @@
                       <w:color w:val="0A0A0A"/>
                       <w:shd w:val="clear" w:color="auto" w:fill="FFFFFF"/>
                     </w:rPr>
+                    <w:lastRenderedPageBreak/>
                     <w:t>Litigation friend email</w:t>
                   </w:r>
                 </w:p>
@@ -3969,15 +4427,7 @@
                       <w:rFonts w:ascii="GDSTransportWebsite" w:hAnsi="GDSTransportWebsite"/>
                       <w:color w:val="0A0A0A"/>
                     </w:rPr>
-                    <w:t xml:space="preserve">&lt;&lt; </w:t>
-                  </w:r>
-                  <w:r>
-                    <w:rPr>
-                      <w:rFonts w:ascii="GDSTransportWebsite" w:hAnsi="GDSTransportWebsite"/>
-                      <w:color w:val="0A0A0A"/>
-                    </w:rPr>
-                    <w:lastRenderedPageBreak/>
-                    <w:t>respondents[1].</w:t>
+                    <w:t>&lt;&lt; respondents[1].</w:t>
                   </w:r>
                   <w:proofErr w:type="spellStart"/>
                   <w:r>
@@ -4740,6 +5190,7 @@
                 <w:sz w:val="36"/>
                 <w:szCs w:val="36"/>
               </w:rPr>
+              <w:lastRenderedPageBreak/>
               <w:t>Second Defendant’s legal representative</w:t>
             </w:r>
           </w:p>
@@ -4907,15 +5358,7 @@
                 <w:rFonts w:ascii="GDSTransportWebsite" w:hAnsi="GDSTransportWebsite"/>
                 <w:color w:val="0A0A0A"/>
               </w:rPr>
-              <w:t xml:space="preserve">(respondents[1].representative.serviceAddress.AddressLine1)}&gt;&gt;&lt;&lt; </w:t>
-            </w:r>
-            <w:r>
-              <w:rPr>
-                <w:rFonts w:ascii="GDSTransportWebsite" w:hAnsi="GDSTransportWebsite"/>
-                <w:color w:val="0A0A0A"/>
-              </w:rPr>
-              <w:lastRenderedPageBreak/>
-              <w:t>respondents[1].representative.serviceAddress.AddressLine1&gt;&gt;&lt;&lt;es_&gt;&gt;&lt;&lt;cs_{!isBlank(respondents[1].representative.serviceAddress.AddressLine2)}&gt;&gt;</w:t>
+              <w:t>(respondents[1].representative.serviceAddress.AddressLine1)}&gt;&gt;&lt;&lt; respondents[1].representative.serviceAddress.AddressLine1&gt;&gt;&lt;&lt;es_&gt;&gt;&lt;&lt;cs_{!isBlank(respondents[1].representative.serviceAddress.AddressLine2)}&gt;&gt;</w:t>
             </w:r>
           </w:p>
           <w:p>
@@ -5641,6 +6084,7 @@
                 <w:rFonts w:ascii="GDSTransportWebsite" w:hAnsi="GDSTransportWebsite"/>
                 <w:color w:val="0A0A0A"/>
               </w:rPr>
+              <w:lastRenderedPageBreak/>
               <w:t>&lt;&lt;</w:t>
             </w:r>
             <w:proofErr w:type="spellStart"/>
@@ -5801,7 +6245,6 @@
                 <w:color w:val="0A0A0A"/>
                 <w:shd w:val="clear" w:color="auto" w:fill="FFFFFF"/>
               </w:rPr>
-              <w:lastRenderedPageBreak/>
               <w:t>Explain why not</w:t>
             </w:r>
           </w:p>
@@ -6608,6 +7051,7 @@
                 <w:color w:val="0A0A0A"/>
                 <w:shd w:val="clear" w:color="auto" w:fill="FFFFFF"/>
               </w:rPr>
+              <w:lastRenderedPageBreak/>
               <w:t xml:space="preserve">Have you already sent expert reports or </w:t>
             </w:r>
             <w:proofErr w:type="gramStart"/>
@@ -6758,7 +7202,6 @@
                 <w:rFonts w:ascii="GDSTransportWebsite" w:hAnsi="GDSTransportWebsite"/>
                 <w:color w:val="0A0A0A"/>
               </w:rPr>
-              <w:lastRenderedPageBreak/>
               <w:t>&lt;&lt;</w:t>
             </w:r>
             <w:proofErr w:type="spellStart"/>
@@ -8198,6 +8641,7 @@
                 <w:color w:val="0A0A0A"/>
                 <w:shd w:val="clear" w:color="auto" w:fill="FFFFFF"/>
               </w:rPr>
+              <w:lastRenderedPageBreak/>
               <w:t>Email address</w:t>
             </w:r>
           </w:p>
@@ -8419,7 +8863,6 @@
                 <w:color w:val="0A0A0A"/>
                 <w:shd w:val="clear" w:color="auto" w:fill="FFFFFF"/>
               </w:rPr>
-              <w:lastRenderedPageBreak/>
               <w:t>&lt;&lt;</w:t>
             </w:r>
             <w:proofErr w:type="spellStart"/>
@@ -9453,6 +9896,7 @@
                 <w:bCs/>
                 <w:color w:val="0A0A0A"/>
               </w:rPr>
+              <w:lastRenderedPageBreak/>
               <w:t xml:space="preserve">Code for </w:t>
             </w:r>
             <w:r>
@@ -9640,7 +10084,6 @@
           <w:sz w:val="36"/>
           <w:szCs w:val="36"/>
         </w:rPr>
-        <w:lastRenderedPageBreak/>
         <w:t>Draft directions</w:t>
       </w:r>
     </w:p>
@@ -10551,6 +10994,7 @@
                 <w:color w:val="0A0A0A"/>
                 <w:shd w:val="clear" w:color="auto" w:fill="FFFFFF"/>
               </w:rPr>
+              <w:lastRenderedPageBreak/>
               <w:t>Provide any other information that the judge may need</w:t>
             </w:r>
           </w:p>
@@ -10720,7 +11164,6 @@
                 <w:rFonts w:ascii="GDSTransportWebsite" w:hAnsi="GDSTransportWebsite"/>
                 <w:color w:val="0A0A0A"/>
               </w:rPr>
-              <w:lastRenderedPageBreak/>
               <w:t>&lt;&lt;</w:t>
             </w:r>
             <w:proofErr w:type="spellStart"/>
@@ -11045,7 +11488,7 @@
               <v:stroke joinstyle="miter"/>
               <v:path gradientshapeok="t" o:connecttype="rect"/>
             </v:shapetype>
-            <v:shape id="Text Box 4" o:spid="_x0000_s1026" type="#_x0000_t202" alt="Classification: Controlled" style="position:absolute;margin-left:0;margin-top:.05pt;width:34.95pt;height:34.95pt;z-index:251659264;visibility:visible;mso-wrap-style:none;mso-wrap-distance-left:0;mso-wrap-distance-top:0;mso-wrap-distance-right:0;mso-wrap-distance-bottom:0;mso-position-horizontal:left;mso-position-horizontal-relative:left-margin-area;mso-position-vertical:absolute;mso-position-vertical-relative:text;v-text-anchor:top" o:gfxdata="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" filled="f" stroked="f">
+            <v:shape id="Text Box 4" o:spid="_x0000_s1026" type="#_x0000_t202" alt="Classification: Controlled" style="position:absolute;margin-left:0;margin-top:.05pt;width:34.95pt;height:34.95pt;z-index:251659264;visibility:visible;mso-wrap-style:none;mso-wrap-distance-left:0;mso-wrap-distance-top:0;mso-wrap-distance-right:0;mso-wrap-distance-bottom:0;mso-position-horizontal:left;mso-position-horizontal-relative:left-margin-area;mso-position-vertical:absolute;mso-position-vertical-relative:text;v-text-anchor:top" o:gfxdata="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" filled="f" stroked="f">
               <v:textbox style="mso-fit-shape-to-text:t" inset="5pt,0,0,0">
                 <w:txbxContent>
                   <w:p>
@@ -11206,7 +11649,7 @@
                     <v:stroke joinstyle="miter"/>
                     <v:path gradientshapeok="t" o:connecttype="rect"/>
                   </v:shapetype>
-                  <v:shape id="Text Box 5" o:spid="_x0000_s1027" type="#_x0000_t202" alt="Classification: Controlled" style="position:absolute;margin-left:0;margin-top:.05pt;width:34.95pt;height:34.95pt;z-index:251660288;visibility:visible;mso-wrap-style:none;mso-wrap-distance-left:0;mso-wrap-distance-top:0;mso-wrap-distance-right:0;mso-wrap-distance-bottom:0;mso-position-horizontal:left;mso-position-horizontal-relative:left-margin-area;mso-position-vertical:absolute;mso-position-vertical-relative:text;v-text-anchor:top" o:gfxdata="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" filled="f" stroked="f">
+                  <v:shape id="Text Box 5" o:spid="_x0000_s1027" type="#_x0000_t202" alt="Classification: Controlled" style="position:absolute;margin-left:0;margin-top:.05pt;width:34.95pt;height:34.95pt;z-index:251660288;visibility:visible;mso-wrap-style:none;mso-wrap-distance-left:0;mso-wrap-distance-top:0;mso-wrap-distance-right:0;mso-wrap-distance-bottom:0;mso-position-horizontal:left;mso-position-horizontal-relative:left-margin-area;mso-position-vertical:absolute;mso-position-vertical-relative:text;v-text-anchor:top" o:gfxdata="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" filled="f" stroked="f">
                     <v:textbox style="mso-fit-shape-to-text:t" inset="5pt,0,0,0">
                       <w:txbxContent>
                         <w:p>
@@ -11493,7 +11936,7 @@
               <v:stroke joinstyle="miter"/>
               <v:path gradientshapeok="t" o:connecttype="rect"/>
             </v:shapetype>
-            <v:shape id="Text Box 3" o:spid="_x0000_s1028" type="#_x0000_t202" alt="Classification: Controlled" style="position:absolute;margin-left:0;margin-top:.05pt;width:34.95pt;height:34.95pt;z-index:251658240;visibility:visible;mso-wrap-style:none;mso-wrap-distance-left:0;mso-wrap-distance-top:0;mso-wrap-distance-right:0;mso-wrap-distance-bottom:0;mso-position-horizontal:left;mso-position-horizontal-relative:left-margin-area;mso-position-vertical:absolute;mso-position-vertical-relative:text;v-text-anchor:top" o:gfxdata="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" filled="f" stroked="f">
+            <v:shape id="Text Box 3" o:spid="_x0000_s1028" type="#_x0000_t202" alt="Classification: Controlled" style="position:absolute;margin-left:0;margin-top:.05pt;width:34.95pt;height:34.95pt;z-index:251658240;visibility:visible;mso-wrap-style:none;mso-wrap-distance-left:0;mso-wrap-distance-top:0;mso-wrap-distance-right:0;mso-wrap-distance-bottom:0;mso-position-horizontal:left;mso-position-horizontal-relative:left-margin-area;mso-position-vertical:absolute;mso-position-vertical-relative:text;v-text-anchor:top" o:gfxdata="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" filled="f" stroked="f">
               <v:textbox style="mso-fit-shape-to-text:t" inset="5pt,0,0,0">
                 <w:txbxContent>
                   <w:p>
@@ -12921,6 +13364,15 @@
 </file>
 
 <file path=customXml/item1.xml><?xml version="1.0" encoding="utf-8"?>
+<?mso-contentType ?>
+<FormTemplates xmlns="http://schemas.microsoft.com/sharepoint/v3/contenttype/forms">
+  <Display>DocumentLibraryForm</Display>
+  <Edit>DocumentLibraryForm</Edit>
+  <New>DocumentLibraryForm</New>
+</FormTemplates>
+</file>
+
+<file path=customXml/item2.xml><?xml version="1.0" encoding="utf-8"?>
 <ct:contentTypeSchema xmlns:ct="http://schemas.microsoft.com/office/2006/metadata/contentType" xmlns:ma="http://schemas.microsoft.com/office/2006/metadata/properties/metaAttributes" ct:_="" ma:_="" ma:contentTypeName="_CtTemplate" ma:contentTypeID="0x01010064A5FDCCFB03F540B94405305D7DE14F00A4F8B82F7CEF57469A8FE5CEAB7A0EE0" ma:contentTypeVersion="54" ma:contentTypeDescription="Part of Template Management with Site Columns representing custom attributes." ma:contentTypeScope="" ma:versionID="c2ae9af6f2d07f5c87e529250672afb5">
   <xsd:schema xmlns:xsd="http://www.w3.org/2001/XMLSchema" xmlns:xs="http://www.w3.org/2001/XMLSchema" xmlns:p="http://schemas.microsoft.com/office/2006/metadata/properties" xmlns:ns2="f336f4fe-8719-4ea2-b5d6-29b3a580aeb4" xmlns:ns3="b57b892a-dd61-4bba-b372-a8d93da2c7e6" targetNamespace="http://schemas.microsoft.com/office/2006/metadata/properties" ma:root="true" ma:fieldsID="5cc5ae0d05cbe82a12e0833457866b27" ns2:_="" ns3:_="">
     <xsd:import namespace="f336f4fe-8719-4ea2-b5d6-29b3a580aeb4"/>
@@ -13236,24 +13688,11 @@
 </ct:contentTypeSchema>
 </file>
 
-<file path=customXml/item2.xml><?xml version="1.0" encoding="utf-8"?>
-<?mso-contentType ?>
-<FormTemplates xmlns="http://schemas.microsoft.com/sharepoint/v3/contenttype/forms">
-  <Display>DocumentLibraryForm</Display>
-  <Edit>DocumentLibraryForm</Edit>
-  <New>DocumentLibraryForm</New>
-</FormTemplates>
-</file>
-
 <file path=customXml/item3.xml><?xml version="1.0" encoding="utf-8"?>
-<b:Sources xmlns:b="http://schemas.openxmlformats.org/officeDocument/2006/bibliography" xmlns="http://schemas.openxmlformats.org/officeDocument/2006/bibliography" SelectedStyle="\APASixthEditionOfficeOnline.xsl" StyleName="APA" Version="6"/>
-</file>
-
-<file path=customXml/item4.xml><?xml version="1.0" encoding="utf-8"?>
 <p:properties xmlns:p="http://schemas.microsoft.com/office/2006/metadata/properties" xmlns:xsi="http://www.w3.org/2001/XMLSchema-instance" xmlns:pc="http://schemas.microsoft.com/office/infopath/2007/PartnerControls">
   <documentManagement>
-    <Stage xmlns="f336f4fe-8719-4ea2-b5d6-29b3a580aeb4">In Approval</Stage>
-    <Next_x0020_Stage xmlns="f336f4fe-8719-4ea2-b5d6-29b3a580aeb4">ApproveOrReject</Next_x0020_Stage>
+    <Stage xmlns="f336f4fe-8719-4ea2-b5d6-29b3a580aeb4">Published</Stage>
+    <Next_x0020_Stage xmlns="f336f4fe-8719-4ea2-b5d6-29b3a580aeb4">WaitPublish</Next_x0020_Stage>
     <Admin_x0020_Action xmlns="f336f4fe-8719-4ea2-b5d6-29b3a580aeb4" xsi:nil="true"/>
     <Template_x0020_Category xmlns="f336f4fe-8719-4ea2-b5d6-29b3a580aeb4">Hearing Requirements Notice - HRN</Template_x0020_Category>
     <Action xmlns="f336f4fe-8719-4ea2-b5d6-29b3a580aeb4" xsi:nil="true"/>
@@ -13261,9 +13700,7 @@
     <Template_x0020_Language xmlns="f336f4fe-8719-4ea2-b5d6-29b3a580aeb4">English - ENG</Template_x0020_Language>
     <Rename xmlns="f336f4fe-8719-4ea2-b5d6-29b3a580aeb4">true</Rename>
     <Tornado_x0020_Filename xmlns="f336f4fe-8719-4ea2-b5d6-29b3a580aeb4" xsi:nil="true"/>
-    <Approval_x0020_Request_x0020_Comment xmlns="f336f4fe-8719-4ea2-b5d6-29b3a580aeb4">Hi Abul 
-Please approve below documents for https://tools.hmcts.net/jira/browse/CIV-2329
-Astha</Approval_x0020_Request_x0020_Comment>
+    <Approval_x0020_Request_x0020_Comment xmlns="f336f4fe-8719-4ea2-b5d6-29b3a580aeb4">redoing Approval</Approval_x0020_Request_x0020_Comment>
     <Publication_x0020_Date xmlns="f336f4fe-8719-4ea2-b5d6-29b3a580aeb4">2020-12-09T00:00:00+00:00</Publication_x0020_Date>
     <SharedWithUsers xmlns="f336f4fe-8719-4ea2-b5d6-29b3a580aeb4">
       <UserInfo>
@@ -13276,7 +13713,19 @@
 </p:properties>
 </file>
 
+<file path=customXml/item4.xml><?xml version="1.0" encoding="utf-8"?>
+<b:Sources xmlns:b="http://schemas.openxmlformats.org/officeDocument/2006/bibliography" xmlns="http://schemas.openxmlformats.org/officeDocument/2006/bibliography" SelectedStyle="\APASixthEditionOfficeOnline.xsl" StyleName="APA" Version="6"/>
+</file>
+
 <file path=customXml/itemProps1.xml><?xml version="1.0" encoding="utf-8"?>
+<ds:datastoreItem xmlns:ds="http://schemas.openxmlformats.org/officeDocument/2006/customXml" ds:itemID="{B979ABCF-6006-4211-8C04-D08E1C55C8F9}">
+  <ds:schemaRefs>
+    <ds:schemaRef ds:uri="http://schemas.microsoft.com/sharepoint/v3/contenttype/forms"/>
+  </ds:schemaRefs>
+</ds:datastoreItem>
+</file>
+
+<file path=customXml/itemProps2.xml><?xml version="1.0" encoding="utf-8"?>
 <ds:datastoreItem xmlns:ds="http://schemas.openxmlformats.org/officeDocument/2006/customXml" ds:itemID="{13BD70DB-DEBA-4976-81C2-4E2CE12B5CBE}">
   <ds:schemaRefs>
     <ds:schemaRef ds:uri="http://schemas.microsoft.com/office/2006/metadata/contentType"/>
@@ -13295,23 +13744,7 @@
 </ds:datastoreItem>
 </file>
 
-<file path=customXml/itemProps2.xml><?xml version="1.0" encoding="utf-8"?>
-<ds:datastoreItem xmlns:ds="http://schemas.openxmlformats.org/officeDocument/2006/customXml" ds:itemID="{B979ABCF-6006-4211-8C04-D08E1C55C8F9}">
-  <ds:schemaRefs>
-    <ds:schemaRef ds:uri="http://schemas.microsoft.com/sharepoint/v3/contenttype/forms"/>
-  </ds:schemaRefs>
-</ds:datastoreItem>
-</file>
-
 <file path=customXml/itemProps3.xml><?xml version="1.0" encoding="utf-8"?>
-<ds:datastoreItem xmlns:ds="http://schemas.openxmlformats.org/officeDocument/2006/customXml" ds:itemID="{D9CC73D4-2572-D642-B334-03ABC33F70A6}">
-  <ds:schemaRefs>
-    <ds:schemaRef ds:uri="http://schemas.openxmlformats.org/officeDocument/2006/bibliography"/>
-  </ds:schemaRefs>
-</ds:datastoreItem>
-</file>
-
-<file path=customXml/itemProps4.xml><?xml version="1.0" encoding="utf-8"?>
 <ds:datastoreItem xmlns:ds="http://schemas.openxmlformats.org/officeDocument/2006/customXml" ds:itemID="{167D3FB0-0D1A-4A81-8A96-EE2F37F3B125}">
   <ds:schemaRefs>
     <ds:schemaRef ds:uri="http://schemas.microsoft.com/office/2006/metadata/properties"/>
@@ -13321,6 +13754,14 @@
 </ds:datastoreItem>
 </file>
 
+<file path=customXml/itemProps4.xml><?xml version="1.0" encoding="utf-8"?>
+<ds:datastoreItem xmlns:ds="http://schemas.openxmlformats.org/officeDocument/2006/customXml" ds:itemID="{D9CC73D4-2572-D642-B334-03ABC33F70A6}">
+  <ds:schemaRefs>
+    <ds:schemaRef ds:uri="http://schemas.openxmlformats.org/officeDocument/2006/bibliography"/>
+  </ds:schemaRefs>
+</ds:datastoreItem>
+</file>
+
 <file path=docMetadata/LabelInfo.xml><?xml version="1.0" encoding="utf-8"?>
 <clbl:labelList xmlns:clbl="http://schemas.microsoft.com/office/2020/mipLabelMetadata">
   <clbl:label id="{95c71a0f-75e1-4c8f-90e2-641c9351dd98}" enabled="1" method="Standard" siteId="{3e0088dc-0629-4ae6-aa8c-813e7a296f50}" contentBits="2" removed="0"/>

</xml_diff>

<commit_message>
resolving conflict for documents
</commit_message>
<xml_diff>
--- a/docker/docmosis/templates/CV-UNS-HRN-ENG-01217.docx
+++ b/docker/docmosis/templates/CV-UNS-HRN-ENG-01217.docx
@@ -129,7 +129,27 @@
                 <w:sz w:val="28"/>
                 <w:szCs w:val="28"/>
               </w:rPr>
-              <w:t>Claim number: &lt;&lt;referenceNumber&gt;&gt;</w:t>
+              <w:t>Claim number: &lt;&lt;</w:t>
+            </w:r>
+            <w:proofErr w:type="spellStart"/>
+            <w:r>
+              <w:rPr>
+                <w:rFonts w:ascii="GDSTransportWebsite" w:hAnsi="GDSTransportWebsite"/>
+                <w:color w:val="60686D"/>
+                <w:sz w:val="28"/>
+                <w:szCs w:val="28"/>
+              </w:rPr>
+              <w:t>referenceNumber</w:t>
+            </w:r>
+            <w:proofErr w:type="spellEnd"/>
+            <w:r>
+              <w:rPr>
+                <w:rFonts w:ascii="GDSTransportWebsite" w:hAnsi="GDSTransportWebsite"/>
+                <w:color w:val="60686D"/>
+                <w:sz w:val="28"/>
+                <w:szCs w:val="28"/>
+              </w:rPr>
+              <w:t>&gt;&gt;</w:t>
             </w:r>
           </w:p>
         </w:tc>
@@ -240,7 +260,27 @@
                 <w:sz w:val="28"/>
                 <w:szCs w:val="28"/>
               </w:rPr>
-              <w:t>Case name: &lt;&lt;caseName&gt;&gt;</w:t>
+              <w:t>Case name: &lt;&lt;</w:t>
+            </w:r>
+            <w:proofErr w:type="spellStart"/>
+            <w:r>
+              <w:rPr>
+                <w:rFonts w:ascii="GDSTransportWebsite" w:hAnsi="GDSTransportWebsite"/>
+                <w:color w:val="60686D"/>
+                <w:sz w:val="28"/>
+                <w:szCs w:val="28"/>
+              </w:rPr>
+              <w:t>caseName</w:t>
+            </w:r>
+            <w:proofErr w:type="spellEnd"/>
+            <w:r>
+              <w:rPr>
+                <w:rFonts w:ascii="GDSTransportWebsite" w:hAnsi="GDSTransportWebsite"/>
+                <w:color w:val="60686D"/>
+                <w:sz w:val="28"/>
+                <w:szCs w:val="28"/>
+              </w:rPr>
+              <w:t>&gt;&gt;</w:t>
             </w:r>
           </w:p>
         </w:tc>
@@ -573,7 +613,98 @@
                 <w:sz w:val="20"/>
                 <w:szCs w:val="20"/>
               </w:rPr>
-              <w:t>Received: &lt;&lt;{dateFormat(submittedOn, ‘d MMMM yyyy’, ‘dd-MM-yyyy’)}&gt;&gt;</w:t>
+              <w:t>Received: &lt;</w:t>
+            </w:r>
+            <w:proofErr w:type="gramStart"/>
+            <w:r>
+              <w:rPr>
+                <w:rFonts w:ascii="GDSTransportWebsite" w:eastAsia="Times New Roman" w:hAnsi="GDSTransportWebsite" w:cs="Times New Roman"/>
+                <w:color w:val="60686D"/>
+                <w:sz w:val="20"/>
+                <w:szCs w:val="20"/>
+              </w:rPr>
+              <w:t>&lt;{</w:t>
+            </w:r>
+            <w:proofErr w:type="spellStart"/>
+            <w:proofErr w:type="gramEnd"/>
+            <w:r>
+              <w:rPr>
+                <w:rFonts w:ascii="GDSTransportWebsite" w:eastAsia="Times New Roman" w:hAnsi="GDSTransportWebsite" w:cs="Times New Roman"/>
+                <w:color w:val="60686D"/>
+                <w:sz w:val="20"/>
+                <w:szCs w:val="20"/>
+              </w:rPr>
+              <w:t>dateFormat</w:t>
+            </w:r>
+            <w:proofErr w:type="spellEnd"/>
+            <w:r>
+              <w:rPr>
+                <w:rFonts w:ascii="GDSTransportWebsite" w:eastAsia="Times New Roman" w:hAnsi="GDSTransportWebsite" w:cs="Times New Roman"/>
+                <w:color w:val="60686D"/>
+                <w:sz w:val="20"/>
+                <w:szCs w:val="20"/>
+              </w:rPr>
+              <w:t>(</w:t>
+            </w:r>
+            <w:proofErr w:type="spellStart"/>
+            <w:r>
+              <w:rPr>
+                <w:rFonts w:ascii="GDSTransportWebsite" w:eastAsia="Times New Roman" w:hAnsi="GDSTransportWebsite" w:cs="Times New Roman"/>
+                <w:color w:val="60686D"/>
+                <w:sz w:val="20"/>
+                <w:szCs w:val="20"/>
+              </w:rPr>
+              <w:t>submittedOn</w:t>
+            </w:r>
+            <w:proofErr w:type="spellEnd"/>
+            <w:r>
+              <w:rPr>
+                <w:rFonts w:ascii="GDSTransportWebsite" w:eastAsia="Times New Roman" w:hAnsi="GDSTransportWebsite" w:cs="Times New Roman"/>
+                <w:color w:val="60686D"/>
+                <w:sz w:val="20"/>
+                <w:szCs w:val="20"/>
+              </w:rPr>
+              <w:t xml:space="preserve">, ‘d MMMM </w:t>
+            </w:r>
+            <w:proofErr w:type="spellStart"/>
+            <w:r>
+              <w:rPr>
+                <w:rFonts w:ascii="GDSTransportWebsite" w:eastAsia="Times New Roman" w:hAnsi="GDSTransportWebsite" w:cs="Times New Roman"/>
+                <w:color w:val="60686D"/>
+                <w:sz w:val="20"/>
+                <w:szCs w:val="20"/>
+              </w:rPr>
+              <w:t>yyyy</w:t>
+            </w:r>
+            <w:proofErr w:type="spellEnd"/>
+            <w:r>
+              <w:rPr>
+                <w:rFonts w:ascii="GDSTransportWebsite" w:eastAsia="Times New Roman" w:hAnsi="GDSTransportWebsite" w:cs="Times New Roman"/>
+                <w:color w:val="60686D"/>
+                <w:sz w:val="20"/>
+                <w:szCs w:val="20"/>
+              </w:rPr>
+              <w:t>’, ‘dd-MM-</w:t>
+            </w:r>
+            <w:proofErr w:type="spellStart"/>
+            <w:r>
+              <w:rPr>
+                <w:rFonts w:ascii="GDSTransportWebsite" w:eastAsia="Times New Roman" w:hAnsi="GDSTransportWebsite" w:cs="Times New Roman"/>
+                <w:color w:val="60686D"/>
+                <w:sz w:val="20"/>
+                <w:szCs w:val="20"/>
+              </w:rPr>
+              <w:t>yyyy</w:t>
+            </w:r>
+            <w:proofErr w:type="spellEnd"/>
+            <w:r>
+              <w:rPr>
+                <w:rFonts w:ascii="GDSTransportWebsite" w:eastAsia="Times New Roman" w:hAnsi="GDSTransportWebsite" w:cs="Times New Roman"/>
+                <w:color w:val="60686D"/>
+                <w:sz w:val="20"/>
+                <w:szCs w:val="20"/>
+              </w:rPr>
+              <w:t>’)}&gt;&gt;</w:t>
             </w:r>
           </w:p>
         </w:tc>
@@ -727,7 +858,23 @@
                 <w:rFonts w:ascii="GDSTransportWebsite" w:hAnsi="GDSTransportWebsite"/>
                 <w:color w:val="0A0A0A"/>
               </w:rPr>
-              <w:t>&lt;&lt;cs_{applicant.primaryAddress.AddressLine1!=null}&gt;&gt;&lt;&lt;applicant.primaryAddress.AddressLine1&gt;&gt;&lt;&lt;es_&gt;&gt;&lt;&lt;cs_{!isBlank(applicant.primaryAddress.AddressLine2)}&gt;&gt;</w:t>
+              <w:t>&lt;&lt;cs_{</w:t>
+            </w:r>
+            <w:proofErr w:type="gramStart"/>
+            <w:r>
+              <w:rPr>
+                <w:rFonts w:ascii="GDSTransportWebsite" w:hAnsi="GDSTransportWebsite"/>
+                <w:color w:val="0A0A0A"/>
+              </w:rPr>
+              <w:t>applicant.primaryAddress.AddressLine</w:t>
+            </w:r>
+            <w:proofErr w:type="gramEnd"/>
+            <w:r>
+              <w:rPr>
+                <w:rFonts w:ascii="GDSTransportWebsite" w:hAnsi="GDSTransportWebsite"/>
+                <w:color w:val="0A0A0A"/>
+              </w:rPr>
+              <w:t>1!=null}&gt;&gt;&lt;&lt;applicant.primaryAddress.AddressLine1&gt;&gt;&lt;&lt;es_&gt;&gt;&lt;&lt;cs_{!isBlank(applicant.primaryAddress.AddressLine2)}&gt;&gt;</w:t>
             </w:r>
           </w:p>
           <w:p>
@@ -744,7 +891,23 @@
                 <w:rFonts w:ascii="GDSTransportWebsite" w:hAnsi="GDSTransportWebsite"/>
                 <w:color w:val="0A0A0A"/>
               </w:rPr>
-              <w:t>&lt;&lt;applicant.primaryAddress.AddressLine2&gt;&gt;&lt;&lt;es_&gt;&gt;&lt;&lt;cs_{!isBlank(applicant.primaryAddress.AddressLine3)}&gt;&gt;</w:t>
+              <w:t>&lt;&lt;</w:t>
+            </w:r>
+            <w:proofErr w:type="gramStart"/>
+            <w:r>
+              <w:rPr>
+                <w:rFonts w:ascii="GDSTransportWebsite" w:hAnsi="GDSTransportWebsite"/>
+                <w:color w:val="0A0A0A"/>
+              </w:rPr>
+              <w:t>applicant.primaryAddress.AddressLine</w:t>
+            </w:r>
+            <w:proofErr w:type="gramEnd"/>
+            <w:r>
+              <w:rPr>
+                <w:rFonts w:ascii="GDSTransportWebsite" w:hAnsi="GDSTransportWebsite"/>
+                <w:color w:val="0A0A0A"/>
+              </w:rPr>
+              <w:t>2&gt;&gt;&lt;&lt;es_&gt;&gt;&lt;&lt;cs_{!isBlank(applicant.primaryAddress.AddressLine3)}&gt;&gt;</w:t>
             </w:r>
           </w:p>
           <w:p>
@@ -760,7 +923,23 @@
                 <w:rFonts w:ascii="GDSTransportWebsite" w:hAnsi="GDSTransportWebsite"/>
                 <w:color w:val="0A0A0A"/>
               </w:rPr>
-              <w:t>&lt;&lt;applicant.primaryAddress.AddressLine3&gt;&gt;&lt;&lt;es_&gt;&gt;&lt;&lt;cs_{!isBlank(applicant.primaryAddress.PostTown)}&gt;&gt;</w:t>
+              <w:t>&lt;&lt;</w:t>
+            </w:r>
+            <w:proofErr w:type="gramStart"/>
+            <w:r>
+              <w:rPr>
+                <w:rFonts w:ascii="GDSTransportWebsite" w:hAnsi="GDSTransportWebsite"/>
+                <w:color w:val="0A0A0A"/>
+              </w:rPr>
+              <w:t>applicant.primaryAddress.AddressLine</w:t>
+            </w:r>
+            <w:proofErr w:type="gramEnd"/>
+            <w:r>
+              <w:rPr>
+                <w:rFonts w:ascii="GDSTransportWebsite" w:hAnsi="GDSTransportWebsite"/>
+                <w:color w:val="0A0A0A"/>
+              </w:rPr>
+              <w:t>3&gt;&gt;&lt;&lt;es_&gt;&gt;&lt;&lt;cs_{!isBlank(applicant.primaryAddress.PostTown)}&gt;&gt;</w:t>
             </w:r>
           </w:p>
           <w:p>
@@ -776,7 +955,25 @@
                 <w:rFonts w:ascii="GDSTransportWebsite" w:hAnsi="GDSTransportWebsite"/>
                 <w:color w:val="0A0A0A"/>
               </w:rPr>
-              <w:t>&lt;&lt;applicant.primaryAddress.PostTown&gt;&gt;&lt;&lt;es_&gt;&gt;</w:t>
+              <w:t>&lt;&lt;</w:t>
+            </w:r>
+            <w:proofErr w:type="spellStart"/>
+            <w:proofErr w:type="gramStart"/>
+            <w:r>
+              <w:rPr>
+                <w:rFonts w:ascii="GDSTransportWebsite" w:hAnsi="GDSTransportWebsite"/>
+                <w:color w:val="0A0A0A"/>
+              </w:rPr>
+              <w:t>applicant.primaryAddress.PostTown</w:t>
+            </w:r>
+            <w:proofErr w:type="spellEnd"/>
+            <w:proofErr w:type="gramEnd"/>
+            <w:r>
+              <w:rPr>
+                <w:rFonts w:ascii="GDSTransportWebsite" w:hAnsi="GDSTransportWebsite"/>
+                <w:color w:val="0A0A0A"/>
+              </w:rPr>
+              <w:t>&gt;&gt;&lt;&lt;es_&gt;&gt;</w:t>
             </w:r>
           </w:p>
           <w:p>
@@ -792,7 +989,23 @@
                 <w:rFonts w:ascii="GDSTransportWebsite" w:hAnsi="GDSTransportWebsite"/>
                 <w:color w:val="0A0A0A"/>
               </w:rPr>
-              <w:t>&lt;&lt;applicant.primaryAddress.PostCode&gt;&gt;&lt;&lt;cs_{!isBlank(applicant.primaryAddress.Country)}&gt;&gt;</w:t>
+              <w:t>&lt;&lt;</w:t>
+            </w:r>
+            <w:proofErr w:type="gramStart"/>
+            <w:r>
+              <w:rPr>
+                <w:rFonts w:ascii="GDSTransportWebsite" w:hAnsi="GDSTransportWebsite"/>
+                <w:color w:val="0A0A0A"/>
+              </w:rPr>
+              <w:t>applicant.primaryAddress.PostCode</w:t>
+            </w:r>
+            <w:proofErr w:type="gramEnd"/>
+            <w:r>
+              <w:rPr>
+                <w:rFonts w:ascii="GDSTransportWebsite" w:hAnsi="GDSTransportWebsite"/>
+                <w:color w:val="0A0A0A"/>
+              </w:rPr>
+              <w:t>&gt;&gt;&lt;&lt;cs_{!isBlank(applicant.primaryAddress.Country)}&gt;&gt;</w:t>
             </w:r>
           </w:p>
           <w:p>
@@ -808,7 +1021,25 @@
                 <w:rFonts w:ascii="GDSTransportWebsite" w:hAnsi="GDSTransportWebsite"/>
                 <w:color w:val="0A0A0A"/>
               </w:rPr>
-              <w:t>&lt;&lt;applicant.primaryAddress.Country&gt;&gt;&lt;&lt;es_&gt;&gt;</w:t>
+              <w:t>&lt;&lt;</w:t>
+            </w:r>
+            <w:proofErr w:type="spellStart"/>
+            <w:proofErr w:type="gramStart"/>
+            <w:r>
+              <w:rPr>
+                <w:rFonts w:ascii="GDSTransportWebsite" w:hAnsi="GDSTransportWebsite"/>
+                <w:color w:val="0A0A0A"/>
+              </w:rPr>
+              <w:t>applicant.primaryAddress.Country</w:t>
+            </w:r>
+            <w:proofErr w:type="spellEnd"/>
+            <w:proofErr w:type="gramEnd"/>
+            <w:r>
+              <w:rPr>
+                <w:rFonts w:ascii="GDSTransportWebsite" w:hAnsi="GDSTransportWebsite"/>
+                <w:color w:val="0A0A0A"/>
+              </w:rPr>
+              <w:t>&gt;&gt;&lt;&lt;es_&gt;&gt;</w:t>
             </w:r>
           </w:p>
           <w:p>
@@ -870,7 +1101,23 @@
                 <w:rFonts w:ascii="GDSTransportWebsite" w:hAnsi="GDSTransportWebsite"/>
                 <w:color w:val="0A0A0A"/>
               </w:rPr>
-              <w:t>&lt;&lt;cs_{!isBlank(applicant.</w:t>
+              <w:t>&lt;&lt;cs_</w:t>
+            </w:r>
+            <w:proofErr w:type="gramStart"/>
+            <w:r>
+              <w:rPr>
+                <w:rFonts w:ascii="GDSTransportWebsite" w:hAnsi="GDSTransportWebsite"/>
+                <w:color w:val="0A0A0A"/>
+              </w:rPr>
+              <w:t>{!isBlank</w:t>
+            </w:r>
+            <w:proofErr w:type="gramEnd"/>
+            <w:r>
+              <w:rPr>
+                <w:rFonts w:ascii="GDSTransportWebsite" w:hAnsi="GDSTransportWebsite"/>
+                <w:color w:val="0A0A0A"/>
+              </w:rPr>
+              <w:t>(applicant.</w:t>
             </w:r>
             <w:r>
               <w:rPr>
@@ -987,7 +1234,23 @@
                 <w:rFonts w:ascii="GDSTransportWebsite" w:hAnsi="GDSTransportWebsite"/>
                 <w:color w:val="0A0A0A"/>
               </w:rPr>
-              <w:t>cs_{!isBlank(</w:t>
+              <w:t>cs_</w:t>
+            </w:r>
+            <w:proofErr w:type="gramStart"/>
+            <w:r>
+              <w:rPr>
+                <w:rFonts w:ascii="GDSTransportWebsite" w:hAnsi="GDSTransportWebsite"/>
+                <w:color w:val="0A0A0A"/>
+              </w:rPr>
+              <w:t>{!isBlank</w:t>
+            </w:r>
+            <w:proofErr w:type="gramEnd"/>
+            <w:r>
+              <w:rPr>
+                <w:rFonts w:ascii="GDSTransportWebsite" w:hAnsi="GDSTransportWebsite"/>
+                <w:color w:val="0A0A0A"/>
+              </w:rPr>
+              <w:t>(</w:t>
             </w:r>
             <w:r>
               <w:rPr>
@@ -1114,7 +1377,23 @@
                 <w:rFonts w:ascii="GDSTransportWebsite" w:hAnsi="GDSTransportWebsite"/>
                 <w:color w:val="0A0A0A"/>
               </w:rPr>
-              <w:t>cs_{!isBlank(</w:t>
+              <w:t>cs_</w:t>
+            </w:r>
+            <w:proofErr w:type="gramStart"/>
+            <w:r>
+              <w:rPr>
+                <w:rFonts w:ascii="GDSTransportWebsite" w:hAnsi="GDSTransportWebsite"/>
+                <w:color w:val="0A0A0A"/>
+              </w:rPr>
+              <w:t>{!isBlank</w:t>
+            </w:r>
+            <w:proofErr w:type="gramEnd"/>
+            <w:r>
+              <w:rPr>
+                <w:rFonts w:ascii="GDSTransportWebsite" w:hAnsi="GDSTransportWebsite"/>
+                <w:color w:val="0A0A0A"/>
+              </w:rPr>
+              <w:t>(</w:t>
             </w:r>
             <w:r>
               <w:rPr>
@@ -1207,6 +1486,7 @@
               </w:rPr>
               <w:t>&lt;&lt;</w:t>
             </w:r>
+            <w:proofErr w:type="spellStart"/>
             <w:r>
               <w:rPr>
                 <w:rFonts w:ascii="GDSTransportWebsite" w:hAnsi="GDSTransportWebsite"/>
@@ -1214,6 +1494,7 @@
               </w:rPr>
               <w:t>applicant.litigationFriendLastName</w:t>
             </w:r>
+            <w:proofErr w:type="spellEnd"/>
             <w:r>
               <w:rPr>
                 <w:rFonts w:ascii="GDSTransportWebsite" w:hAnsi="GDSTransportWebsite"/>
@@ -1286,7 +1567,23 @@
                 <w:rFonts w:ascii="GDSTransportWebsite" w:hAnsi="GDSTransportWebsite"/>
                 <w:color w:val="0A0A0A"/>
               </w:rPr>
-              <w:t>cs_{!isBlank(</w:t>
+              <w:t>cs_</w:t>
+            </w:r>
+            <w:proofErr w:type="gramStart"/>
+            <w:r>
+              <w:rPr>
+                <w:rFonts w:ascii="GDSTransportWebsite" w:hAnsi="GDSTransportWebsite"/>
+                <w:color w:val="0A0A0A"/>
+              </w:rPr>
+              <w:t>{!isBlank</w:t>
+            </w:r>
+            <w:proofErr w:type="gramEnd"/>
+            <w:r>
+              <w:rPr>
+                <w:rFonts w:ascii="GDSTransportWebsite" w:hAnsi="GDSTransportWebsite"/>
+                <w:color w:val="0A0A0A"/>
+              </w:rPr>
+              <w:t>(</w:t>
             </w:r>
             <w:r>
               <w:rPr>
@@ -1466,7 +1763,23 @@
                 <w:rFonts w:ascii="GDSTransportWebsite" w:hAnsi="GDSTransportWebsite"/>
                 <w:color w:val="0A0A0A"/>
               </w:rPr>
-              <w:t>cs_{!isBlank(</w:t>
+              <w:t>cs_</w:t>
+            </w:r>
+            <w:proofErr w:type="gramStart"/>
+            <w:r>
+              <w:rPr>
+                <w:rFonts w:ascii="GDSTransportWebsite" w:hAnsi="GDSTransportWebsite"/>
+                <w:color w:val="0A0A0A"/>
+              </w:rPr>
+              <w:t>{!isBlank</w:t>
+            </w:r>
+            <w:proofErr w:type="gramEnd"/>
+            <w:r>
+              <w:rPr>
+                <w:rFonts w:ascii="GDSTransportWebsite" w:hAnsi="GDSTransportWebsite"/>
+                <w:color w:val="0A0A0A"/>
+              </w:rPr>
+              <w:t>(</w:t>
             </w:r>
             <w:r>
               <w:rPr>
@@ -1672,7 +1985,23 @@
                       <w:rFonts w:ascii="GDSTransportWebsite" w:hAnsi="GDSTransportWebsite"/>
                       <w:color w:val="0A0A0A"/>
                     </w:rPr>
-                    <w:t>&lt;&lt;cs_{respondents[0].primaryAddress.AddressLine1!=null}&gt;&gt;&lt;&lt;respondents[0].primaryAddress.AddressLine1&gt;&gt;&lt;&lt;es_&gt;&gt;&lt;&lt;cs_{!isBlank(respondents[0].primaryAddress.AddressLine2)}&gt;&gt;</w:t>
+                    <w:t>&lt;&lt;cs_{respondents[0</w:t>
+                  </w:r>
+                  <w:proofErr w:type="gramStart"/>
+                  <w:r>
+                    <w:rPr>
+                      <w:rFonts w:ascii="GDSTransportWebsite" w:hAnsi="GDSTransportWebsite"/>
+                      <w:color w:val="0A0A0A"/>
+                    </w:rPr>
+                    <w:t>].primaryAddress.AddressLine</w:t>
+                  </w:r>
+                  <w:proofErr w:type="gramEnd"/>
+                  <w:r>
+                    <w:rPr>
+                      <w:rFonts w:ascii="GDSTransportWebsite" w:hAnsi="GDSTransportWebsite"/>
+                      <w:color w:val="0A0A0A"/>
+                    </w:rPr>
+                    <w:t>1!=null}&gt;&gt;&lt;&lt;respondents[0].primaryAddress.AddressLine1&gt;&gt;&lt;&lt;es_&gt;&gt;&lt;&lt;cs_{!isBlank(respondents[0].primaryAddress.AddressLine2)}&gt;&gt;</w:t>
                   </w:r>
                 </w:p>
                 <w:p>
@@ -1690,7 +2019,23 @@
                       <w:rFonts w:ascii="GDSTransportWebsite" w:hAnsi="GDSTransportWebsite"/>
                       <w:color w:val="0A0A0A"/>
                     </w:rPr>
-                    <w:t>&lt;&lt;respondents[0].primaryAddress.AddressLine2&gt;&gt;&lt;&lt;es_&gt;&gt;&lt;&lt;cs_{!isBlank(respondents[0].primaryAddress.AddressLine3)}&gt;&gt;</w:t>
+                    <w:t>&lt;&lt;respondents[0</w:t>
+                  </w:r>
+                  <w:proofErr w:type="gramStart"/>
+                  <w:r>
+                    <w:rPr>
+                      <w:rFonts w:ascii="GDSTransportWebsite" w:hAnsi="GDSTransportWebsite"/>
+                      <w:color w:val="0A0A0A"/>
+                    </w:rPr>
+                    <w:t>].primaryAddress.AddressLine</w:t>
+                  </w:r>
+                  <w:proofErr w:type="gramEnd"/>
+                  <w:r>
+                    <w:rPr>
+                      <w:rFonts w:ascii="GDSTransportWebsite" w:hAnsi="GDSTransportWebsite"/>
+                      <w:color w:val="0A0A0A"/>
+                    </w:rPr>
+                    <w:t>2&gt;&gt;&lt;&lt;es_&gt;&gt;&lt;&lt;cs_{!isBlank(respondents[0].primaryAddress.AddressLine3)}&gt;&gt;</w:t>
                   </w:r>
                 </w:p>
                 <w:p>
@@ -1707,7 +2052,23 @@
                       <w:rFonts w:ascii="GDSTransportWebsite" w:hAnsi="GDSTransportWebsite"/>
                       <w:color w:val="0A0A0A"/>
                     </w:rPr>
-                    <w:t>&lt;&lt;respondents[0].primaryAddress.AddressLine3&gt;&gt;&lt;&lt;es_&gt;&gt;&lt;&lt;cs_{!isBlank(respondents[0].primaryAddress.PostTown)}&gt;&gt;</w:t>
+                    <w:t>&lt;&lt;respondents[0</w:t>
+                  </w:r>
+                  <w:proofErr w:type="gramStart"/>
+                  <w:r>
+                    <w:rPr>
+                      <w:rFonts w:ascii="GDSTransportWebsite" w:hAnsi="GDSTransportWebsite"/>
+                      <w:color w:val="0A0A0A"/>
+                    </w:rPr>
+                    <w:t>].primaryAddress.AddressLine</w:t>
+                  </w:r>
+                  <w:proofErr w:type="gramEnd"/>
+                  <w:r>
+                    <w:rPr>
+                      <w:rFonts w:ascii="GDSTransportWebsite" w:hAnsi="GDSTransportWebsite"/>
+                      <w:color w:val="0A0A0A"/>
+                    </w:rPr>
+                    <w:t>3&gt;&gt;&lt;&lt;es_&gt;&gt;&lt;&lt;cs_{!isBlank(respondents[0].primaryAddress.PostTown)}&gt;&gt;</w:t>
                   </w:r>
                 </w:p>
                 <w:p>
@@ -1724,7 +2085,32 @@
                       <w:rFonts w:ascii="GDSTransportWebsite" w:hAnsi="GDSTransportWebsite"/>
                       <w:color w:val="0A0A0A"/>
                     </w:rPr>
-                    <w:t>&lt;&lt;respondents[0].primaryAddress.PostTown&gt;&gt;&lt;&lt;es_&gt;&gt;</w:t>
+                    <w:t>&lt;&lt;respondents[0</w:t>
+                  </w:r>
+                  <w:proofErr w:type="gramStart"/>
+                  <w:r>
+                    <w:rPr>
+                      <w:rFonts w:ascii="GDSTransportWebsite" w:hAnsi="GDSTransportWebsite"/>
+                      <w:color w:val="0A0A0A"/>
+                    </w:rPr>
+                    <w:t>].</w:t>
+                  </w:r>
+                  <w:proofErr w:type="spellStart"/>
+                  <w:r>
+                    <w:rPr>
+                      <w:rFonts w:ascii="GDSTransportWebsite" w:hAnsi="GDSTransportWebsite"/>
+                      <w:color w:val="0A0A0A"/>
+                    </w:rPr>
+                    <w:t>primaryAddress.PostTown</w:t>
+                  </w:r>
+                  <w:proofErr w:type="spellEnd"/>
+                  <w:proofErr w:type="gramEnd"/>
+                  <w:r>
+                    <w:rPr>
+                      <w:rFonts w:ascii="GDSTransportWebsite" w:hAnsi="GDSTransportWebsite"/>
+                      <w:color w:val="0A0A0A"/>
+                    </w:rPr>
+                    <w:t>&gt;&gt;&lt;&lt;es_&gt;&gt;</w:t>
                   </w:r>
                 </w:p>
                 <w:p>
@@ -1741,7 +2127,23 @@
                       <w:rFonts w:ascii="GDSTransportWebsite" w:hAnsi="GDSTransportWebsite"/>
                       <w:color w:val="0A0A0A"/>
                     </w:rPr>
-                    <w:t>&lt;&lt;respondents[0].primaryAddress.PostCode&gt;&gt;&lt;&lt;cs_{!isBlank(respondents[0].primaryAddress.Country)}&gt;&gt;</w:t>
+                    <w:t>&lt;&lt;respondents[0</w:t>
+                  </w:r>
+                  <w:proofErr w:type="gramStart"/>
+                  <w:r>
+                    <w:rPr>
+                      <w:rFonts w:ascii="GDSTransportWebsite" w:hAnsi="GDSTransportWebsite"/>
+                      <w:color w:val="0A0A0A"/>
+                    </w:rPr>
+                    <w:t>].primaryAddress.PostCode</w:t>
+                  </w:r>
+                  <w:proofErr w:type="gramEnd"/>
+                  <w:r>
+                    <w:rPr>
+                      <w:rFonts w:ascii="GDSTransportWebsite" w:hAnsi="GDSTransportWebsite"/>
+                      <w:color w:val="0A0A0A"/>
+                    </w:rPr>
+                    <w:t>&gt;&gt;&lt;&lt;cs_{!isBlank(respondents[0].primaryAddress.Country)}&gt;&gt;</w:t>
                   </w:r>
                 </w:p>
                 <w:p>
@@ -1757,7 +2159,32 @@
                       <w:rFonts w:ascii="GDSTransportWebsite" w:hAnsi="GDSTransportWebsite"/>
                       <w:color w:val="0A0A0A"/>
                     </w:rPr>
-                    <w:t>&lt;&lt;respondents[0].primaryAddress.Country&gt;&gt;&lt;&lt;es_&gt;&gt;</w:t>
+                    <w:t>&lt;&lt;respondents[0</w:t>
+                  </w:r>
+                  <w:proofErr w:type="gramStart"/>
+                  <w:r>
+                    <w:rPr>
+                      <w:rFonts w:ascii="GDSTransportWebsite" w:hAnsi="GDSTransportWebsite"/>
+                      <w:color w:val="0A0A0A"/>
+                    </w:rPr>
+                    <w:t>].</w:t>
+                  </w:r>
+                  <w:proofErr w:type="spellStart"/>
+                  <w:r>
+                    <w:rPr>
+                      <w:rFonts w:ascii="GDSTransportWebsite" w:hAnsi="GDSTransportWebsite"/>
+                      <w:color w:val="0A0A0A"/>
+                    </w:rPr>
+                    <w:t>primaryAddress.Country</w:t>
+                  </w:r>
+                  <w:proofErr w:type="spellEnd"/>
+                  <w:proofErr w:type="gramEnd"/>
+                  <w:r>
+                    <w:rPr>
+                      <w:rFonts w:ascii="GDSTransportWebsite" w:hAnsi="GDSTransportWebsite"/>
+                      <w:color w:val="0A0A0A"/>
+                    </w:rPr>
+                    <w:t>&gt;&gt;&lt;&lt;es_&gt;&gt;</w:t>
                   </w:r>
                 </w:p>
                 <w:p>
@@ -1829,7 +2256,32 @@
                       <w:rFonts w:ascii="GDSTransportWebsite" w:hAnsi="GDSTransportWebsite"/>
                       <w:color w:val="0A0A0A"/>
                     </w:rPr>
-                    <w:t>cs_{!isBlank(respondents[0]</w:t>
+                    <w:t>cs_</w:t>
+                  </w:r>
+                  <w:proofErr w:type="gramStart"/>
+                  <w:r>
+                    <w:rPr>
+                      <w:rFonts w:ascii="GDSTransportWebsite" w:hAnsi="GDSTransportWebsite"/>
+                      <w:color w:val="0A0A0A"/>
+                    </w:rPr>
+                    <w:t>{!</w:t>
+                  </w:r>
+                  <w:proofErr w:type="spellStart"/>
+                  <w:r>
+                    <w:rPr>
+                      <w:rFonts w:ascii="GDSTransportWebsite" w:hAnsi="GDSTransportWebsite"/>
+                      <w:color w:val="0A0A0A"/>
+                    </w:rPr>
+                    <w:t>isBlank</w:t>
+                  </w:r>
+                  <w:proofErr w:type="spellEnd"/>
+                  <w:proofErr w:type="gramEnd"/>
+                  <w:r>
+                    <w:rPr>
+                      <w:rFonts w:ascii="GDSTransportWebsite" w:hAnsi="GDSTransportWebsite"/>
+                      <w:color w:val="0A0A0A"/>
+                    </w:rPr>
+                    <w:t>(respondents[0]</w:t>
                   </w:r>
                   <w:r>
                     <w:rPr>
@@ -1838,6 +2290,7 @@
                     </w:rPr>
                     <w:t>.</w:t>
                   </w:r>
+                  <w:proofErr w:type="spellStart"/>
                   <w:r>
                     <w:rPr>
                       <w:rFonts w:ascii="GDSTransportWebsite" w:hAnsi="GDSTransportWebsite"/>
@@ -1845,6 +2298,7 @@
                     </w:rPr>
                     <w:t>phoneNumber</w:t>
                   </w:r>
+                  <w:proofErr w:type="spellEnd"/>
                   <w:r>
                     <w:rPr>
                       <w:rFonts w:ascii="GDSTransportWebsite" w:hAnsi="GDSTransportWebsite"/>
@@ -1873,6 +2327,7 @@
                     </w:rPr>
                     <w:t>.</w:t>
                   </w:r>
+                  <w:proofErr w:type="spellStart"/>
                   <w:r>
                     <w:rPr>
                       <w:rFonts w:ascii="GDSTransportWebsite" w:hAnsi="GDSTransportWebsite"/>
@@ -1880,6 +2335,7 @@
                     </w:rPr>
                     <w:t>phoneNumber</w:t>
                   </w:r>
+                  <w:proofErr w:type="spellEnd"/>
                   <w:r>
                     <w:rPr>
                       <w:rFonts w:ascii="GDSTransportWebsite" w:hAnsi="GDSTransportWebsite"/>
@@ -1964,7 +2420,32 @@
                       <w:rFonts w:ascii="GDSTransportWebsite" w:hAnsi="GDSTransportWebsite"/>
                       <w:color w:val="0A0A0A"/>
                     </w:rPr>
-                    <w:t>cs_{!isBlank(respondents[0]</w:t>
+                    <w:t>cs_</w:t>
+                  </w:r>
+                  <w:proofErr w:type="gramStart"/>
+                  <w:r>
+                    <w:rPr>
+                      <w:rFonts w:ascii="GDSTransportWebsite" w:hAnsi="GDSTransportWebsite"/>
+                      <w:color w:val="0A0A0A"/>
+                    </w:rPr>
+                    <w:t>{!</w:t>
+                  </w:r>
+                  <w:proofErr w:type="spellStart"/>
+                  <w:r>
+                    <w:rPr>
+                      <w:rFonts w:ascii="GDSTransportWebsite" w:hAnsi="GDSTransportWebsite"/>
+                      <w:color w:val="0A0A0A"/>
+                    </w:rPr>
+                    <w:t>isBlank</w:t>
+                  </w:r>
+                  <w:proofErr w:type="spellEnd"/>
+                  <w:proofErr w:type="gramEnd"/>
+                  <w:r>
+                    <w:rPr>
+                      <w:rFonts w:ascii="GDSTransportWebsite" w:hAnsi="GDSTransportWebsite"/>
+                      <w:color w:val="0A0A0A"/>
+                    </w:rPr>
+                    <w:t>(respondents[0]</w:t>
                   </w:r>
                   <w:r>
                     <w:rPr>
@@ -1973,6 +2454,7 @@
                     </w:rPr>
                     <w:t>.</w:t>
                   </w:r>
+                  <w:proofErr w:type="spellStart"/>
                   <w:r>
                     <w:rPr>
                       <w:rFonts w:ascii="GDSTransportWebsite" w:hAnsi="GDSTransportWebsite"/>
@@ -1980,6 +2462,7 @@
                     </w:rPr>
                     <w:t>emailAddress</w:t>
                   </w:r>
+                  <w:proofErr w:type="spellEnd"/>
                   <w:r>
                     <w:rPr>
                       <w:rFonts w:ascii="GDSTransportWebsite" w:hAnsi="GDSTransportWebsite"/>
@@ -2008,6 +2491,7 @@
                     </w:rPr>
                     <w:t>.</w:t>
                   </w:r>
+                  <w:proofErr w:type="spellStart"/>
                   <w:r>
                     <w:rPr>
                       <w:rFonts w:ascii="GDSTransportWebsite" w:hAnsi="GDSTransportWebsite"/>
@@ -2015,6 +2499,7 @@
                     </w:rPr>
                     <w:t>emailAddress</w:t>
                   </w:r>
+                  <w:proofErr w:type="spellEnd"/>
                   <w:r>
                     <w:rPr>
                       <w:rFonts w:ascii="GDSTransportWebsite" w:hAnsi="GDSTransportWebsite"/>
@@ -2099,7 +2584,32 @@
                       <w:rFonts w:ascii="GDSTransportWebsite" w:hAnsi="GDSTransportWebsite"/>
                       <w:color w:val="0A0A0A"/>
                     </w:rPr>
-                    <w:t>cs_{!isBlank(respondents[0]</w:t>
+                    <w:t>cs_</w:t>
+                  </w:r>
+                  <w:proofErr w:type="gramStart"/>
+                  <w:r>
+                    <w:rPr>
+                      <w:rFonts w:ascii="GDSTransportWebsite" w:hAnsi="GDSTransportWebsite"/>
+                      <w:color w:val="0A0A0A"/>
+                    </w:rPr>
+                    <w:t>{!</w:t>
+                  </w:r>
+                  <w:proofErr w:type="spellStart"/>
+                  <w:r>
+                    <w:rPr>
+                      <w:rFonts w:ascii="GDSTransportWebsite" w:hAnsi="GDSTransportWebsite"/>
+                      <w:color w:val="0A0A0A"/>
+                    </w:rPr>
+                    <w:t>isBlank</w:t>
+                  </w:r>
+                  <w:proofErr w:type="spellEnd"/>
+                  <w:proofErr w:type="gramEnd"/>
+                  <w:r>
+                    <w:rPr>
+                      <w:rFonts w:ascii="GDSTransportWebsite" w:hAnsi="GDSTransportWebsite"/>
+                      <w:color w:val="0A0A0A"/>
+                    </w:rPr>
+                    <w:t>(respondents[0]</w:t>
                   </w:r>
                   <w:r>
                     <w:rPr>
@@ -2108,6 +2618,7 @@
                     </w:rPr>
                     <w:t>.</w:t>
                   </w:r>
+                  <w:proofErr w:type="spellStart"/>
                   <w:r>
                     <w:rPr>
                       <w:rFonts w:ascii="GDSTransportWebsite" w:hAnsi="GDSTransportWebsite"/>
@@ -2120,7 +2631,15 @@
                       <w:rFonts w:ascii="GDSTransportWebsite" w:hAnsi="GDSTransportWebsite"/>
                       <w:color w:val="0A0A0A"/>
                     </w:rPr>
-                    <w:t>Name)}</w:t>
+                    <w:t>Name</w:t>
+                  </w:r>
+                  <w:proofErr w:type="spellEnd"/>
+                  <w:r>
+                    <w:rPr>
+                      <w:rFonts w:ascii="GDSTransportWebsite" w:hAnsi="GDSTransportWebsite"/>
+                      <w:color w:val="0A0A0A"/>
+                    </w:rPr>
+                    <w:t>)}</w:t>
                   </w:r>
                   <w:r>
                     <w:rPr>
@@ -2143,6 +2662,7 @@
                     </w:rPr>
                     <w:t>.</w:t>
                   </w:r>
+                  <w:proofErr w:type="spellStart"/>
                   <w:r>
                     <w:rPr>
                       <w:rFonts w:ascii="GDSTransportWebsite" w:hAnsi="GDSTransportWebsite"/>
@@ -2155,7 +2675,15 @@
                       <w:rFonts w:ascii="GDSTransportWebsite" w:hAnsi="GDSTransportWebsite"/>
                       <w:color w:val="0A0A0A"/>
                     </w:rPr>
-                    <w:t>Name&gt;&gt;&lt;&lt;else&gt;&gt;</w:t>
+                    <w:t>Name</w:t>
+                  </w:r>
+                  <w:proofErr w:type="spellEnd"/>
+                  <w:r>
+                    <w:rPr>
+                      <w:rFonts w:ascii="GDSTransportWebsite" w:hAnsi="GDSTransportWebsite"/>
+                      <w:color w:val="0A0A0A"/>
+                    </w:rPr>
+                    <w:t>&gt;&gt;&lt;&lt;else&gt;&gt;</w:t>
                   </w:r>
                   <w:r>
                     <w:rPr>
@@ -2169,8 +2697,17 @@
                       <w:rFonts w:ascii="GDSTransportWebsite" w:hAnsi="GDSTransportWebsite"/>
                       <w:color w:val="0A0A0A"/>
                     </w:rPr>
-                    <w:t xml:space="preserve"> respondents[0].litigationFriendFirstName</w:t>
-                  </w:r>
+                    <w:t xml:space="preserve"> respondents[0].</w:t>
+                  </w:r>
+                  <w:proofErr w:type="spellStart"/>
+                  <w:r>
+                    <w:rPr>
+                      <w:rFonts w:ascii="GDSTransportWebsite" w:hAnsi="GDSTransportWebsite"/>
+                      <w:color w:val="0A0A0A"/>
+                    </w:rPr>
+                    <w:t>litigationFriendFirstName</w:t>
+                  </w:r>
+                  <w:proofErr w:type="spellEnd"/>
                   <w:r>
                     <w:rPr>
                       <w:rFonts w:ascii="GDSTransportWebsite" w:hAnsi="GDSTransportWebsite"/>
@@ -2197,8 +2734,17 @@
                       <w:rFonts w:ascii="GDSTransportWebsite" w:hAnsi="GDSTransportWebsite"/>
                       <w:color w:val="0A0A0A"/>
                     </w:rPr>
-                    <w:t>respondents[0].litigationFriendLastName</w:t>
-                  </w:r>
+                    <w:t>respondents[0].</w:t>
+                  </w:r>
+                  <w:proofErr w:type="spellStart"/>
+                  <w:r>
+                    <w:rPr>
+                      <w:rFonts w:ascii="GDSTransportWebsite" w:hAnsi="GDSTransportWebsite"/>
+                      <w:color w:val="0A0A0A"/>
+                    </w:rPr>
+                    <w:t>litigationFriendLastName</w:t>
+                  </w:r>
+                  <w:proofErr w:type="spellEnd"/>
                   <w:r>
                     <w:rPr>
                       <w:rFonts w:ascii="GDSTransportWebsite" w:hAnsi="GDSTransportWebsite"/>
@@ -2266,7 +2812,32 @@
                       <w:rFonts w:ascii="GDSTransportWebsite" w:hAnsi="GDSTransportWebsite"/>
                       <w:color w:val="0A0A0A"/>
                     </w:rPr>
-                    <w:t>&lt;&lt;cs_{!isBlank(</w:t>
+                    <w:t>&lt;&lt;cs_</w:t>
+                  </w:r>
+                  <w:proofErr w:type="gramStart"/>
+                  <w:r>
+                    <w:rPr>
+                      <w:rFonts w:ascii="GDSTransportWebsite" w:hAnsi="GDSTransportWebsite"/>
+                      <w:color w:val="0A0A0A"/>
+                    </w:rPr>
+                    <w:t>{!</w:t>
+                  </w:r>
+                  <w:proofErr w:type="spellStart"/>
+                  <w:r>
+                    <w:rPr>
+                      <w:rFonts w:ascii="GDSTransportWebsite" w:hAnsi="GDSTransportWebsite"/>
+                      <w:color w:val="0A0A0A"/>
+                    </w:rPr>
+                    <w:t>isBlank</w:t>
+                  </w:r>
+                  <w:proofErr w:type="spellEnd"/>
+                  <w:proofErr w:type="gramEnd"/>
+                  <w:r>
+                    <w:rPr>
+                      <w:rFonts w:ascii="GDSTransportWebsite" w:hAnsi="GDSTransportWebsite"/>
+                      <w:color w:val="0A0A0A"/>
+                    </w:rPr>
+                    <w:t>(</w:t>
                   </w:r>
                   <w:r>
                     <w:rPr>
@@ -2275,6 +2846,7 @@
                     </w:rPr>
                     <w:t>respondents[0].</w:t>
                   </w:r>
+                  <w:proofErr w:type="spellStart"/>
                   <w:r>
                     <w:rPr>
                       <w:rFonts w:ascii="GDSTransportWebsite" w:hAnsi="GDSTransportWebsite"/>
@@ -2310,6 +2882,7 @@
                     </w:rPr>
                     <w:t>er</w:t>
                   </w:r>
+                  <w:proofErr w:type="spellEnd"/>
                   <w:r>
                     <w:rPr>
                       <w:rFonts w:ascii="GDSTransportWebsite" w:hAnsi="GDSTransportWebsite"/>
@@ -2334,6 +2907,7 @@
                     </w:rPr>
                     <w:t>respondents[0].</w:t>
                   </w:r>
+                  <w:proofErr w:type="spellStart"/>
                   <w:r>
                     <w:rPr>
                       <w:rFonts w:ascii="GDSTransportWebsite" w:hAnsi="GDSTransportWebsite"/>
@@ -2369,6 +2943,7 @@
                     </w:rPr>
                     <w:t>er</w:t>
                   </w:r>
+                  <w:proofErr w:type="spellEnd"/>
                   <w:r>
                     <w:rPr>
                       <w:rFonts w:ascii="GDSTransportWebsite" w:hAnsi="GDSTransportWebsite"/>
@@ -2447,7 +3022,32 @@
                       <w:rFonts w:ascii="GDSTransportWebsite" w:hAnsi="GDSTransportWebsite"/>
                       <w:color w:val="0A0A0A"/>
                     </w:rPr>
-                    <w:t>&lt;&lt;cs_{!isBlank(</w:t>
+                    <w:t>&lt;&lt;cs_</w:t>
+                  </w:r>
+                  <w:proofErr w:type="gramStart"/>
+                  <w:r>
+                    <w:rPr>
+                      <w:rFonts w:ascii="GDSTransportWebsite" w:hAnsi="GDSTransportWebsite"/>
+                      <w:color w:val="0A0A0A"/>
+                    </w:rPr>
+                    <w:t>{!</w:t>
+                  </w:r>
+                  <w:proofErr w:type="spellStart"/>
+                  <w:r>
+                    <w:rPr>
+                      <w:rFonts w:ascii="GDSTransportWebsite" w:hAnsi="GDSTransportWebsite"/>
+                      <w:color w:val="0A0A0A"/>
+                    </w:rPr>
+                    <w:t>isBlank</w:t>
+                  </w:r>
+                  <w:proofErr w:type="spellEnd"/>
+                  <w:proofErr w:type="gramEnd"/>
+                  <w:r>
+                    <w:rPr>
+                      <w:rFonts w:ascii="GDSTransportWebsite" w:hAnsi="GDSTransportWebsite"/>
+                      <w:color w:val="0A0A0A"/>
+                    </w:rPr>
+                    <w:t>(</w:t>
                   </w:r>
                   <w:r>
                     <w:rPr>
@@ -2456,6 +3056,7 @@
                     </w:rPr>
                     <w:t>respondents[0].</w:t>
                   </w:r>
+                  <w:proofErr w:type="spellStart"/>
                   <w:r>
                     <w:rPr>
                       <w:rFonts w:ascii="GDSTransportWebsite" w:hAnsi="GDSTransportWebsite"/>
@@ -2470,6 +3071,7 @@
                     </w:rPr>
                     <w:t>EmailAddress</w:t>
                   </w:r>
+                  <w:proofErr w:type="spellEnd"/>
                   <w:r>
                     <w:rPr>
                       <w:rFonts w:ascii="GDSTransportWebsite" w:hAnsi="GDSTransportWebsite"/>
@@ -2494,6 +3096,7 @@
                     </w:rPr>
                     <w:t>respondents[0].</w:t>
                   </w:r>
+                  <w:proofErr w:type="spellStart"/>
                   <w:r>
                     <w:rPr>
                       <w:rFonts w:ascii="GDSTransportWebsite" w:hAnsi="GDSTransportWebsite"/>
@@ -2506,7 +3109,15 @@
                       <w:rFonts w:ascii="GDSTransportWebsite" w:hAnsi="GDSTransportWebsite"/>
                       <w:color w:val="0A0A0A"/>
                     </w:rPr>
-                    <w:t>EmailAddress&gt;&gt;&lt;&lt;else&gt;&gt;Not Provided&lt;</w:t>
+                    <w:t>EmailAddress</w:t>
+                  </w:r>
+                  <w:proofErr w:type="spellEnd"/>
+                  <w:r>
+                    <w:rPr>
+                      <w:rFonts w:ascii="GDSTransportWebsite" w:hAnsi="GDSTransportWebsite"/>
+                      <w:color w:val="0A0A0A"/>
+                    </w:rPr>
+                    <w:t>&gt;&gt;&lt;&lt;else&gt;&gt;Not Provided&lt;</w:t>
                   </w:r>
                   <w:r>
                     <w:rPr>
@@ -2670,7 +3281,23 @@
                       <w:rFonts w:ascii="GDSTransportWebsite" w:hAnsi="GDSTransportWebsite"/>
                       <w:color w:val="0A0A0A"/>
                     </w:rPr>
-                    <w:t>&lt;&lt;cs_{respondents[1].primaryAddress.AddressLine1!=null}&gt;&gt;&lt;&lt;respondents[1].primaryAddress.AddressLine1&gt;&gt;&lt;&lt;es_&gt;&gt;&lt;&lt;cs_{!isBlank(respondents[1].primaryAddress.AddressLine2)}&gt;&gt;</w:t>
+                    <w:t>&lt;&lt;cs_{respondents[1</w:t>
+                  </w:r>
+                  <w:proofErr w:type="gramStart"/>
+                  <w:r>
+                    <w:rPr>
+                      <w:rFonts w:ascii="GDSTransportWebsite" w:hAnsi="GDSTransportWebsite"/>
+                      <w:color w:val="0A0A0A"/>
+                    </w:rPr>
+                    <w:t>].primaryAddress.AddressLine</w:t>
+                  </w:r>
+                  <w:proofErr w:type="gramEnd"/>
+                  <w:r>
+                    <w:rPr>
+                      <w:rFonts w:ascii="GDSTransportWebsite" w:hAnsi="GDSTransportWebsite"/>
+                      <w:color w:val="0A0A0A"/>
+                    </w:rPr>
+                    <w:t>1!=null}&gt;&gt;&lt;&lt;respondents[1].primaryAddress.AddressLine1&gt;&gt;&lt;&lt;es_&gt;&gt;&lt;&lt;cs_{!isBlank(respondents[1].primaryAddress.AddressLine2)}&gt;&gt;</w:t>
                   </w:r>
                 </w:p>
                 <w:p>
@@ -2688,7 +3315,23 @@
                       <w:rFonts w:ascii="GDSTransportWebsite" w:hAnsi="GDSTransportWebsite"/>
                       <w:color w:val="0A0A0A"/>
                     </w:rPr>
-                    <w:t>&lt;&lt;respondents[1].primaryAddress.AddressLine2&gt;&gt;&lt;&lt;es_&gt;&gt;&lt;&lt;cs_{!isBlank(respondents[1].primaryAddress.AddressLine3)}&gt;&gt;</w:t>
+                    <w:t>&lt;&lt;respondents[1</w:t>
+                  </w:r>
+                  <w:proofErr w:type="gramStart"/>
+                  <w:r>
+                    <w:rPr>
+                      <w:rFonts w:ascii="GDSTransportWebsite" w:hAnsi="GDSTransportWebsite"/>
+                      <w:color w:val="0A0A0A"/>
+                    </w:rPr>
+                    <w:t>].primaryAddress.AddressLine</w:t>
+                  </w:r>
+                  <w:proofErr w:type="gramEnd"/>
+                  <w:r>
+                    <w:rPr>
+                      <w:rFonts w:ascii="GDSTransportWebsite" w:hAnsi="GDSTransportWebsite"/>
+                      <w:color w:val="0A0A0A"/>
+                    </w:rPr>
+                    <w:t>2&gt;&gt;&lt;&lt;es_&gt;&gt;&lt;&lt;cs_{!isBlank(respondents[1].primaryAddress.AddressLine3)}&gt;&gt;</w:t>
                   </w:r>
                 </w:p>
                 <w:p>
@@ -2705,7 +3348,23 @@
                       <w:rFonts w:ascii="GDSTransportWebsite" w:hAnsi="GDSTransportWebsite"/>
                       <w:color w:val="0A0A0A"/>
                     </w:rPr>
-                    <w:t>&lt;&lt;respondents[1].primaryAddress.AddressLine3&gt;&gt;&lt;&lt;es_&gt;&gt;&lt;&lt;cs_{!isBlank(respondents[1].primaryAddress.PostTown)}&gt;&gt;</w:t>
+                    <w:t>&lt;&lt;respondents[1</w:t>
+                  </w:r>
+                  <w:proofErr w:type="gramStart"/>
+                  <w:r>
+                    <w:rPr>
+                      <w:rFonts w:ascii="GDSTransportWebsite" w:hAnsi="GDSTransportWebsite"/>
+                      <w:color w:val="0A0A0A"/>
+                    </w:rPr>
+                    <w:t>].primaryAddress.AddressLine</w:t>
+                  </w:r>
+                  <w:proofErr w:type="gramEnd"/>
+                  <w:r>
+                    <w:rPr>
+                      <w:rFonts w:ascii="GDSTransportWebsite" w:hAnsi="GDSTransportWebsite"/>
+                      <w:color w:val="0A0A0A"/>
+                    </w:rPr>
+                    <w:t>3&gt;&gt;&lt;&lt;es_&gt;&gt;&lt;&lt;cs_{!isBlank(respondents[1].primaryAddress.PostTown)}&gt;&gt;</w:t>
                   </w:r>
                 </w:p>
                 <w:p>
@@ -2722,7 +3381,32 @@
                       <w:rFonts w:ascii="GDSTransportWebsite" w:hAnsi="GDSTransportWebsite"/>
                       <w:color w:val="0A0A0A"/>
                     </w:rPr>
-                    <w:t>&lt;&lt;respondents[1].primaryAddress.PostTown&gt;&gt;&lt;&lt;es_&gt;&gt;</w:t>
+                    <w:t>&lt;&lt;respondents[1</w:t>
+                  </w:r>
+                  <w:proofErr w:type="gramStart"/>
+                  <w:r>
+                    <w:rPr>
+                      <w:rFonts w:ascii="GDSTransportWebsite" w:hAnsi="GDSTransportWebsite"/>
+                      <w:color w:val="0A0A0A"/>
+                    </w:rPr>
+                    <w:t>].</w:t>
+                  </w:r>
+                  <w:proofErr w:type="spellStart"/>
+                  <w:r>
+                    <w:rPr>
+                      <w:rFonts w:ascii="GDSTransportWebsite" w:hAnsi="GDSTransportWebsite"/>
+                      <w:color w:val="0A0A0A"/>
+                    </w:rPr>
+                    <w:t>primaryAddress.PostTown</w:t>
+                  </w:r>
+                  <w:proofErr w:type="spellEnd"/>
+                  <w:proofErr w:type="gramEnd"/>
+                  <w:r>
+                    <w:rPr>
+                      <w:rFonts w:ascii="GDSTransportWebsite" w:hAnsi="GDSTransportWebsite"/>
+                      <w:color w:val="0A0A0A"/>
+                    </w:rPr>
+                    <w:t>&gt;&gt;&lt;&lt;es_&gt;&gt;</w:t>
                   </w:r>
                 </w:p>
                 <w:p>
@@ -2739,7 +3423,23 @@
                       <w:rFonts w:ascii="GDSTransportWebsite" w:hAnsi="GDSTransportWebsite"/>
                       <w:color w:val="0A0A0A"/>
                     </w:rPr>
-                    <w:t>&lt;&lt;respondents[1].primaryAddress.PostCode&gt;&gt;&lt;&lt;cs_{!isBlank(respondents[1].primaryAddress.Country)}&gt;&gt;</w:t>
+                    <w:t>&lt;&lt;respondents[1</w:t>
+                  </w:r>
+                  <w:proofErr w:type="gramStart"/>
+                  <w:r>
+                    <w:rPr>
+                      <w:rFonts w:ascii="GDSTransportWebsite" w:hAnsi="GDSTransportWebsite"/>
+                      <w:color w:val="0A0A0A"/>
+                    </w:rPr>
+                    <w:t>].primaryAddress.PostCode</w:t>
+                  </w:r>
+                  <w:proofErr w:type="gramEnd"/>
+                  <w:r>
+                    <w:rPr>
+                      <w:rFonts w:ascii="GDSTransportWebsite" w:hAnsi="GDSTransportWebsite"/>
+                      <w:color w:val="0A0A0A"/>
+                    </w:rPr>
+                    <w:t>&gt;&gt;&lt;&lt;cs_{!isBlank(respondents[1].primaryAddress.Country)}&gt;&gt;</w:t>
                   </w:r>
                 </w:p>
                 <w:p>
@@ -2755,7 +3455,32 @@
                       <w:rFonts w:ascii="GDSTransportWebsite" w:hAnsi="GDSTransportWebsite"/>
                       <w:color w:val="0A0A0A"/>
                     </w:rPr>
-                    <w:t>&lt;&lt;respondents[1].primaryAddress.Country&gt;&gt;&lt;&lt;es_&gt;&gt;</w:t>
+                    <w:t>&lt;&lt;respondents[1</w:t>
+                  </w:r>
+                  <w:proofErr w:type="gramStart"/>
+                  <w:r>
+                    <w:rPr>
+                      <w:rFonts w:ascii="GDSTransportWebsite" w:hAnsi="GDSTransportWebsite"/>
+                      <w:color w:val="0A0A0A"/>
+                    </w:rPr>
+                    <w:t>].</w:t>
+                  </w:r>
+                  <w:proofErr w:type="spellStart"/>
+                  <w:r>
+                    <w:rPr>
+                      <w:rFonts w:ascii="GDSTransportWebsite" w:hAnsi="GDSTransportWebsite"/>
+                      <w:color w:val="0A0A0A"/>
+                    </w:rPr>
+                    <w:t>primaryAddress.Country</w:t>
+                  </w:r>
+                  <w:proofErr w:type="spellEnd"/>
+                  <w:proofErr w:type="gramEnd"/>
+                  <w:r>
+                    <w:rPr>
+                      <w:rFonts w:ascii="GDSTransportWebsite" w:hAnsi="GDSTransportWebsite"/>
+                      <w:color w:val="0A0A0A"/>
+                    </w:rPr>
+                    <w:t>&gt;&gt;&lt;&lt;es_&gt;&gt;</w:t>
                   </w:r>
                 </w:p>
                 <w:p>
@@ -2820,7 +3545,32 @@
                       <w:rFonts w:ascii="GDSTransportWebsite" w:hAnsi="GDSTransportWebsite"/>
                       <w:color w:val="0A0A0A"/>
                     </w:rPr>
-                    <w:t>&lt;&lt;cs_{!isBlank(</w:t>
+                    <w:t>&lt;&lt;cs_</w:t>
+                  </w:r>
+                  <w:proofErr w:type="gramStart"/>
+                  <w:r>
+                    <w:rPr>
+                      <w:rFonts w:ascii="GDSTransportWebsite" w:hAnsi="GDSTransportWebsite"/>
+                      <w:color w:val="0A0A0A"/>
+                    </w:rPr>
+                    <w:t>{!</w:t>
+                  </w:r>
+                  <w:proofErr w:type="spellStart"/>
+                  <w:r>
+                    <w:rPr>
+                      <w:rFonts w:ascii="GDSTransportWebsite" w:hAnsi="GDSTransportWebsite"/>
+                      <w:color w:val="0A0A0A"/>
+                    </w:rPr>
+                    <w:t>isBlank</w:t>
+                  </w:r>
+                  <w:proofErr w:type="spellEnd"/>
+                  <w:proofErr w:type="gramEnd"/>
+                  <w:r>
+                    <w:rPr>
+                      <w:rFonts w:ascii="GDSTransportWebsite" w:hAnsi="GDSTransportWebsite"/>
+                      <w:color w:val="0A0A0A"/>
+                    </w:rPr>
+                    <w:t>(</w:t>
                   </w:r>
                   <w:r>
                     <w:rPr>
@@ -2829,6 +3579,7 @@
                     </w:rPr>
                     <w:t>respondents[1].</w:t>
                   </w:r>
+                  <w:proofErr w:type="spellStart"/>
                   <w:r>
                     <w:rPr>
                       <w:rFonts w:ascii="GDSTransportWebsite" w:hAnsi="GDSTransportWebsite"/>
@@ -2836,6 +3587,7 @@
                     </w:rPr>
                     <w:t>phoneNumber</w:t>
                   </w:r>
+                  <w:proofErr w:type="spellEnd"/>
                   <w:r>
                     <w:rPr>
                       <w:rFonts w:ascii="GDSTransportWebsite" w:hAnsi="GDSTransportWebsite"/>
@@ -2850,6 +3602,7 @@
                     </w:rPr>
                     <w:t>&lt;&lt; respondents[1].</w:t>
                   </w:r>
+                  <w:proofErr w:type="spellStart"/>
                   <w:r>
                     <w:rPr>
                       <w:rFonts w:ascii="GDSTransportWebsite" w:hAnsi="GDSTransportWebsite"/>
@@ -2857,6 +3610,7 @@
                     </w:rPr>
                     <w:t>phoneNumber</w:t>
                   </w:r>
+                  <w:proofErr w:type="spellEnd"/>
                   <w:r>
                     <w:rPr>
                       <w:rFonts w:ascii="GDSTransportWebsite" w:hAnsi="GDSTransportWebsite"/>
@@ -2934,7 +3688,32 @@
                       <w:rFonts w:ascii="GDSTransportWebsite" w:hAnsi="GDSTransportWebsite"/>
                       <w:color w:val="0A0A0A"/>
                     </w:rPr>
-                    <w:t>&lt;&lt;cs_{!isBlank(</w:t>
+                    <w:t>&lt;&lt;cs_</w:t>
+                  </w:r>
+                  <w:proofErr w:type="gramStart"/>
+                  <w:r>
+                    <w:rPr>
+                      <w:rFonts w:ascii="GDSTransportWebsite" w:hAnsi="GDSTransportWebsite"/>
+                      <w:color w:val="0A0A0A"/>
+                    </w:rPr>
+                    <w:t>{!</w:t>
+                  </w:r>
+                  <w:proofErr w:type="spellStart"/>
+                  <w:r>
+                    <w:rPr>
+                      <w:rFonts w:ascii="GDSTransportWebsite" w:hAnsi="GDSTransportWebsite"/>
+                      <w:color w:val="0A0A0A"/>
+                    </w:rPr>
+                    <w:t>isBlank</w:t>
+                  </w:r>
+                  <w:proofErr w:type="spellEnd"/>
+                  <w:proofErr w:type="gramEnd"/>
+                  <w:r>
+                    <w:rPr>
+                      <w:rFonts w:ascii="GDSTransportWebsite" w:hAnsi="GDSTransportWebsite"/>
+                      <w:color w:val="0A0A0A"/>
+                    </w:rPr>
+                    <w:t>(</w:t>
                   </w:r>
                   <w:r>
                     <w:rPr>
@@ -2943,6 +3722,7 @@
                     </w:rPr>
                     <w:t>respondents[1].</w:t>
                   </w:r>
+                  <w:proofErr w:type="spellStart"/>
                   <w:r>
                     <w:rPr>
                       <w:rFonts w:ascii="GDSTransportWebsite" w:hAnsi="GDSTransportWebsite"/>
@@ -2950,6 +3730,7 @@
                     </w:rPr>
                     <w:t>emailAddress</w:t>
                   </w:r>
+                  <w:proofErr w:type="spellEnd"/>
                   <w:r>
                     <w:rPr>
                       <w:rFonts w:ascii="GDSTransportWebsite" w:hAnsi="GDSTransportWebsite"/>
@@ -2964,6 +3745,7 @@
                     </w:rPr>
                     <w:t>&lt;&lt; respondents[1].</w:t>
                   </w:r>
+                  <w:proofErr w:type="spellStart"/>
                   <w:r>
                     <w:rPr>
                       <w:rFonts w:ascii="GDSTransportWebsite" w:hAnsi="GDSTransportWebsite"/>
@@ -2971,6 +3753,7 @@
                     </w:rPr>
                     <w:t>emailAddress</w:t>
                   </w:r>
+                  <w:proofErr w:type="spellEnd"/>
                   <w:r>
                     <w:rPr>
                       <w:rFonts w:ascii="GDSTransportWebsite" w:hAnsi="GDSTransportWebsite"/>
@@ -3055,7 +3838,32 @@
                       <w:rFonts w:ascii="GDSTransportWebsite" w:hAnsi="GDSTransportWebsite"/>
                       <w:color w:val="0A0A0A"/>
                     </w:rPr>
-                    <w:t>cs_{!isBlank(respondents[1]</w:t>
+                    <w:t>cs_</w:t>
+                  </w:r>
+                  <w:proofErr w:type="gramStart"/>
+                  <w:r>
+                    <w:rPr>
+                      <w:rFonts w:ascii="GDSTransportWebsite" w:hAnsi="GDSTransportWebsite"/>
+                      <w:color w:val="0A0A0A"/>
+                    </w:rPr>
+                    <w:t>{!</w:t>
+                  </w:r>
+                  <w:proofErr w:type="spellStart"/>
+                  <w:r>
+                    <w:rPr>
+                      <w:rFonts w:ascii="GDSTransportWebsite" w:hAnsi="GDSTransportWebsite"/>
+                      <w:color w:val="0A0A0A"/>
+                    </w:rPr>
+                    <w:t>isBlank</w:t>
+                  </w:r>
+                  <w:proofErr w:type="spellEnd"/>
+                  <w:proofErr w:type="gramEnd"/>
+                  <w:r>
+                    <w:rPr>
+                      <w:rFonts w:ascii="GDSTransportWebsite" w:hAnsi="GDSTransportWebsite"/>
+                      <w:color w:val="0A0A0A"/>
+                    </w:rPr>
+                    <w:t>(respondents[1]</w:t>
                   </w:r>
                   <w:r>
                     <w:rPr>
@@ -3064,6 +3872,7 @@
                     </w:rPr>
                     <w:t>.</w:t>
                   </w:r>
+                  <w:proofErr w:type="spellStart"/>
                   <w:r>
                     <w:rPr>
                       <w:rFonts w:ascii="GDSTransportWebsite" w:hAnsi="GDSTransportWebsite"/>
@@ -3076,7 +3885,15 @@
                       <w:rFonts w:ascii="GDSTransportWebsite" w:hAnsi="GDSTransportWebsite"/>
                       <w:color w:val="0A0A0A"/>
                     </w:rPr>
-                    <w:t>Name)}</w:t>
+                    <w:t>Name</w:t>
+                  </w:r>
+                  <w:proofErr w:type="spellEnd"/>
+                  <w:r>
+                    <w:rPr>
+                      <w:rFonts w:ascii="GDSTransportWebsite" w:hAnsi="GDSTransportWebsite"/>
+                      <w:color w:val="0A0A0A"/>
+                    </w:rPr>
+                    <w:t>)}</w:t>
                   </w:r>
                   <w:r>
                     <w:rPr>
@@ -3099,6 +3916,7 @@
                     </w:rPr>
                     <w:t>.</w:t>
                   </w:r>
+                  <w:proofErr w:type="spellStart"/>
                   <w:r>
                     <w:rPr>
                       <w:rFonts w:ascii="GDSTransportWebsite" w:hAnsi="GDSTransportWebsite"/>
@@ -3111,7 +3929,15 @@
                       <w:rFonts w:ascii="GDSTransportWebsite" w:hAnsi="GDSTransportWebsite"/>
                       <w:color w:val="0A0A0A"/>
                     </w:rPr>
-                    <w:t>Name&gt;&gt;&lt;&lt;else&gt;&gt;</w:t>
+                    <w:t>Name</w:t>
+                  </w:r>
+                  <w:proofErr w:type="spellEnd"/>
+                  <w:r>
+                    <w:rPr>
+                      <w:rFonts w:ascii="GDSTransportWebsite" w:hAnsi="GDSTransportWebsite"/>
+                      <w:color w:val="0A0A0A"/>
+                    </w:rPr>
+                    <w:t>&gt;&gt;&lt;&lt;else&gt;&gt;</w:t>
                   </w:r>
                   <w:r>
                     <w:rPr>
@@ -3125,8 +3951,17 @@
                       <w:rFonts w:ascii="GDSTransportWebsite" w:hAnsi="GDSTransportWebsite"/>
                       <w:color w:val="0A0A0A"/>
                     </w:rPr>
-                    <w:t xml:space="preserve"> respondents[1].litigationFriendFirstName</w:t>
-                  </w:r>
+                    <w:t xml:space="preserve"> respondents[1].</w:t>
+                  </w:r>
+                  <w:proofErr w:type="spellStart"/>
+                  <w:r>
+                    <w:rPr>
+                      <w:rFonts w:ascii="GDSTransportWebsite" w:hAnsi="GDSTransportWebsite"/>
+                      <w:color w:val="0A0A0A"/>
+                    </w:rPr>
+                    <w:t>litigationFriendFirstName</w:t>
+                  </w:r>
+                  <w:proofErr w:type="spellEnd"/>
                   <w:r>
                     <w:rPr>
                       <w:rFonts w:ascii="GDSTransportWebsite" w:hAnsi="GDSTransportWebsite"/>
@@ -3153,8 +3988,17 @@
                       <w:rFonts w:ascii="GDSTransportWebsite" w:hAnsi="GDSTransportWebsite"/>
                       <w:color w:val="0A0A0A"/>
                     </w:rPr>
-                    <w:t>respondents[1].litigationFriendLastName</w:t>
-                  </w:r>
+                    <w:t>respondents[1].</w:t>
+                  </w:r>
+                  <w:proofErr w:type="spellStart"/>
+                  <w:r>
+                    <w:rPr>
+                      <w:rFonts w:ascii="GDSTransportWebsite" w:hAnsi="GDSTransportWebsite"/>
+                      <w:color w:val="0A0A0A"/>
+                    </w:rPr>
+                    <w:t>litigationFriendLastName</w:t>
+                  </w:r>
+                  <w:proofErr w:type="spellEnd"/>
                   <w:r>
                     <w:rPr>
                       <w:rFonts w:ascii="GDSTransportWebsite" w:hAnsi="GDSTransportWebsite"/>
@@ -3222,7 +4066,32 @@
                       <w:rFonts w:ascii="GDSTransportWebsite" w:hAnsi="GDSTransportWebsite"/>
                       <w:color w:val="0A0A0A"/>
                     </w:rPr>
-                    <w:t>&lt;&lt;cs_{!isBlank(</w:t>
+                    <w:t>&lt;&lt;cs_</w:t>
+                  </w:r>
+                  <w:proofErr w:type="gramStart"/>
+                  <w:r>
+                    <w:rPr>
+                      <w:rFonts w:ascii="GDSTransportWebsite" w:hAnsi="GDSTransportWebsite"/>
+                      <w:color w:val="0A0A0A"/>
+                    </w:rPr>
+                    <w:t>{!</w:t>
+                  </w:r>
+                  <w:proofErr w:type="spellStart"/>
+                  <w:r>
+                    <w:rPr>
+                      <w:rFonts w:ascii="GDSTransportWebsite" w:hAnsi="GDSTransportWebsite"/>
+                      <w:color w:val="0A0A0A"/>
+                    </w:rPr>
+                    <w:t>isBlank</w:t>
+                  </w:r>
+                  <w:proofErr w:type="spellEnd"/>
+                  <w:proofErr w:type="gramEnd"/>
+                  <w:r>
+                    <w:rPr>
+                      <w:rFonts w:ascii="GDSTransportWebsite" w:hAnsi="GDSTransportWebsite"/>
+                      <w:color w:val="0A0A0A"/>
+                    </w:rPr>
+                    <w:t>(</w:t>
                   </w:r>
                   <w:r>
                     <w:rPr>
@@ -3231,6 +4100,7 @@
                     </w:rPr>
                     <w:t>respondents[1].</w:t>
                   </w:r>
+                  <w:proofErr w:type="spellStart"/>
                   <w:r>
                     <w:rPr>
                       <w:rFonts w:ascii="GDSTransportWebsite" w:hAnsi="GDSTransportWebsite"/>
@@ -3266,6 +4136,7 @@
                     </w:rPr>
                     <w:t>er</w:t>
                   </w:r>
+                  <w:proofErr w:type="spellEnd"/>
                   <w:r>
                     <w:rPr>
                       <w:rFonts w:ascii="GDSTransportWebsite" w:hAnsi="GDSTransportWebsite"/>
@@ -3280,6 +4151,7 @@
                     </w:rPr>
                     <w:t>&lt;&lt; respondents[1].</w:t>
                   </w:r>
+                  <w:proofErr w:type="spellStart"/>
                   <w:r>
                     <w:rPr>
                       <w:rFonts w:ascii="GDSTransportWebsite" w:hAnsi="GDSTransportWebsite"/>
@@ -3315,6 +4187,7 @@
                     </w:rPr>
                     <w:t>er</w:t>
                   </w:r>
+                  <w:proofErr w:type="spellEnd"/>
                   <w:r>
                     <w:rPr>
                       <w:rFonts w:ascii="GDSTransportWebsite" w:hAnsi="GDSTransportWebsite"/>
@@ -3393,7 +4266,32 @@
                       <w:rFonts w:ascii="GDSTransportWebsite" w:hAnsi="GDSTransportWebsite"/>
                       <w:color w:val="0A0A0A"/>
                     </w:rPr>
-                    <w:t>&lt;&lt;cs_{!isBlank(</w:t>
+                    <w:t>&lt;&lt;cs_</w:t>
+                  </w:r>
+                  <w:proofErr w:type="gramStart"/>
+                  <w:r>
+                    <w:rPr>
+                      <w:rFonts w:ascii="GDSTransportWebsite" w:hAnsi="GDSTransportWebsite"/>
+                      <w:color w:val="0A0A0A"/>
+                    </w:rPr>
+                    <w:t>{!</w:t>
+                  </w:r>
+                  <w:proofErr w:type="spellStart"/>
+                  <w:r>
+                    <w:rPr>
+                      <w:rFonts w:ascii="GDSTransportWebsite" w:hAnsi="GDSTransportWebsite"/>
+                      <w:color w:val="0A0A0A"/>
+                    </w:rPr>
+                    <w:t>isBlank</w:t>
+                  </w:r>
+                  <w:proofErr w:type="spellEnd"/>
+                  <w:proofErr w:type="gramEnd"/>
+                  <w:r>
+                    <w:rPr>
+                      <w:rFonts w:ascii="GDSTransportWebsite" w:hAnsi="GDSTransportWebsite"/>
+                      <w:color w:val="0A0A0A"/>
+                    </w:rPr>
+                    <w:t>(</w:t>
                   </w:r>
                   <w:r>
                     <w:rPr>
@@ -3402,6 +4300,7 @@
                     </w:rPr>
                     <w:t>respondents[1].</w:t>
                   </w:r>
+                  <w:proofErr w:type="spellStart"/>
                   <w:r>
                     <w:rPr>
                       <w:rFonts w:ascii="GDSTransportWebsite" w:hAnsi="GDSTransportWebsite"/>
@@ -3416,6 +4315,7 @@
                     </w:rPr>
                     <w:t>EmailAddress</w:t>
                   </w:r>
+                  <w:proofErr w:type="spellEnd"/>
                   <w:r>
                     <w:rPr>
                       <w:rFonts w:ascii="GDSTransportWebsite" w:hAnsi="GDSTransportWebsite"/>
@@ -3430,6 +4330,7 @@
                     </w:rPr>
                     <w:t>&lt;&lt; respondents[1].</w:t>
                   </w:r>
+                  <w:proofErr w:type="spellStart"/>
                   <w:r>
                     <w:rPr>
                       <w:rFonts w:ascii="GDSTransportWebsite" w:hAnsi="GDSTransportWebsite"/>
@@ -3442,7 +4343,15 @@
                       <w:rFonts w:ascii="GDSTransportWebsite" w:hAnsi="GDSTransportWebsite"/>
                       <w:color w:val="0A0A0A"/>
                     </w:rPr>
-                    <w:t>EmailAddress&gt;&gt;&lt;&lt;else&gt;&gt;Not Provided&lt;</w:t>
+                    <w:t>EmailAddress</w:t>
+                  </w:r>
+                  <w:proofErr w:type="spellEnd"/>
+                  <w:r>
+                    <w:rPr>
+                      <w:rFonts w:ascii="GDSTransportWebsite" w:hAnsi="GDSTransportWebsite"/>
+                      <w:color w:val="0A0A0A"/>
+                    </w:rPr>
+                    <w:t>&gt;&gt;&lt;&lt;else&gt;&gt;Not Provided&lt;</w:t>
                   </w:r>
                   <w:r>
                     <w:rPr>
@@ -3547,7 +4456,39 @@
                 <w:rFonts w:ascii="GDSTransportWebsite" w:hAnsi="GDSTransportWebsite"/>
                 <w:color w:val="0A0A0A"/>
               </w:rPr>
-              <w:t>&lt;&lt; respondents[0].representative.organisationName&gt;&gt;</w:t>
+              <w:t>&lt;&lt; respondents[0</w:t>
+            </w:r>
+            <w:proofErr w:type="gramStart"/>
+            <w:r>
+              <w:rPr>
+                <w:rFonts w:ascii="GDSTransportWebsite" w:hAnsi="GDSTransportWebsite"/>
+                <w:color w:val="0A0A0A"/>
+              </w:rPr>
+              <w:t>].</w:t>
+            </w:r>
+            <w:proofErr w:type="spellStart"/>
+            <w:r>
+              <w:rPr>
+                <w:rFonts w:ascii="GDSTransportWebsite" w:hAnsi="GDSTransportWebsite"/>
+                <w:color w:val="0A0A0A"/>
+              </w:rPr>
+              <w:t>representative</w:t>
+            </w:r>
+            <w:proofErr w:type="gramEnd"/>
+            <w:r>
+              <w:rPr>
+                <w:rFonts w:ascii="GDSTransportWebsite" w:hAnsi="GDSTransportWebsite"/>
+                <w:color w:val="0A0A0A"/>
+              </w:rPr>
+              <w:t>.organisationName</w:t>
+            </w:r>
+            <w:proofErr w:type="spellEnd"/>
+            <w:r>
+              <w:rPr>
+                <w:rFonts w:ascii="GDSTransportWebsite" w:hAnsi="GDSTransportWebsite"/>
+                <w:color w:val="0A0A0A"/>
+              </w:rPr>
+              <w:t>&gt;&gt;</w:t>
             </w:r>
           </w:p>
         </w:tc>
@@ -3617,7 +4558,23 @@
                 <w:rFonts w:ascii="GDSTransportWebsite" w:hAnsi="GDSTransportWebsite"/>
                 <w:color w:val="0A0A0A"/>
               </w:rPr>
-              <w:t>&lt;&lt;cs_{!isBlank(respondents[0].representative.serviceAddress.AddressLine1)}&gt;&gt;&lt;&lt; respondents[0].representative.serviceAddress.AddressLine1&gt;&gt;&lt;&lt;es_&gt;&gt;&lt;&lt;cs_{!isBlank(respondents[0].representative.serviceAddress.AddressLine2)}&gt;&gt;</w:t>
+              <w:t>&lt;&lt;cs_</w:t>
+            </w:r>
+            <w:proofErr w:type="gramStart"/>
+            <w:r>
+              <w:rPr>
+                <w:rFonts w:ascii="GDSTransportWebsite" w:hAnsi="GDSTransportWebsite"/>
+                <w:color w:val="0A0A0A"/>
+              </w:rPr>
+              <w:t>{!isBlank</w:t>
+            </w:r>
+            <w:proofErr w:type="gramEnd"/>
+            <w:r>
+              <w:rPr>
+                <w:rFonts w:ascii="GDSTransportWebsite" w:hAnsi="GDSTransportWebsite"/>
+                <w:color w:val="0A0A0A"/>
+              </w:rPr>
+              <w:t>(respondents[0].representative.serviceAddress.AddressLine1)}&gt;&gt;&lt;&lt; respondents[0].representative.serviceAddress.AddressLine1&gt;&gt;&lt;&lt;es_&gt;&gt;&lt;&lt;cs_{!isBlank(respondents[0].representative.serviceAddress.AddressLine2)}&gt;&gt;</w:t>
             </w:r>
           </w:p>
           <w:p>
@@ -3633,7 +4590,23 @@
                 <w:rFonts w:ascii="GDSTransportWebsite" w:hAnsi="GDSTransportWebsite"/>
                 <w:color w:val="0A0A0A"/>
               </w:rPr>
-              <w:t>&lt;&lt; respondents[0].representative.serviceAddress.AddressLine2&gt;&gt;&lt;&lt;es_&gt;&gt;&lt;&lt;cs_{!isBlank(respondents[0].representative.serviceAddress.AddressLine3)}&gt;&gt;</w:t>
+              <w:t>&lt;&lt; respondents[0</w:t>
+            </w:r>
+            <w:proofErr w:type="gramStart"/>
+            <w:r>
+              <w:rPr>
+                <w:rFonts w:ascii="GDSTransportWebsite" w:hAnsi="GDSTransportWebsite"/>
+                <w:color w:val="0A0A0A"/>
+              </w:rPr>
+              <w:t>].representative</w:t>
+            </w:r>
+            <w:proofErr w:type="gramEnd"/>
+            <w:r>
+              <w:rPr>
+                <w:rFonts w:ascii="GDSTransportWebsite" w:hAnsi="GDSTransportWebsite"/>
+                <w:color w:val="0A0A0A"/>
+              </w:rPr>
+              <w:t>.serviceAddress.AddressLine2&gt;&gt;&lt;&lt;es_&gt;&gt;&lt;&lt;cs_{!isBlank(respondents[0].representative.serviceAddress.AddressLine3)}&gt;&gt;</w:t>
             </w:r>
           </w:p>
           <w:p>
@@ -3649,7 +4622,23 @@
                 <w:rFonts w:ascii="GDSTransportWebsite" w:hAnsi="GDSTransportWebsite"/>
                 <w:color w:val="0A0A0A"/>
               </w:rPr>
-              <w:t>&lt;&lt; respondents[0].representative.serviceAddress.AddressLine3&gt;&gt;&lt;&lt;es_&gt;&gt;&lt;&lt;cs_{!isBlank(respondents[0].representative.serviceAddress.PostTown)}&gt;&gt;</w:t>
+              <w:t>&lt;&lt; respondents[0</w:t>
+            </w:r>
+            <w:proofErr w:type="gramStart"/>
+            <w:r>
+              <w:rPr>
+                <w:rFonts w:ascii="GDSTransportWebsite" w:hAnsi="GDSTransportWebsite"/>
+                <w:color w:val="0A0A0A"/>
+              </w:rPr>
+              <w:t>].representative</w:t>
+            </w:r>
+            <w:proofErr w:type="gramEnd"/>
+            <w:r>
+              <w:rPr>
+                <w:rFonts w:ascii="GDSTransportWebsite" w:hAnsi="GDSTransportWebsite"/>
+                <w:color w:val="0A0A0A"/>
+              </w:rPr>
+              <w:t>.serviceAddress.AddressLine3&gt;&gt;&lt;&lt;es_&gt;&gt;&lt;&lt;cs_{!isBlank(respondents[0].representative.serviceAddress.PostTown)}&gt;&gt;</w:t>
             </w:r>
           </w:p>
           <w:p>
@@ -3665,7 +4654,39 @@
                 <w:rFonts w:ascii="GDSTransportWebsite" w:hAnsi="GDSTransportWebsite"/>
                 <w:color w:val="0A0A0A"/>
               </w:rPr>
-              <w:t>&lt;&lt; respondents[0].representative.serviceAddress.PostTown&gt;&gt;&lt;&lt;es_&gt;&gt;</w:t>
+              <w:t>&lt;&lt; respondents[0</w:t>
+            </w:r>
+            <w:proofErr w:type="gramStart"/>
+            <w:r>
+              <w:rPr>
+                <w:rFonts w:ascii="GDSTransportWebsite" w:hAnsi="GDSTransportWebsite"/>
+                <w:color w:val="0A0A0A"/>
+              </w:rPr>
+              <w:t>].</w:t>
+            </w:r>
+            <w:proofErr w:type="spellStart"/>
+            <w:r>
+              <w:rPr>
+                <w:rFonts w:ascii="GDSTransportWebsite" w:hAnsi="GDSTransportWebsite"/>
+                <w:color w:val="0A0A0A"/>
+              </w:rPr>
+              <w:t>representative</w:t>
+            </w:r>
+            <w:proofErr w:type="gramEnd"/>
+            <w:r>
+              <w:rPr>
+                <w:rFonts w:ascii="GDSTransportWebsite" w:hAnsi="GDSTransportWebsite"/>
+                <w:color w:val="0A0A0A"/>
+              </w:rPr>
+              <w:t>.serviceAddress.PostTown</w:t>
+            </w:r>
+            <w:proofErr w:type="spellEnd"/>
+            <w:r>
+              <w:rPr>
+                <w:rFonts w:ascii="GDSTransportWebsite" w:hAnsi="GDSTransportWebsite"/>
+                <w:color w:val="0A0A0A"/>
+              </w:rPr>
+              <w:t>&gt;&gt;&lt;&lt;es_&gt;&gt;</w:t>
             </w:r>
           </w:p>
           <w:p>
@@ -3681,7 +4702,23 @@
                 <w:rFonts w:ascii="GDSTransportWebsite" w:hAnsi="GDSTransportWebsite"/>
                 <w:color w:val="0A0A0A"/>
               </w:rPr>
-              <w:t>&lt;&lt; respondents[0].representative.serviceAddress.PostCode&gt;&gt;&lt;&lt;cs_{!isBlank(respondents[0].representative.serviceAddress.Country)}&gt;&gt;</w:t>
+              <w:t>&lt;&lt; respondents[0</w:t>
+            </w:r>
+            <w:proofErr w:type="gramStart"/>
+            <w:r>
+              <w:rPr>
+                <w:rFonts w:ascii="GDSTransportWebsite" w:hAnsi="GDSTransportWebsite"/>
+                <w:color w:val="0A0A0A"/>
+              </w:rPr>
+              <w:t>].representative</w:t>
+            </w:r>
+            <w:proofErr w:type="gramEnd"/>
+            <w:r>
+              <w:rPr>
+                <w:rFonts w:ascii="GDSTransportWebsite" w:hAnsi="GDSTransportWebsite"/>
+                <w:color w:val="0A0A0A"/>
+              </w:rPr>
+              <w:t>.serviceAddress.PostCode&gt;&gt;&lt;&lt;cs_{!isBlank(respondents[0].representative.serviceAddress.Country)}&gt;&gt;</w:t>
             </w:r>
           </w:p>
           <w:p>
@@ -3697,7 +4734,39 @@
                 <w:rFonts w:ascii="GDSTransportWebsite" w:hAnsi="GDSTransportWebsite"/>
                 <w:color w:val="0A0A0A"/>
               </w:rPr>
-              <w:t>&lt;&lt; respondents[0].representative.serviceAddress.Country&gt;&gt;&lt;&lt;es_&gt;&gt;</w:t>
+              <w:t>&lt;&lt; respondents[0</w:t>
+            </w:r>
+            <w:proofErr w:type="gramStart"/>
+            <w:r>
+              <w:rPr>
+                <w:rFonts w:ascii="GDSTransportWebsite" w:hAnsi="GDSTransportWebsite"/>
+                <w:color w:val="0A0A0A"/>
+              </w:rPr>
+              <w:t>].</w:t>
+            </w:r>
+            <w:proofErr w:type="spellStart"/>
+            <w:r>
+              <w:rPr>
+                <w:rFonts w:ascii="GDSTransportWebsite" w:hAnsi="GDSTransportWebsite"/>
+                <w:color w:val="0A0A0A"/>
+              </w:rPr>
+              <w:t>representative</w:t>
+            </w:r>
+            <w:proofErr w:type="gramEnd"/>
+            <w:r>
+              <w:rPr>
+                <w:rFonts w:ascii="GDSTransportWebsite" w:hAnsi="GDSTransportWebsite"/>
+                <w:color w:val="0A0A0A"/>
+              </w:rPr>
+              <w:t>.serviceAddress.Country</w:t>
+            </w:r>
+            <w:proofErr w:type="spellEnd"/>
+            <w:r>
+              <w:rPr>
+                <w:rFonts w:ascii="GDSTransportWebsite" w:hAnsi="GDSTransportWebsite"/>
+                <w:color w:val="0A0A0A"/>
+              </w:rPr>
+              <w:t>&gt;&gt;&lt;&lt;es_&gt;&gt;</w:t>
             </w:r>
           </w:p>
         </w:tc>
@@ -3764,7 +4833,39 @@
                 <w:rFonts w:ascii="GDSTransportWebsite" w:hAnsi="GDSTransportWebsite"/>
                 <w:color w:val="0A0A0A"/>
               </w:rPr>
-              <w:t>&lt;&lt; respondents[0].representative.emailAddress&gt;&gt;</w:t>
+              <w:t>&lt;&lt; respondents[0</w:t>
+            </w:r>
+            <w:proofErr w:type="gramStart"/>
+            <w:r>
+              <w:rPr>
+                <w:rFonts w:ascii="GDSTransportWebsite" w:hAnsi="GDSTransportWebsite"/>
+                <w:color w:val="0A0A0A"/>
+              </w:rPr>
+              <w:t>].</w:t>
+            </w:r>
+            <w:proofErr w:type="spellStart"/>
+            <w:r>
+              <w:rPr>
+                <w:rFonts w:ascii="GDSTransportWebsite" w:hAnsi="GDSTransportWebsite"/>
+                <w:color w:val="0A0A0A"/>
+              </w:rPr>
+              <w:t>representative</w:t>
+            </w:r>
+            <w:proofErr w:type="gramEnd"/>
+            <w:r>
+              <w:rPr>
+                <w:rFonts w:ascii="GDSTransportWebsite" w:hAnsi="GDSTransportWebsite"/>
+                <w:color w:val="0A0A0A"/>
+              </w:rPr>
+              <w:t>.emailAddress</w:t>
+            </w:r>
+            <w:proofErr w:type="spellEnd"/>
+            <w:r>
+              <w:rPr>
+                <w:rFonts w:ascii="GDSTransportWebsite" w:hAnsi="GDSTransportWebsite"/>
+                <w:color w:val="0A0A0A"/>
+              </w:rPr>
+              <w:t>&gt;&gt;</w:t>
             </w:r>
           </w:p>
         </w:tc>
@@ -3825,7 +4926,39 @@
                 <w:rFonts w:ascii="GDSTransportWebsite" w:hAnsi="GDSTransportWebsite"/>
                 <w:color w:val="0A0A0A"/>
               </w:rPr>
-              <w:t>&lt;&lt; respondents[0].representative.phoneNumber&gt;&gt;</w:t>
+              <w:t>&lt;&lt; respondents[0</w:t>
+            </w:r>
+            <w:proofErr w:type="gramStart"/>
+            <w:r>
+              <w:rPr>
+                <w:rFonts w:ascii="GDSTransportWebsite" w:hAnsi="GDSTransportWebsite"/>
+                <w:color w:val="0A0A0A"/>
+              </w:rPr>
+              <w:t>].</w:t>
+            </w:r>
+            <w:proofErr w:type="spellStart"/>
+            <w:r>
+              <w:rPr>
+                <w:rFonts w:ascii="GDSTransportWebsite" w:hAnsi="GDSTransportWebsite"/>
+                <w:color w:val="0A0A0A"/>
+              </w:rPr>
+              <w:t>representative</w:t>
+            </w:r>
+            <w:proofErr w:type="gramEnd"/>
+            <w:r>
+              <w:rPr>
+                <w:rFonts w:ascii="GDSTransportWebsite" w:hAnsi="GDSTransportWebsite"/>
+                <w:color w:val="0A0A0A"/>
+              </w:rPr>
+              <w:t>.phoneNumber</w:t>
+            </w:r>
+            <w:proofErr w:type="spellEnd"/>
+            <w:r>
+              <w:rPr>
+                <w:rFonts w:ascii="GDSTransportWebsite" w:hAnsi="GDSTransportWebsite"/>
+                <w:color w:val="0A0A0A"/>
+              </w:rPr>
+              <w:t>&gt;&gt;</w:t>
             </w:r>
           </w:p>
         </w:tc>
@@ -3886,7 +5019,39 @@
                 <w:rFonts w:ascii="GDSTransportWebsite" w:hAnsi="GDSTransportWebsite"/>
                 <w:color w:val="0A0A0A"/>
               </w:rPr>
-              <w:t>&lt;&lt; respondents[0].representative.dxAddress&gt;&gt;</w:t>
+              <w:t>&lt;&lt; respondents[0</w:t>
+            </w:r>
+            <w:proofErr w:type="gramStart"/>
+            <w:r>
+              <w:rPr>
+                <w:rFonts w:ascii="GDSTransportWebsite" w:hAnsi="GDSTransportWebsite"/>
+                <w:color w:val="0A0A0A"/>
+              </w:rPr>
+              <w:t>].</w:t>
+            </w:r>
+            <w:proofErr w:type="spellStart"/>
+            <w:r>
+              <w:rPr>
+                <w:rFonts w:ascii="GDSTransportWebsite" w:hAnsi="GDSTransportWebsite"/>
+                <w:color w:val="0A0A0A"/>
+              </w:rPr>
+              <w:t>representative</w:t>
+            </w:r>
+            <w:proofErr w:type="gramEnd"/>
+            <w:r>
+              <w:rPr>
+                <w:rFonts w:ascii="GDSTransportWebsite" w:hAnsi="GDSTransportWebsite"/>
+                <w:color w:val="0A0A0A"/>
+              </w:rPr>
+              <w:t>.dxAddress</w:t>
+            </w:r>
+            <w:proofErr w:type="spellEnd"/>
+            <w:r>
+              <w:rPr>
+                <w:rFonts w:ascii="GDSTransportWebsite" w:hAnsi="GDSTransportWebsite"/>
+                <w:color w:val="0A0A0A"/>
+              </w:rPr>
+              <w:t>&gt;&gt;</w:t>
             </w:r>
           </w:p>
         </w:tc>
@@ -3982,7 +5147,39 @@
                 <w:rFonts w:ascii="GDSTransportWebsite" w:hAnsi="GDSTransportWebsite"/>
                 <w:color w:val="0A0A0A"/>
               </w:rPr>
-              <w:t>&lt;&lt; respondents[1].representative.organisationName&gt;&gt;</w:t>
+              <w:t>&lt;&lt; respondents[1</w:t>
+            </w:r>
+            <w:proofErr w:type="gramStart"/>
+            <w:r>
+              <w:rPr>
+                <w:rFonts w:ascii="GDSTransportWebsite" w:hAnsi="GDSTransportWebsite"/>
+                <w:color w:val="0A0A0A"/>
+              </w:rPr>
+              <w:t>].</w:t>
+            </w:r>
+            <w:proofErr w:type="spellStart"/>
+            <w:r>
+              <w:rPr>
+                <w:rFonts w:ascii="GDSTransportWebsite" w:hAnsi="GDSTransportWebsite"/>
+                <w:color w:val="0A0A0A"/>
+              </w:rPr>
+              <w:t>representative</w:t>
+            </w:r>
+            <w:proofErr w:type="gramEnd"/>
+            <w:r>
+              <w:rPr>
+                <w:rFonts w:ascii="GDSTransportWebsite" w:hAnsi="GDSTransportWebsite"/>
+                <w:color w:val="0A0A0A"/>
+              </w:rPr>
+              <w:t>.organisationName</w:t>
+            </w:r>
+            <w:proofErr w:type="spellEnd"/>
+            <w:r>
+              <w:rPr>
+                <w:rFonts w:ascii="GDSTransportWebsite" w:hAnsi="GDSTransportWebsite"/>
+                <w:color w:val="0A0A0A"/>
+              </w:rPr>
+              <w:t>&gt;&gt;</w:t>
             </w:r>
           </w:p>
         </w:tc>
@@ -4046,7 +5243,23 @@
                 <w:rFonts w:ascii="GDSTransportWebsite" w:hAnsi="GDSTransportWebsite"/>
                 <w:color w:val="0A0A0A"/>
               </w:rPr>
-              <w:t>&lt;&lt;cs_{!isBlank(respondents[1].representative.serviceAddress.AddressLine1)}&gt;&gt;&lt;&lt; respondents[1].representative.serviceAddress.AddressLine1&gt;&gt;&lt;&lt;es_&gt;&gt;&lt;&lt;cs_{!isBlank(respondents[1].representative.serviceAddress.AddressLine2)}&gt;&gt;</w:t>
+              <w:t>&lt;&lt;cs_</w:t>
+            </w:r>
+            <w:proofErr w:type="gramStart"/>
+            <w:r>
+              <w:rPr>
+                <w:rFonts w:ascii="GDSTransportWebsite" w:hAnsi="GDSTransportWebsite"/>
+                <w:color w:val="0A0A0A"/>
+              </w:rPr>
+              <w:t>{!isBlank</w:t>
+            </w:r>
+            <w:proofErr w:type="gramEnd"/>
+            <w:r>
+              <w:rPr>
+                <w:rFonts w:ascii="GDSTransportWebsite" w:hAnsi="GDSTransportWebsite"/>
+                <w:color w:val="0A0A0A"/>
+              </w:rPr>
+              <w:t>(respondents[1].representative.serviceAddress.AddressLine1)}&gt;&gt;&lt;&lt; respondents[1].representative.serviceAddress.AddressLine1&gt;&gt;&lt;&lt;es_&gt;&gt;&lt;&lt;cs_{!isBlank(respondents[1].representative.serviceAddress.AddressLine2)}&gt;&gt;</w:t>
             </w:r>
           </w:p>
           <w:p>
@@ -4062,7 +5275,23 @@
                 <w:rFonts w:ascii="GDSTransportWebsite" w:hAnsi="GDSTransportWebsite"/>
                 <w:color w:val="0A0A0A"/>
               </w:rPr>
-              <w:t>&lt;&lt; respondents[1].representative.serviceAddress.AddressLine2&gt;&gt;&lt;&lt;es_&gt;&gt;&lt;&lt;cs_{!isBlank(respondents[1].representative.serviceAddress.AddressLine3)}&gt;&gt;</w:t>
+              <w:t>&lt;&lt; respondents[1</w:t>
+            </w:r>
+            <w:proofErr w:type="gramStart"/>
+            <w:r>
+              <w:rPr>
+                <w:rFonts w:ascii="GDSTransportWebsite" w:hAnsi="GDSTransportWebsite"/>
+                <w:color w:val="0A0A0A"/>
+              </w:rPr>
+              <w:t>].representative</w:t>
+            </w:r>
+            <w:proofErr w:type="gramEnd"/>
+            <w:r>
+              <w:rPr>
+                <w:rFonts w:ascii="GDSTransportWebsite" w:hAnsi="GDSTransportWebsite"/>
+                <w:color w:val="0A0A0A"/>
+              </w:rPr>
+              <w:t>.serviceAddress.AddressLine2&gt;&gt;&lt;&lt;es_&gt;&gt;&lt;&lt;cs_{!isBlank(respondents[1].representative.serviceAddress.AddressLine3)}&gt;&gt;</w:t>
             </w:r>
           </w:p>
           <w:p>
@@ -4078,7 +5307,23 @@
                 <w:rFonts w:ascii="GDSTransportWebsite" w:hAnsi="GDSTransportWebsite"/>
                 <w:color w:val="0A0A0A"/>
               </w:rPr>
-              <w:t>&lt;&lt; respondents[1].representative.serviceAddress.AddressLine3&gt;&gt;&lt;&lt;es_&gt;&gt;&lt;&lt;cs_{!isBlank(respondents[1].representative.serviceAddress.PostTown)}&gt;&gt;</w:t>
+              <w:t>&lt;&lt; respondents[1</w:t>
+            </w:r>
+            <w:proofErr w:type="gramStart"/>
+            <w:r>
+              <w:rPr>
+                <w:rFonts w:ascii="GDSTransportWebsite" w:hAnsi="GDSTransportWebsite"/>
+                <w:color w:val="0A0A0A"/>
+              </w:rPr>
+              <w:t>].representative</w:t>
+            </w:r>
+            <w:proofErr w:type="gramEnd"/>
+            <w:r>
+              <w:rPr>
+                <w:rFonts w:ascii="GDSTransportWebsite" w:hAnsi="GDSTransportWebsite"/>
+                <w:color w:val="0A0A0A"/>
+              </w:rPr>
+              <w:t>.serviceAddress.AddressLine3&gt;&gt;&lt;&lt;es_&gt;&gt;&lt;&lt;cs_{!isBlank(respondents[1].representative.serviceAddress.PostTown)}&gt;&gt;</w:t>
             </w:r>
           </w:p>
           <w:p>
@@ -4094,7 +5339,39 @@
                 <w:rFonts w:ascii="GDSTransportWebsite" w:hAnsi="GDSTransportWebsite"/>
                 <w:color w:val="0A0A0A"/>
               </w:rPr>
-              <w:t>&lt;&lt; respondents[1].representative.serviceAddress.PostTown&gt;&gt;&lt;&lt;es_&gt;&gt;</w:t>
+              <w:t>&lt;&lt; respondents[1</w:t>
+            </w:r>
+            <w:proofErr w:type="gramStart"/>
+            <w:r>
+              <w:rPr>
+                <w:rFonts w:ascii="GDSTransportWebsite" w:hAnsi="GDSTransportWebsite"/>
+                <w:color w:val="0A0A0A"/>
+              </w:rPr>
+              <w:t>].</w:t>
+            </w:r>
+            <w:proofErr w:type="spellStart"/>
+            <w:r>
+              <w:rPr>
+                <w:rFonts w:ascii="GDSTransportWebsite" w:hAnsi="GDSTransportWebsite"/>
+                <w:color w:val="0A0A0A"/>
+              </w:rPr>
+              <w:t>representative</w:t>
+            </w:r>
+            <w:proofErr w:type="gramEnd"/>
+            <w:r>
+              <w:rPr>
+                <w:rFonts w:ascii="GDSTransportWebsite" w:hAnsi="GDSTransportWebsite"/>
+                <w:color w:val="0A0A0A"/>
+              </w:rPr>
+              <w:t>.serviceAddress.PostTown</w:t>
+            </w:r>
+            <w:proofErr w:type="spellEnd"/>
+            <w:r>
+              <w:rPr>
+                <w:rFonts w:ascii="GDSTransportWebsite" w:hAnsi="GDSTransportWebsite"/>
+                <w:color w:val="0A0A0A"/>
+              </w:rPr>
+              <w:t>&gt;&gt;&lt;&lt;es_&gt;&gt;</w:t>
             </w:r>
           </w:p>
           <w:p>
@@ -4110,7 +5387,23 @@
                 <w:rFonts w:ascii="GDSTransportWebsite" w:hAnsi="GDSTransportWebsite"/>
                 <w:color w:val="0A0A0A"/>
               </w:rPr>
-              <w:t>&lt;&lt; respondents[1].representative.serviceAddress.PostCode&gt;&gt;&lt;&lt;cs_{!isBlank(respondents[1].representative.serviceAddress.Country)}&gt;&gt;</w:t>
+              <w:t>&lt;&lt; respondents[1</w:t>
+            </w:r>
+            <w:proofErr w:type="gramStart"/>
+            <w:r>
+              <w:rPr>
+                <w:rFonts w:ascii="GDSTransportWebsite" w:hAnsi="GDSTransportWebsite"/>
+                <w:color w:val="0A0A0A"/>
+              </w:rPr>
+              <w:t>].representative</w:t>
+            </w:r>
+            <w:proofErr w:type="gramEnd"/>
+            <w:r>
+              <w:rPr>
+                <w:rFonts w:ascii="GDSTransportWebsite" w:hAnsi="GDSTransportWebsite"/>
+                <w:color w:val="0A0A0A"/>
+              </w:rPr>
+              <w:t>.serviceAddress.PostCode&gt;&gt;&lt;&lt;cs_{!isBlank(respondents[1].representative.serviceAddress.Country)}&gt;&gt;</w:t>
             </w:r>
           </w:p>
           <w:p>
@@ -4126,7 +5419,39 @@
                 <w:rFonts w:ascii="GDSTransportWebsite" w:hAnsi="GDSTransportWebsite"/>
                 <w:color w:val="0A0A0A"/>
               </w:rPr>
-              <w:t>&lt;&lt; respondents[1].representative.serviceAddress.Country&gt;&gt;&lt;&lt;es_&gt;&gt;</w:t>
+              <w:t>&lt;&lt; respondents[1</w:t>
+            </w:r>
+            <w:proofErr w:type="gramStart"/>
+            <w:r>
+              <w:rPr>
+                <w:rFonts w:ascii="GDSTransportWebsite" w:hAnsi="GDSTransportWebsite"/>
+                <w:color w:val="0A0A0A"/>
+              </w:rPr>
+              <w:t>].</w:t>
+            </w:r>
+            <w:proofErr w:type="spellStart"/>
+            <w:r>
+              <w:rPr>
+                <w:rFonts w:ascii="GDSTransportWebsite" w:hAnsi="GDSTransportWebsite"/>
+                <w:color w:val="0A0A0A"/>
+              </w:rPr>
+              <w:t>representative</w:t>
+            </w:r>
+            <w:proofErr w:type="gramEnd"/>
+            <w:r>
+              <w:rPr>
+                <w:rFonts w:ascii="GDSTransportWebsite" w:hAnsi="GDSTransportWebsite"/>
+                <w:color w:val="0A0A0A"/>
+              </w:rPr>
+              <w:t>.serviceAddress.Country</w:t>
+            </w:r>
+            <w:proofErr w:type="spellEnd"/>
+            <w:r>
+              <w:rPr>
+                <w:rFonts w:ascii="GDSTransportWebsite" w:hAnsi="GDSTransportWebsite"/>
+                <w:color w:val="0A0A0A"/>
+              </w:rPr>
+              <w:t>&gt;&gt;&lt;&lt;es_&gt;&gt;</w:t>
             </w:r>
           </w:p>
         </w:tc>
@@ -4193,7 +5518,39 @@
                 <w:rFonts w:ascii="GDSTransportWebsite" w:hAnsi="GDSTransportWebsite"/>
                 <w:color w:val="0A0A0A"/>
               </w:rPr>
-              <w:t>&lt;&lt; respondents[1].representative.emailAddress&gt;&gt;</w:t>
+              <w:t>&lt;&lt; respondents[1</w:t>
+            </w:r>
+            <w:proofErr w:type="gramStart"/>
+            <w:r>
+              <w:rPr>
+                <w:rFonts w:ascii="GDSTransportWebsite" w:hAnsi="GDSTransportWebsite"/>
+                <w:color w:val="0A0A0A"/>
+              </w:rPr>
+              <w:t>].</w:t>
+            </w:r>
+            <w:proofErr w:type="spellStart"/>
+            <w:r>
+              <w:rPr>
+                <w:rFonts w:ascii="GDSTransportWebsite" w:hAnsi="GDSTransportWebsite"/>
+                <w:color w:val="0A0A0A"/>
+              </w:rPr>
+              <w:t>representative</w:t>
+            </w:r>
+            <w:proofErr w:type="gramEnd"/>
+            <w:r>
+              <w:rPr>
+                <w:rFonts w:ascii="GDSTransportWebsite" w:hAnsi="GDSTransportWebsite"/>
+                <w:color w:val="0A0A0A"/>
+              </w:rPr>
+              <w:t>.emailAddress</w:t>
+            </w:r>
+            <w:proofErr w:type="spellEnd"/>
+            <w:r>
+              <w:rPr>
+                <w:rFonts w:ascii="GDSTransportWebsite" w:hAnsi="GDSTransportWebsite"/>
+                <w:color w:val="0A0A0A"/>
+              </w:rPr>
+              <w:t>&gt;&gt;</w:t>
             </w:r>
           </w:p>
         </w:tc>
@@ -4254,7 +5611,39 @@
                 <w:rFonts w:ascii="GDSTransportWebsite" w:hAnsi="GDSTransportWebsite"/>
                 <w:color w:val="0A0A0A"/>
               </w:rPr>
-              <w:t>&lt;&lt; respondents[1].representative.phoneNumber&gt;&gt;</w:t>
+              <w:t>&lt;&lt; respondents[1</w:t>
+            </w:r>
+            <w:proofErr w:type="gramStart"/>
+            <w:r>
+              <w:rPr>
+                <w:rFonts w:ascii="GDSTransportWebsite" w:hAnsi="GDSTransportWebsite"/>
+                <w:color w:val="0A0A0A"/>
+              </w:rPr>
+              <w:t>].</w:t>
+            </w:r>
+            <w:proofErr w:type="spellStart"/>
+            <w:r>
+              <w:rPr>
+                <w:rFonts w:ascii="GDSTransportWebsite" w:hAnsi="GDSTransportWebsite"/>
+                <w:color w:val="0A0A0A"/>
+              </w:rPr>
+              <w:t>representative</w:t>
+            </w:r>
+            <w:proofErr w:type="gramEnd"/>
+            <w:r>
+              <w:rPr>
+                <w:rFonts w:ascii="GDSTransportWebsite" w:hAnsi="GDSTransportWebsite"/>
+                <w:color w:val="0A0A0A"/>
+              </w:rPr>
+              <w:t>.phoneNumber</w:t>
+            </w:r>
+            <w:proofErr w:type="spellEnd"/>
+            <w:r>
+              <w:rPr>
+                <w:rFonts w:ascii="GDSTransportWebsite" w:hAnsi="GDSTransportWebsite"/>
+                <w:color w:val="0A0A0A"/>
+              </w:rPr>
+              <w:t>&gt;&gt;</w:t>
             </w:r>
           </w:p>
         </w:tc>
@@ -4315,7 +5704,39 @@
                 <w:rFonts w:ascii="GDSTransportWebsite" w:hAnsi="GDSTransportWebsite"/>
                 <w:color w:val="0A0A0A"/>
               </w:rPr>
-              <w:t>&lt;&lt; respondents[1].representative.dxAddress&gt;&gt;</w:t>
+              <w:t>&lt;&lt; respondents[1</w:t>
+            </w:r>
+            <w:proofErr w:type="gramStart"/>
+            <w:r>
+              <w:rPr>
+                <w:rFonts w:ascii="GDSTransportWebsite" w:hAnsi="GDSTransportWebsite"/>
+                <w:color w:val="0A0A0A"/>
+              </w:rPr>
+              <w:t>].</w:t>
+            </w:r>
+            <w:proofErr w:type="spellStart"/>
+            <w:r>
+              <w:rPr>
+                <w:rFonts w:ascii="GDSTransportWebsite" w:hAnsi="GDSTransportWebsite"/>
+                <w:color w:val="0A0A0A"/>
+              </w:rPr>
+              <w:t>representative</w:t>
+            </w:r>
+            <w:proofErr w:type="gramEnd"/>
+            <w:r>
+              <w:rPr>
+                <w:rFonts w:ascii="GDSTransportWebsite" w:hAnsi="GDSTransportWebsite"/>
+                <w:color w:val="0A0A0A"/>
+              </w:rPr>
+              <w:t>.dxAddress</w:t>
+            </w:r>
+            <w:proofErr w:type="spellEnd"/>
+            <w:r>
+              <w:rPr>
+                <w:rFonts w:ascii="GDSTransportWebsite" w:hAnsi="GDSTransportWebsite"/>
+                <w:color w:val="0A0A0A"/>
+              </w:rPr>
+              <w:t>&gt;&gt;</w:t>
             </w:r>
           </w:p>
         </w:tc>
@@ -4378,7 +5799,38 @@
           <w:sz w:val="36"/>
           <w:szCs w:val="36"/>
         </w:rPr>
-        <w:t>&lt;&lt;cs_{allocatedTrack!='SMALL_CLAIM'}&gt;&gt;</w:t>
+        <w:t>&lt;&lt;cs_{</w:t>
+      </w:r>
+      <w:proofErr w:type="spellStart"/>
+      <w:proofErr w:type="gramStart"/>
+      <w:r>
+        <w:rPr>
+          <w:rFonts w:ascii="GDSTransportWebsite" w:hAnsi="GDSTransportWebsite"/>
+          <w:color w:val="0A0A0A"/>
+          <w:sz w:val="36"/>
+          <w:szCs w:val="36"/>
+        </w:rPr>
+        <w:t>allocatedTrack</w:t>
+      </w:r>
+      <w:proofErr w:type="spellEnd"/>
+      <w:r>
+        <w:rPr>
+          <w:rFonts w:ascii="GDSTransportWebsite" w:hAnsi="GDSTransportWebsite"/>
+          <w:color w:val="0A0A0A"/>
+          <w:sz w:val="36"/>
+          <w:szCs w:val="36"/>
+        </w:rPr>
+        <w:t>!=</w:t>
+      </w:r>
+      <w:proofErr w:type="gramEnd"/>
+      <w:r>
+        <w:rPr>
+          <w:rFonts w:ascii="GDSTransportWebsite" w:hAnsi="GDSTransportWebsite"/>
+          <w:color w:val="0A0A0A"/>
+          <w:sz w:val="36"/>
+          <w:szCs w:val="36"/>
+        </w:rPr>
+        <w:t>'SMALL_CLAIM'}&gt;&gt;</w:t>
       </w:r>
     </w:p>
     <w:p>
@@ -4533,7 +5985,23 @@
                 <w:rFonts w:ascii="GDSTransportWebsite" w:hAnsi="GDSTransportWebsite"/>
                 <w:color w:val="0A0A0A"/>
               </w:rPr>
-              <w:t>&lt;&lt;fileDirectionsQuestionnaire.oneMonthStayRequested&gt;&gt;</w:t>
+              <w:t>&lt;&lt;</w:t>
+            </w:r>
+            <w:proofErr w:type="spellStart"/>
+            <w:r>
+              <w:rPr>
+                <w:rFonts w:ascii="GDSTransportWebsite" w:hAnsi="GDSTransportWebsite"/>
+                <w:color w:val="0A0A0A"/>
+              </w:rPr>
+              <w:t>fileDirectionsQuestionnaire.oneMonthStayRequested</w:t>
+            </w:r>
+            <w:proofErr w:type="spellEnd"/>
+            <w:r>
+              <w:rPr>
+                <w:rFonts w:ascii="GDSTransportWebsite" w:hAnsi="GDSTransportWebsite"/>
+                <w:color w:val="0A0A0A"/>
+              </w:rPr>
+              <w:t>&gt;&gt;</w:t>
             </w:r>
           </w:p>
         </w:tc>
@@ -4604,7 +6072,23 @@
                 <w:rFonts w:ascii="GDSTransportWebsite" w:hAnsi="GDSTransportWebsite"/>
                 <w:color w:val="0A0A0A"/>
               </w:rPr>
-              <w:t>&lt;&lt;fileDirectionsQuestionnaire.reactionProtocolCompliedWith&gt;&gt;</w:t>
+              <w:t>&lt;&lt;</w:t>
+            </w:r>
+            <w:proofErr w:type="spellStart"/>
+            <w:r>
+              <w:rPr>
+                <w:rFonts w:ascii="GDSTransportWebsite" w:hAnsi="GDSTransportWebsite"/>
+                <w:color w:val="0A0A0A"/>
+              </w:rPr>
+              <w:t>fileDirectionsQuestionnaire.reactionProtocolCompliedWith</w:t>
+            </w:r>
+            <w:proofErr w:type="spellEnd"/>
+            <w:r>
+              <w:rPr>
+                <w:rFonts w:ascii="GDSTransportWebsite" w:hAnsi="GDSTransportWebsite"/>
+                <w:color w:val="0A0A0A"/>
+              </w:rPr>
+              <w:t>&gt;&gt;</w:t>
             </w:r>
           </w:p>
         </w:tc>
@@ -4662,8 +6146,20 @@
                 <w:color w:val="0A0A0A"/>
                 <w:shd w:val="clear" w:color="auto" w:fill="FFFFFF"/>
               </w:rPr>
-              <w:t>Explain why not</w:t>
-            </w:r>
+              <w:t xml:space="preserve">Explain why </w:t>
+            </w:r>
+            <w:proofErr w:type="gramStart"/>
+            <w:r>
+              <w:rPr>
+                <w:rFonts w:ascii="GDSTransportWebsite" w:hAnsi="GDSTransportWebsite"/>
+                <w:b/>
+                <w:bCs/>
+                <w:color w:val="0A0A0A"/>
+                <w:shd w:val="clear" w:color="auto" w:fill="FFFFFF"/>
+              </w:rPr>
+              <w:t>not</w:t>
+            </w:r>
+            <w:proofErr w:type="gramEnd"/>
           </w:p>
           <w:p>
             <w:pPr>
@@ -4773,7 +6269,27 @@
           <w:sz w:val="36"/>
           <w:szCs w:val="36"/>
         </w:rPr>
-        <w:t>&lt;&lt;cs_{allocatedTrack='MULTI_CLAIM'}&gt;&gt;</w:t>
+        <w:t>&lt;&lt;cs_{</w:t>
+      </w:r>
+      <w:proofErr w:type="spellStart"/>
+      <w:r>
+        <w:rPr>
+          <w:rFonts w:ascii="GDSTransportWebsite" w:hAnsi="GDSTransportWebsite"/>
+          <w:color w:val="0A0A0A"/>
+          <w:sz w:val="36"/>
+          <w:szCs w:val="36"/>
+        </w:rPr>
+        <w:t>allocatedTrack</w:t>
+      </w:r>
+      <w:proofErr w:type="spellEnd"/>
+      <w:r>
+        <w:rPr>
+          <w:rFonts w:ascii="GDSTransportWebsite" w:hAnsi="GDSTransportWebsite"/>
+          <w:color w:val="0A0A0A"/>
+          <w:sz w:val="36"/>
+          <w:szCs w:val="36"/>
+        </w:rPr>
+        <w:t>='MULTI_CLAIM'}&gt;&gt;</w:t>
       </w:r>
     </w:p>
     <w:p>
@@ -4878,7 +6394,23 @@
                 <w:rFonts w:ascii="GDSTransportWebsite" w:hAnsi="GDSTransportWebsite"/>
                 <w:color w:val="0A0A0A"/>
               </w:rPr>
-              <w:t>&lt;&lt;disclosureOfElectronicDocuments.reachedAgreement&gt;&gt;</w:t>
+              <w:t>&lt;&lt;</w:t>
+            </w:r>
+            <w:proofErr w:type="spellStart"/>
+            <w:r>
+              <w:rPr>
+                <w:rFonts w:ascii="GDSTransportWebsite" w:hAnsi="GDSTransportWebsite"/>
+                <w:color w:val="0A0A0A"/>
+              </w:rPr>
+              <w:t>disclosureOfElectronicDocuments.reachedAgreement</w:t>
+            </w:r>
+            <w:proofErr w:type="spellEnd"/>
+            <w:r>
+              <w:rPr>
+                <w:rFonts w:ascii="GDSTransportWebsite" w:hAnsi="GDSTransportWebsite"/>
+                <w:color w:val="0A0A0A"/>
+              </w:rPr>
+              <w:t>&gt;&gt;</w:t>
             </w:r>
           </w:p>
         </w:tc>
@@ -4891,7 +6423,53 @@
           <w:color w:val="0A0A0A"/>
           <w:shd w:val="clear" w:color="auto" w:fill="FFFFFF"/>
         </w:rPr>
-        <w:t>&lt;&lt;cs_{disclosureOfElectronicDocuments.reachedAgreement='No' &amp;&amp; disclosureOfElectronicDocuments.agreementLikely='No' }&gt;&gt;</w:t>
+        <w:t>&lt;&lt;cs</w:t>
+      </w:r>
+      <w:proofErr w:type="gramStart"/>
+      <w:r>
+        <w:rPr>
+          <w:rFonts w:ascii="GDSTransportWebsite" w:hAnsi="GDSTransportWebsite"/>
+          <w:color w:val="0A0A0A"/>
+          <w:shd w:val="clear" w:color="auto" w:fill="FFFFFF"/>
+        </w:rPr>
+        <w:t>_{</w:t>
+      </w:r>
+      <w:proofErr w:type="spellStart"/>
+      <w:proofErr w:type="gramEnd"/>
+      <w:r>
+        <w:rPr>
+          <w:rFonts w:ascii="GDSTransportWebsite" w:hAnsi="GDSTransportWebsite"/>
+          <w:color w:val="0A0A0A"/>
+          <w:shd w:val="clear" w:color="auto" w:fill="FFFFFF"/>
+        </w:rPr>
+        <w:t>disclosureOfElectronicDocuments.reachedAgreement</w:t>
+      </w:r>
+      <w:proofErr w:type="spellEnd"/>
+      <w:r>
+        <w:rPr>
+          <w:rFonts w:ascii="GDSTransportWebsite" w:hAnsi="GDSTransportWebsite"/>
+          <w:color w:val="0A0A0A"/>
+          <w:shd w:val="clear" w:color="auto" w:fill="FFFFFF"/>
+        </w:rPr>
+        <w:t xml:space="preserve">='No' &amp;&amp; </w:t>
+      </w:r>
+      <w:proofErr w:type="spellStart"/>
+      <w:r>
+        <w:rPr>
+          <w:rFonts w:ascii="GDSTransportWebsite" w:hAnsi="GDSTransportWebsite"/>
+          <w:color w:val="0A0A0A"/>
+          <w:shd w:val="clear" w:color="auto" w:fill="FFFFFF"/>
+        </w:rPr>
+        <w:t>disclosureOfElectronicDocuments.agreementLikely</w:t>
+      </w:r>
+      <w:proofErr w:type="spellEnd"/>
+      <w:r>
+        <w:rPr>
+          <w:rFonts w:ascii="GDSTransportWebsite" w:hAnsi="GDSTransportWebsite"/>
+          <w:color w:val="0A0A0A"/>
+          <w:shd w:val="clear" w:color="auto" w:fill="FFFFFF"/>
+        </w:rPr>
+        <w:t>='No' }&gt;&gt;</w:t>
       </w:r>
     </w:p>
     <w:tbl>
@@ -4936,7 +6514,29 @@
                 <w:color w:val="0A0A0A"/>
                 <w:shd w:val="clear" w:color="auto" w:fill="FFFFFF"/>
               </w:rPr>
-              <w:t xml:space="preserve">Explain why not </w:t>
+              <w:t xml:space="preserve">Explain why </w:t>
+            </w:r>
+            <w:proofErr w:type="gramStart"/>
+            <w:r>
+              <w:rPr>
+                <w:rFonts w:ascii="GDSTransportWebsite" w:hAnsi="GDSTransportWebsite"/>
+                <w:b/>
+                <w:bCs/>
+                <w:color w:val="0A0A0A"/>
+                <w:shd w:val="clear" w:color="auto" w:fill="FFFFFF"/>
+              </w:rPr>
+              <w:t>not</w:t>
+            </w:r>
+            <w:proofErr w:type="gramEnd"/>
+            <w:r>
+              <w:rPr>
+                <w:rFonts w:ascii="GDSTransportWebsite" w:hAnsi="GDSTransportWebsite"/>
+                <w:b/>
+                <w:bCs/>
+                <w:color w:val="0A0A0A"/>
+                <w:shd w:val="clear" w:color="auto" w:fill="FFFFFF"/>
+              </w:rPr>
+              <w:t xml:space="preserve"> </w:t>
             </w:r>
           </w:p>
           <w:p>
@@ -4970,7 +6570,23 @@
                 <w:rFonts w:ascii="GDSTransportWebsite" w:hAnsi="GDSTransportWebsite"/>
                 <w:color w:val="0A0A0A"/>
               </w:rPr>
-              <w:t>&lt;&lt;disclosureOfElectronicDocuments.reasonForNoAgreement&gt;&gt;</w:t>
+              <w:t>&lt;&lt;</w:t>
+            </w:r>
+            <w:proofErr w:type="spellStart"/>
+            <w:r>
+              <w:rPr>
+                <w:rFonts w:ascii="GDSTransportWebsite" w:hAnsi="GDSTransportWebsite"/>
+                <w:color w:val="0A0A0A"/>
+              </w:rPr>
+              <w:t>disclosureOfElectronicDocuments.reasonForNoAgreement</w:t>
+            </w:r>
+            <w:proofErr w:type="spellEnd"/>
+            <w:r>
+              <w:rPr>
+                <w:rFonts w:ascii="GDSTransportWebsite" w:hAnsi="GDSTransportWebsite"/>
+                <w:color w:val="0A0A0A"/>
+              </w:rPr>
+              <w:t>&gt;&gt;</w:t>
             </w:r>
           </w:p>
         </w:tc>
@@ -5000,7 +6616,25 @@
           <w:color w:val="0A0A0A"/>
           <w:shd w:val="clear" w:color="auto" w:fill="FFFFFF"/>
         </w:rPr>
-        <w:t>&lt;&lt;cs_{disclosureOfNonElectronicDocuments.directionsForDisclosureProposed='Yes' &amp;&amp; disclosureOfNonElectronicDocuments.standardDirectionsRequired=No}&gt;&gt;</w:t>
+        <w:t>&lt;&lt;cs</w:t>
+      </w:r>
+      <w:proofErr w:type="gramStart"/>
+      <w:r>
+        <w:rPr>
+          <w:rFonts w:ascii="GDSTransportWebsite" w:hAnsi="GDSTransportWebsite"/>
+          <w:color w:val="0A0A0A"/>
+          <w:shd w:val="clear" w:color="auto" w:fill="FFFFFF"/>
+        </w:rPr>
+        <w:t>_{</w:t>
+      </w:r>
+      <w:proofErr w:type="gramEnd"/>
+      <w:r>
+        <w:rPr>
+          <w:rFonts w:ascii="GDSTransportWebsite" w:hAnsi="GDSTransportWebsite"/>
+          <w:color w:val="0A0A0A"/>
+          <w:shd w:val="clear" w:color="auto" w:fill="FFFFFF"/>
+        </w:rPr>
+        <w:t>disclosureOfNonElectronicDocuments.directionsForDisclosureProposed='Yes' &amp;&amp; disclosureOfNonElectronicDocuments.standardDirectionsRequired=No}&gt;&gt;</w:t>
       </w:r>
     </w:p>
     <w:tbl>
@@ -5045,8 +6679,20 @@
                 <w:color w:val="0A0A0A"/>
                 <w:shd w:val="clear" w:color="auto" w:fill="FFFFFF"/>
               </w:rPr>
-              <w:t>Enter your preferred directions for disclosure</w:t>
-            </w:r>
+              <w:t xml:space="preserve">Enter your preferred directions for </w:t>
+            </w:r>
+            <w:proofErr w:type="gramStart"/>
+            <w:r>
+              <w:rPr>
+                <w:rFonts w:ascii="GDSTransportWebsite" w:hAnsi="GDSTransportWebsite"/>
+                <w:b/>
+                <w:bCs/>
+                <w:color w:val="0A0A0A"/>
+                <w:shd w:val="clear" w:color="auto" w:fill="FFFFFF"/>
+              </w:rPr>
+              <w:t>disclosure</w:t>
+            </w:r>
+            <w:proofErr w:type="gramEnd"/>
           </w:p>
           <w:p>
             <w:pPr>
@@ -5085,7 +6731,23 @@
                 <w:rFonts w:ascii="GDSTransportWebsite" w:hAnsi="GDSTransportWebsite"/>
                 <w:color w:val="0A0A0A"/>
               </w:rPr>
-              <w:t>&lt;&lt;disclosureOfNonElectronicDocuments.bespokeDirections&gt;&gt;</w:t>
+              <w:t>&lt;&lt;</w:t>
+            </w:r>
+            <w:proofErr w:type="spellStart"/>
+            <w:r>
+              <w:rPr>
+                <w:rFonts w:ascii="GDSTransportWebsite" w:hAnsi="GDSTransportWebsite"/>
+                <w:color w:val="0A0A0A"/>
+              </w:rPr>
+              <w:t>disclosureOfNonElectronicDocuments.bespokeDirections</w:t>
+            </w:r>
+            <w:proofErr w:type="spellEnd"/>
+            <w:r>
+              <w:rPr>
+                <w:rFonts w:ascii="GDSTransportWebsite" w:hAnsi="GDSTransportWebsite"/>
+                <w:color w:val="0A0A0A"/>
+              </w:rPr>
+              <w:t>&gt;&gt;</w:t>
             </w:r>
           </w:p>
         </w:tc>
@@ -5239,7 +6901,25 @@
                 <w:rFonts w:ascii="GDSTransportWebsite" w:hAnsi="GDSTransportWebsite"/>
                 <w:color w:val="0A0A0A"/>
               </w:rPr>
-              <w:t>&lt;&lt;experts.expertRequired&gt;&gt;</w:t>
+              <w:t>&lt;&lt;</w:t>
+            </w:r>
+            <w:proofErr w:type="spellStart"/>
+            <w:proofErr w:type="gramStart"/>
+            <w:r>
+              <w:rPr>
+                <w:rFonts w:ascii="GDSTransportWebsite" w:hAnsi="GDSTransportWebsite"/>
+                <w:color w:val="0A0A0A"/>
+              </w:rPr>
+              <w:t>experts.expertRequired</w:t>
+            </w:r>
+            <w:proofErr w:type="spellEnd"/>
+            <w:proofErr w:type="gramEnd"/>
+            <w:r>
+              <w:rPr>
+                <w:rFonts w:ascii="GDSTransportWebsite" w:hAnsi="GDSTransportWebsite"/>
+                <w:color w:val="0A0A0A"/>
+              </w:rPr>
+              <w:t>&gt;&gt;</w:t>
             </w:r>
           </w:p>
         </w:tc>
@@ -5252,7 +6932,27 @@
           <w:color w:val="0A0A0A"/>
           <w:shd w:val="clear" w:color="auto" w:fill="FFFFFF"/>
         </w:rPr>
-        <w:t>&lt;&lt;cs_{experts.expertRequired='Yes'}&gt;&gt;</w:t>
+        <w:t>&lt;&lt;cs_{</w:t>
+      </w:r>
+      <w:proofErr w:type="spellStart"/>
+      <w:proofErr w:type="gramStart"/>
+      <w:r>
+        <w:rPr>
+          <w:rFonts w:ascii="GDSTransportWebsite" w:hAnsi="GDSTransportWebsite"/>
+          <w:color w:val="0A0A0A"/>
+          <w:shd w:val="clear" w:color="auto" w:fill="FFFFFF"/>
+        </w:rPr>
+        <w:t>experts.expertRequired</w:t>
+      </w:r>
+      <w:proofErr w:type="spellEnd"/>
+      <w:proofErr w:type="gramEnd"/>
+      <w:r>
+        <w:rPr>
+          <w:rFonts w:ascii="GDSTransportWebsite" w:hAnsi="GDSTransportWebsite"/>
+          <w:color w:val="0A0A0A"/>
+          <w:shd w:val="clear" w:color="auto" w:fill="FFFFFF"/>
+        </w:rPr>
+        <w:t>='Yes'}&gt;&gt;</w:t>
       </w:r>
     </w:p>
     <w:tbl>
@@ -5298,7 +6998,29 @@
                 <w:color w:val="0A0A0A"/>
                 <w:shd w:val="clear" w:color="auto" w:fill="FFFFFF"/>
               </w:rPr>
-              <w:t>Have you already sent expert reports or similar to other parties?</w:t>
+              <w:t xml:space="preserve">Have you already sent expert reports or </w:t>
+            </w:r>
+            <w:proofErr w:type="gramStart"/>
+            <w:r>
+              <w:rPr>
+                <w:rFonts w:ascii="GDSTransportWebsite" w:hAnsi="GDSTransportWebsite"/>
+                <w:b/>
+                <w:bCs/>
+                <w:color w:val="0A0A0A"/>
+                <w:shd w:val="clear" w:color="auto" w:fill="FFFFFF"/>
+              </w:rPr>
+              <w:t>similar to</w:t>
+            </w:r>
+            <w:proofErr w:type="gramEnd"/>
+            <w:r>
+              <w:rPr>
+                <w:rFonts w:ascii="GDSTransportWebsite" w:hAnsi="GDSTransportWebsite"/>
+                <w:b/>
+                <w:bCs/>
+                <w:color w:val="0A0A0A"/>
+                <w:shd w:val="clear" w:color="auto" w:fill="FFFFFF"/>
+              </w:rPr>
+              <w:t xml:space="preserve"> other parties?</w:t>
             </w:r>
           </w:p>
           <w:p>
@@ -5333,7 +7055,57 @@
                 <w:color w:val="0A0A0A"/>
               </w:rPr>
               <w:lastRenderedPageBreak/>
-              <w:t>&lt;&lt;cs_{isBlank(experts.expertReportsSent)}&gt;&gt;Not Provided&lt;&lt;else&gt;&gt;&lt;&lt;experts.expertReportsSent&gt;&gt;&lt;&lt;es_&gt;&gt;</w:t>
+              <w:t>&lt;&lt;cs_{</w:t>
+            </w:r>
+            <w:proofErr w:type="spellStart"/>
+            <w:r>
+              <w:rPr>
+                <w:rFonts w:ascii="GDSTransportWebsite" w:hAnsi="GDSTransportWebsite"/>
+                <w:color w:val="0A0A0A"/>
+              </w:rPr>
+              <w:t>isBlank</w:t>
+            </w:r>
+            <w:proofErr w:type="spellEnd"/>
+            <w:r>
+              <w:rPr>
+                <w:rFonts w:ascii="GDSTransportWebsite" w:hAnsi="GDSTransportWebsite"/>
+                <w:color w:val="0A0A0A"/>
+              </w:rPr>
+              <w:t>(</w:t>
+            </w:r>
+            <w:proofErr w:type="spellStart"/>
+            <w:proofErr w:type="gramStart"/>
+            <w:r>
+              <w:rPr>
+                <w:rFonts w:ascii="GDSTransportWebsite" w:hAnsi="GDSTransportWebsite"/>
+                <w:color w:val="0A0A0A"/>
+              </w:rPr>
+              <w:t>experts.expertReportsSent</w:t>
+            </w:r>
+            <w:proofErr w:type="spellEnd"/>
+            <w:proofErr w:type="gramEnd"/>
+            <w:r>
+              <w:rPr>
+                <w:rFonts w:ascii="GDSTransportWebsite" w:hAnsi="GDSTransportWebsite"/>
+                <w:color w:val="0A0A0A"/>
+              </w:rPr>
+              <w:t>)}&gt;&gt;Not Provided&lt;&lt;else&gt;&gt;&lt;&lt;</w:t>
+            </w:r>
+            <w:proofErr w:type="spellStart"/>
+            <w:r>
+              <w:rPr>
+                <w:rFonts w:ascii="GDSTransportWebsite" w:hAnsi="GDSTransportWebsite"/>
+                <w:color w:val="0A0A0A"/>
+              </w:rPr>
+              <w:t>experts.expertReportsSent</w:t>
+            </w:r>
+            <w:proofErr w:type="spellEnd"/>
+            <w:r>
+              <w:rPr>
+                <w:rFonts w:ascii="GDSTransportWebsite" w:hAnsi="GDSTransportWebsite"/>
+                <w:color w:val="0A0A0A"/>
+              </w:rPr>
+              <w:t>&gt;&gt;&lt;&lt;es_&gt;&gt;</w:t>
             </w:r>
           </w:p>
         </w:tc>
@@ -5409,7 +7181,57 @@
                 <w:rFonts w:ascii="GDSTransportWebsite" w:hAnsi="GDSTransportWebsite"/>
                 <w:color w:val="0A0A0A"/>
               </w:rPr>
-              <w:t>&lt;&lt;cs_{isBlank(experts.jointExpertSuitable)}&gt;&gt;Not Provided&lt;&lt;else&gt;&gt;&lt;&lt;experts.jointExpertSuitable&gt;&gt;&lt;&lt;es_&gt;&gt;</w:t>
+              <w:t>&lt;&lt;cs_{</w:t>
+            </w:r>
+            <w:proofErr w:type="spellStart"/>
+            <w:r>
+              <w:rPr>
+                <w:rFonts w:ascii="GDSTransportWebsite" w:hAnsi="GDSTransportWebsite"/>
+                <w:color w:val="0A0A0A"/>
+              </w:rPr>
+              <w:t>isBlank</w:t>
+            </w:r>
+            <w:proofErr w:type="spellEnd"/>
+            <w:r>
+              <w:rPr>
+                <w:rFonts w:ascii="GDSTransportWebsite" w:hAnsi="GDSTransportWebsite"/>
+                <w:color w:val="0A0A0A"/>
+              </w:rPr>
+              <w:t>(</w:t>
+            </w:r>
+            <w:proofErr w:type="spellStart"/>
+            <w:proofErr w:type="gramStart"/>
+            <w:r>
+              <w:rPr>
+                <w:rFonts w:ascii="GDSTransportWebsite" w:hAnsi="GDSTransportWebsite"/>
+                <w:color w:val="0A0A0A"/>
+              </w:rPr>
+              <w:t>experts.jointExpertSuitable</w:t>
+            </w:r>
+            <w:proofErr w:type="spellEnd"/>
+            <w:proofErr w:type="gramEnd"/>
+            <w:r>
+              <w:rPr>
+                <w:rFonts w:ascii="GDSTransportWebsite" w:hAnsi="GDSTransportWebsite"/>
+                <w:color w:val="0A0A0A"/>
+              </w:rPr>
+              <w:t>)}&gt;&gt;Not Provided&lt;&lt;else&gt;&gt;&lt;&lt;</w:t>
+            </w:r>
+            <w:proofErr w:type="spellStart"/>
+            <w:r>
+              <w:rPr>
+                <w:rFonts w:ascii="GDSTransportWebsite" w:hAnsi="GDSTransportWebsite"/>
+                <w:color w:val="0A0A0A"/>
+              </w:rPr>
+              <w:t>experts.jointExpertSuitable</w:t>
+            </w:r>
+            <w:proofErr w:type="spellEnd"/>
+            <w:r>
+              <w:rPr>
+                <w:rFonts w:ascii="GDSTransportWebsite" w:hAnsi="GDSTransportWebsite"/>
+                <w:color w:val="0A0A0A"/>
+              </w:rPr>
+              <w:t>&gt;&gt;&lt;&lt;es_&gt;&gt;</w:t>
             </w:r>
           </w:p>
         </w:tc>
@@ -5440,7 +7262,35 @@
                 <w:color w:val="0A0A0A"/>
                 <w:shd w:val="clear" w:color="auto" w:fill="FFFFFF"/>
               </w:rPr>
-              <w:t>&lt;&lt;rr_experts.details&gt;&gt;</w:t>
+              <w:t>&lt;&lt;</w:t>
+            </w:r>
+            <w:proofErr w:type="spellStart"/>
+            <w:r>
+              <w:rPr>
+                <w:rFonts w:ascii="GDSTransportWebsite" w:hAnsi="GDSTransportWebsite"/>
+                <w:color w:val="0A0A0A"/>
+                <w:shd w:val="clear" w:color="auto" w:fill="FFFFFF"/>
+              </w:rPr>
+              <w:t>rr_</w:t>
+            </w:r>
+            <w:proofErr w:type="gramStart"/>
+            <w:r>
+              <w:rPr>
+                <w:rFonts w:ascii="GDSTransportWebsite" w:hAnsi="GDSTransportWebsite"/>
+                <w:color w:val="0A0A0A"/>
+                <w:shd w:val="clear" w:color="auto" w:fill="FFFFFF"/>
+              </w:rPr>
+              <w:t>experts.details</w:t>
+            </w:r>
+            <w:proofErr w:type="spellEnd"/>
+            <w:proofErr w:type="gramEnd"/>
+            <w:r>
+              <w:rPr>
+                <w:rFonts w:ascii="GDSTransportWebsite" w:hAnsi="GDSTransportWebsite"/>
+                <w:color w:val="0A0A0A"/>
+                <w:shd w:val="clear" w:color="auto" w:fill="FFFFFF"/>
+              </w:rPr>
+              <w:t>&gt;&gt;</w:t>
             </w:r>
           </w:p>
         </w:tc>
@@ -5473,7 +7323,23 @@
                 <w:rFonts w:ascii="GDSTransportWebsite" w:hAnsi="GDSTransportWebsite"/>
                 <w:color w:val="0A0A0A"/>
               </w:rPr>
-              <w:t>Expert &lt;&lt;$itemnum&gt;&gt;</w:t>
+              <w:t>Expert &lt;&lt;$</w:t>
+            </w:r>
+            <w:proofErr w:type="spellStart"/>
+            <w:r>
+              <w:rPr>
+                <w:rFonts w:ascii="GDSTransportWebsite" w:hAnsi="GDSTransportWebsite"/>
+                <w:color w:val="0A0A0A"/>
+              </w:rPr>
+              <w:t>itemnum</w:t>
+            </w:r>
+            <w:proofErr w:type="spellEnd"/>
+            <w:r>
+              <w:rPr>
+                <w:rFonts w:ascii="GDSTransportWebsite" w:hAnsi="GDSTransportWebsite"/>
+                <w:color w:val="0A0A0A"/>
+              </w:rPr>
+              <w:t>&gt;&gt;</w:t>
             </w:r>
           </w:p>
         </w:tc>
@@ -5550,7 +7416,71 @@
                 <w:rFonts w:ascii="GDSTransportWebsite" w:hAnsi="GDSTransportWebsite"/>
                 <w:color w:val="0A0A0A"/>
               </w:rPr>
-              <w:t>&lt;&lt;cs_{isBlank(firstName)}&gt;&gt;Not Provided&lt;&lt;else&gt;&gt;&lt;&lt;firstName&gt;&gt; &lt;&lt;lastName&gt;&gt;&lt;&lt;es_&gt;&gt;</w:t>
+              <w:t>&lt;&lt;cs_{</w:t>
+            </w:r>
+            <w:proofErr w:type="spellStart"/>
+            <w:r>
+              <w:rPr>
+                <w:rFonts w:ascii="GDSTransportWebsite" w:hAnsi="GDSTransportWebsite"/>
+                <w:color w:val="0A0A0A"/>
+              </w:rPr>
+              <w:t>isBlank</w:t>
+            </w:r>
+            <w:proofErr w:type="spellEnd"/>
+            <w:r>
+              <w:rPr>
+                <w:rFonts w:ascii="GDSTransportWebsite" w:hAnsi="GDSTransportWebsite"/>
+                <w:color w:val="0A0A0A"/>
+              </w:rPr>
+              <w:t>(</w:t>
+            </w:r>
+            <w:proofErr w:type="spellStart"/>
+            <w:r>
+              <w:rPr>
+                <w:rFonts w:ascii="GDSTransportWebsite" w:hAnsi="GDSTransportWebsite"/>
+                <w:color w:val="0A0A0A"/>
+              </w:rPr>
+              <w:t>firstName</w:t>
+            </w:r>
+            <w:proofErr w:type="spellEnd"/>
+            <w:r>
+              <w:rPr>
+                <w:rFonts w:ascii="GDSTransportWebsite" w:hAnsi="GDSTransportWebsite"/>
+                <w:color w:val="0A0A0A"/>
+              </w:rPr>
+              <w:t>)}&gt;&gt;Not Provided&lt;&lt;else&gt;&gt;&lt;&lt;</w:t>
+            </w:r>
+            <w:proofErr w:type="spellStart"/>
+            <w:r>
+              <w:rPr>
+                <w:rFonts w:ascii="GDSTransportWebsite" w:hAnsi="GDSTransportWebsite"/>
+                <w:color w:val="0A0A0A"/>
+              </w:rPr>
+              <w:t>firstName</w:t>
+            </w:r>
+            <w:proofErr w:type="spellEnd"/>
+            <w:r>
+              <w:rPr>
+                <w:rFonts w:ascii="GDSTransportWebsite" w:hAnsi="GDSTransportWebsite"/>
+                <w:color w:val="0A0A0A"/>
+              </w:rPr>
+              <w:t>&gt;&gt; &lt;&lt;</w:t>
+            </w:r>
+            <w:proofErr w:type="spellStart"/>
+            <w:r>
+              <w:rPr>
+                <w:rFonts w:ascii="GDSTransportWebsite" w:hAnsi="GDSTransportWebsite"/>
+                <w:color w:val="0A0A0A"/>
+              </w:rPr>
+              <w:t>lastName</w:t>
+            </w:r>
+            <w:proofErr w:type="spellEnd"/>
+            <w:r>
+              <w:rPr>
+                <w:rFonts w:ascii="GDSTransportWebsite" w:hAnsi="GDSTransportWebsite"/>
+                <w:color w:val="0A0A0A"/>
+              </w:rPr>
+              <w:t>&gt;&gt;&lt;&lt;es_&gt;&gt;</w:t>
             </w:r>
           </w:p>
           <w:p>
@@ -5624,7 +7554,64 @@
                 <w:rFonts w:ascii="GDSTransportWebsite" w:hAnsi="GDSTransportWebsite"/>
                 <w:color w:val="0A0A0A"/>
               </w:rPr>
-              <w:t>&lt;&lt;cs_{!isBlank(phoneNumber)}&gt;&gt;&lt;&lt;phoneNumber&gt;&gt;&lt;&lt;else&gt;&gt;Not Provided&lt;&lt;es_&gt;&gt;</w:t>
+              <w:t>&lt;&lt;cs_</w:t>
+            </w:r>
+            <w:proofErr w:type="gramStart"/>
+            <w:r>
+              <w:rPr>
+                <w:rFonts w:ascii="GDSTransportWebsite" w:hAnsi="GDSTransportWebsite"/>
+                <w:color w:val="0A0A0A"/>
+              </w:rPr>
+              <w:t>{!</w:t>
+            </w:r>
+            <w:proofErr w:type="spellStart"/>
+            <w:r>
+              <w:rPr>
+                <w:rFonts w:ascii="GDSTransportWebsite" w:hAnsi="GDSTransportWebsite"/>
+                <w:color w:val="0A0A0A"/>
+              </w:rPr>
+              <w:t>isBlank</w:t>
+            </w:r>
+            <w:proofErr w:type="spellEnd"/>
+            <w:proofErr w:type="gramEnd"/>
+            <w:r>
+              <w:rPr>
+                <w:rFonts w:ascii="GDSTransportWebsite" w:hAnsi="GDSTransportWebsite"/>
+                <w:color w:val="0A0A0A"/>
+              </w:rPr>
+              <w:t>(</w:t>
+            </w:r>
+            <w:proofErr w:type="spellStart"/>
+            <w:r>
+              <w:rPr>
+                <w:rFonts w:ascii="GDSTransportWebsite" w:hAnsi="GDSTransportWebsite"/>
+                <w:color w:val="0A0A0A"/>
+              </w:rPr>
+              <w:t>phoneNumber</w:t>
+            </w:r>
+            <w:proofErr w:type="spellEnd"/>
+            <w:r>
+              <w:rPr>
+                <w:rFonts w:ascii="GDSTransportWebsite" w:hAnsi="GDSTransportWebsite"/>
+                <w:color w:val="0A0A0A"/>
+              </w:rPr>
+              <w:t>)}&gt;&gt;&lt;&lt;</w:t>
+            </w:r>
+            <w:proofErr w:type="spellStart"/>
+            <w:r>
+              <w:rPr>
+                <w:rFonts w:ascii="GDSTransportWebsite" w:hAnsi="GDSTransportWebsite"/>
+                <w:color w:val="0A0A0A"/>
+              </w:rPr>
+              <w:t>phoneNumber</w:t>
+            </w:r>
+            <w:proofErr w:type="spellEnd"/>
+            <w:r>
+              <w:rPr>
+                <w:rFonts w:ascii="GDSTransportWebsite" w:hAnsi="GDSTransportWebsite"/>
+                <w:color w:val="0A0A0A"/>
+              </w:rPr>
+              <w:t>&gt;&gt;&lt;&lt;else&gt;&gt;Not Provided&lt;&lt;es_&gt;&gt;</w:t>
             </w:r>
           </w:p>
           <w:p>
@@ -5698,7 +7685,64 @@
                 <w:rFonts w:ascii="GDSTransportWebsite" w:hAnsi="GDSTransportWebsite"/>
                 <w:color w:val="0A0A0A"/>
               </w:rPr>
-              <w:t>&lt;&lt;cs_{!isBlank(emailAddress)}&gt;&gt;&lt;&lt;emailAddress&gt;&gt;&lt;&lt;else&gt;&gt;Not Provided&lt;&lt;es_&gt;&gt;</w:t>
+              <w:t>&lt;&lt;cs_</w:t>
+            </w:r>
+            <w:proofErr w:type="gramStart"/>
+            <w:r>
+              <w:rPr>
+                <w:rFonts w:ascii="GDSTransportWebsite" w:hAnsi="GDSTransportWebsite"/>
+                <w:color w:val="0A0A0A"/>
+              </w:rPr>
+              <w:t>{!</w:t>
+            </w:r>
+            <w:proofErr w:type="spellStart"/>
+            <w:r>
+              <w:rPr>
+                <w:rFonts w:ascii="GDSTransportWebsite" w:hAnsi="GDSTransportWebsite"/>
+                <w:color w:val="0A0A0A"/>
+              </w:rPr>
+              <w:t>isBlank</w:t>
+            </w:r>
+            <w:proofErr w:type="spellEnd"/>
+            <w:proofErr w:type="gramEnd"/>
+            <w:r>
+              <w:rPr>
+                <w:rFonts w:ascii="GDSTransportWebsite" w:hAnsi="GDSTransportWebsite"/>
+                <w:color w:val="0A0A0A"/>
+              </w:rPr>
+              <w:t>(</w:t>
+            </w:r>
+            <w:proofErr w:type="spellStart"/>
+            <w:r>
+              <w:rPr>
+                <w:rFonts w:ascii="GDSTransportWebsite" w:hAnsi="GDSTransportWebsite"/>
+                <w:color w:val="0A0A0A"/>
+              </w:rPr>
+              <w:t>emailAddress</w:t>
+            </w:r>
+            <w:proofErr w:type="spellEnd"/>
+            <w:r>
+              <w:rPr>
+                <w:rFonts w:ascii="GDSTransportWebsite" w:hAnsi="GDSTransportWebsite"/>
+                <w:color w:val="0A0A0A"/>
+              </w:rPr>
+              <w:t>)}&gt;&gt;&lt;&lt;</w:t>
+            </w:r>
+            <w:proofErr w:type="spellStart"/>
+            <w:r>
+              <w:rPr>
+                <w:rFonts w:ascii="GDSTransportWebsite" w:hAnsi="GDSTransportWebsite"/>
+                <w:color w:val="0A0A0A"/>
+              </w:rPr>
+              <w:t>emailAddress</w:t>
+            </w:r>
+            <w:proofErr w:type="spellEnd"/>
+            <w:r>
+              <w:rPr>
+                <w:rFonts w:ascii="GDSTransportWebsite" w:hAnsi="GDSTransportWebsite"/>
+                <w:color w:val="0A0A0A"/>
+              </w:rPr>
+              <w:t>&gt;&gt;&lt;&lt;else&gt;&gt;Not Provided&lt;&lt;es_&gt;&gt;</w:t>
             </w:r>
           </w:p>
           <w:p>
@@ -5787,7 +7831,55 @@
                 <w:rFonts w:ascii="GDSTransportWebsite" w:hAnsi="GDSTransportWebsite"/>
                 <w:color w:val="0A0A0A"/>
               </w:rPr>
-              <w:t>&lt;&lt;cs_{isBlank(fieldOfExpertise)}&gt;&gt;Not Provided&lt;&lt;else&gt;&gt;&lt;&lt;fieldOfExpertise&gt;&gt;&lt;&lt;es_&gt;&gt;</w:t>
+              <w:t>&lt;&lt;cs_{</w:t>
+            </w:r>
+            <w:proofErr w:type="spellStart"/>
+            <w:r>
+              <w:rPr>
+                <w:rFonts w:ascii="GDSTransportWebsite" w:hAnsi="GDSTransportWebsite"/>
+                <w:color w:val="0A0A0A"/>
+              </w:rPr>
+              <w:t>isBlank</w:t>
+            </w:r>
+            <w:proofErr w:type="spellEnd"/>
+            <w:r>
+              <w:rPr>
+                <w:rFonts w:ascii="GDSTransportWebsite" w:hAnsi="GDSTransportWebsite"/>
+                <w:color w:val="0A0A0A"/>
+              </w:rPr>
+              <w:t>(</w:t>
+            </w:r>
+            <w:proofErr w:type="spellStart"/>
+            <w:r>
+              <w:rPr>
+                <w:rFonts w:ascii="GDSTransportWebsite" w:hAnsi="GDSTransportWebsite"/>
+                <w:color w:val="0A0A0A"/>
+              </w:rPr>
+              <w:t>fieldOfExpertise</w:t>
+            </w:r>
+            <w:proofErr w:type="spellEnd"/>
+            <w:r>
+              <w:rPr>
+                <w:rFonts w:ascii="GDSTransportWebsite" w:hAnsi="GDSTransportWebsite"/>
+                <w:color w:val="0A0A0A"/>
+              </w:rPr>
+              <w:t>)}&gt;&gt;Not Provided&lt;&lt;else&gt;&gt;&lt;&lt;</w:t>
+            </w:r>
+            <w:proofErr w:type="spellStart"/>
+            <w:r>
+              <w:rPr>
+                <w:rFonts w:ascii="GDSTransportWebsite" w:hAnsi="GDSTransportWebsite"/>
+                <w:color w:val="0A0A0A"/>
+              </w:rPr>
+              <w:t>fieldOfExpertise</w:t>
+            </w:r>
+            <w:proofErr w:type="spellEnd"/>
+            <w:r>
+              <w:rPr>
+                <w:rFonts w:ascii="GDSTransportWebsite" w:hAnsi="GDSTransportWebsite"/>
+                <w:color w:val="0A0A0A"/>
+              </w:rPr>
+              <w:t>&gt;&gt;&lt;&lt;es_&gt;&gt;</w:t>
             </w:r>
           </w:p>
         </w:tc>
@@ -5825,8 +7917,20 @@
                 <w:color w:val="0A0A0A"/>
                 <w:shd w:val="clear" w:color="auto" w:fill="FFFFFF"/>
               </w:rPr>
-              <w:t>Why you need this expert</w:t>
-            </w:r>
+              <w:t xml:space="preserve">Why you need this </w:t>
+            </w:r>
+            <w:proofErr w:type="gramStart"/>
+            <w:r>
+              <w:rPr>
+                <w:rFonts w:ascii="GDSTransportWebsite" w:hAnsi="GDSTransportWebsite"/>
+                <w:b/>
+                <w:bCs/>
+                <w:color w:val="0A0A0A"/>
+                <w:shd w:val="clear" w:color="auto" w:fill="FFFFFF"/>
+              </w:rPr>
+              <w:t>expert</w:t>
+            </w:r>
+            <w:proofErr w:type="gramEnd"/>
           </w:p>
           <w:p>
             <w:pPr>
@@ -5867,7 +7971,55 @@
                 <w:rFonts w:ascii="GDSTransportWebsite" w:hAnsi="GDSTransportWebsite"/>
                 <w:color w:val="0A0A0A"/>
               </w:rPr>
-              <w:t>&lt;&lt;cs_{isBlank(whyRequired)}&gt;&gt;Not Provided&lt;&lt;else&gt;&gt;&lt;&lt;whyRequired&gt;&gt;&lt;&lt;es_&gt;&gt;</w:t>
+              <w:t>&lt;&lt;cs_{</w:t>
+            </w:r>
+            <w:proofErr w:type="spellStart"/>
+            <w:r>
+              <w:rPr>
+                <w:rFonts w:ascii="GDSTransportWebsite" w:hAnsi="GDSTransportWebsite"/>
+                <w:color w:val="0A0A0A"/>
+              </w:rPr>
+              <w:t>isBlank</w:t>
+            </w:r>
+            <w:proofErr w:type="spellEnd"/>
+            <w:r>
+              <w:rPr>
+                <w:rFonts w:ascii="GDSTransportWebsite" w:hAnsi="GDSTransportWebsite"/>
+                <w:color w:val="0A0A0A"/>
+              </w:rPr>
+              <w:t>(</w:t>
+            </w:r>
+            <w:proofErr w:type="spellStart"/>
+            <w:r>
+              <w:rPr>
+                <w:rFonts w:ascii="GDSTransportWebsite" w:hAnsi="GDSTransportWebsite"/>
+                <w:color w:val="0A0A0A"/>
+              </w:rPr>
+              <w:t>whyRequired</w:t>
+            </w:r>
+            <w:proofErr w:type="spellEnd"/>
+            <w:r>
+              <w:rPr>
+                <w:rFonts w:ascii="GDSTransportWebsite" w:hAnsi="GDSTransportWebsite"/>
+                <w:color w:val="0A0A0A"/>
+              </w:rPr>
+              <w:t>)}&gt;&gt;Not Provided&lt;&lt;else&gt;&gt;&lt;&lt;</w:t>
+            </w:r>
+            <w:proofErr w:type="spellStart"/>
+            <w:r>
+              <w:rPr>
+                <w:rFonts w:ascii="GDSTransportWebsite" w:hAnsi="GDSTransportWebsite"/>
+                <w:color w:val="0A0A0A"/>
+              </w:rPr>
+              <w:t>whyRequired</w:t>
+            </w:r>
+            <w:proofErr w:type="spellEnd"/>
+            <w:r>
+              <w:rPr>
+                <w:rFonts w:ascii="GDSTransportWebsite" w:hAnsi="GDSTransportWebsite"/>
+                <w:color w:val="0A0A0A"/>
+              </w:rPr>
+              <w:t>&gt;&gt;&lt;&lt;es_&gt;&gt;</w:t>
             </w:r>
           </w:p>
         </w:tc>
@@ -5947,7 +8099,55 @@
                 <w:rFonts w:ascii="GDSTransportWebsite" w:hAnsi="GDSTransportWebsite"/>
                 <w:color w:val="0A0A0A"/>
               </w:rPr>
-              <w:t>&lt;&lt;cs_{isBlank(formattedCost)}&gt;&gt;Not Provided&lt;&lt;else&gt;&gt;&lt;&lt;formattedCost&gt;&gt;&lt;&lt;es_&gt;&gt;</w:t>
+              <w:t>&lt;&lt;cs_{</w:t>
+            </w:r>
+            <w:proofErr w:type="spellStart"/>
+            <w:r>
+              <w:rPr>
+                <w:rFonts w:ascii="GDSTransportWebsite" w:hAnsi="GDSTransportWebsite"/>
+                <w:color w:val="0A0A0A"/>
+              </w:rPr>
+              <w:t>isBlank</w:t>
+            </w:r>
+            <w:proofErr w:type="spellEnd"/>
+            <w:r>
+              <w:rPr>
+                <w:rFonts w:ascii="GDSTransportWebsite" w:hAnsi="GDSTransportWebsite"/>
+                <w:color w:val="0A0A0A"/>
+              </w:rPr>
+              <w:t>(</w:t>
+            </w:r>
+            <w:proofErr w:type="spellStart"/>
+            <w:r>
+              <w:rPr>
+                <w:rFonts w:ascii="GDSTransportWebsite" w:hAnsi="GDSTransportWebsite"/>
+                <w:color w:val="0A0A0A"/>
+              </w:rPr>
+              <w:t>formattedCost</w:t>
+            </w:r>
+            <w:proofErr w:type="spellEnd"/>
+            <w:r>
+              <w:rPr>
+                <w:rFonts w:ascii="GDSTransportWebsite" w:hAnsi="GDSTransportWebsite"/>
+                <w:color w:val="0A0A0A"/>
+              </w:rPr>
+              <w:t>)}&gt;&gt;Not Provided&lt;&lt;else&gt;&gt;&lt;&lt;</w:t>
+            </w:r>
+            <w:proofErr w:type="spellStart"/>
+            <w:r>
+              <w:rPr>
+                <w:rFonts w:ascii="GDSTransportWebsite" w:hAnsi="GDSTransportWebsite"/>
+                <w:color w:val="0A0A0A"/>
+              </w:rPr>
+              <w:t>formattedCost</w:t>
+            </w:r>
+            <w:proofErr w:type="spellEnd"/>
+            <w:r>
+              <w:rPr>
+                <w:rFonts w:ascii="GDSTransportWebsite" w:hAnsi="GDSTransportWebsite"/>
+                <w:color w:val="0A0A0A"/>
+              </w:rPr>
+              <w:t>&gt;&gt;&lt;&lt;es_&gt;&gt;</w:t>
             </w:r>
           </w:p>
         </w:tc>
@@ -5979,7 +8179,35 @@
                 <w:color w:val="0A0A0A"/>
                 <w:shd w:val="clear" w:color="auto" w:fill="FFFFFF"/>
               </w:rPr>
-              <w:t>&lt;&lt;er_experts.details&gt;&gt;</w:t>
+              <w:t>&lt;&lt;</w:t>
+            </w:r>
+            <w:proofErr w:type="spellStart"/>
+            <w:r>
+              <w:rPr>
+                <w:rFonts w:ascii="GDSTransportWebsite" w:hAnsi="GDSTransportWebsite"/>
+                <w:color w:val="0A0A0A"/>
+                <w:shd w:val="clear" w:color="auto" w:fill="FFFFFF"/>
+              </w:rPr>
+              <w:t>er_</w:t>
+            </w:r>
+            <w:proofErr w:type="gramStart"/>
+            <w:r>
+              <w:rPr>
+                <w:rFonts w:ascii="GDSTransportWebsite" w:hAnsi="GDSTransportWebsite"/>
+                <w:color w:val="0A0A0A"/>
+                <w:shd w:val="clear" w:color="auto" w:fill="FFFFFF"/>
+              </w:rPr>
+              <w:t>experts.details</w:t>
+            </w:r>
+            <w:proofErr w:type="spellEnd"/>
+            <w:proofErr w:type="gramEnd"/>
+            <w:r>
+              <w:rPr>
+                <w:rFonts w:ascii="GDSTransportWebsite" w:hAnsi="GDSTransportWebsite"/>
+                <w:color w:val="0A0A0A"/>
+                <w:shd w:val="clear" w:color="auto" w:fill="FFFFFF"/>
+              </w:rPr>
+              <w:t>&gt;&gt;</w:t>
             </w:r>
           </w:p>
         </w:tc>
@@ -6109,7 +8337,25 @@
                 <w:rFonts w:ascii="GDSTransportWebsite" w:hAnsi="GDSTransportWebsite"/>
                 <w:color w:val="0A0A0A"/>
               </w:rPr>
-              <w:t>&lt;&lt;witnesses.witnessesToAppear&gt;&gt;</w:t>
+              <w:t>&lt;&lt;</w:t>
+            </w:r>
+            <w:proofErr w:type="spellStart"/>
+            <w:proofErr w:type="gramStart"/>
+            <w:r>
+              <w:rPr>
+                <w:rFonts w:ascii="GDSTransportWebsite" w:hAnsi="GDSTransportWebsite"/>
+                <w:color w:val="0A0A0A"/>
+              </w:rPr>
+              <w:t>witnesses.witnessesToAppear</w:t>
+            </w:r>
+            <w:proofErr w:type="spellEnd"/>
+            <w:proofErr w:type="gramEnd"/>
+            <w:r>
+              <w:rPr>
+                <w:rFonts w:ascii="GDSTransportWebsite" w:hAnsi="GDSTransportWebsite"/>
+                <w:color w:val="0A0A0A"/>
+              </w:rPr>
+              <w:t>&gt;&gt;</w:t>
             </w:r>
           </w:p>
         </w:tc>
@@ -6140,7 +8386,35 @@
                 <w:color w:val="0A0A0A"/>
                 <w:shd w:val="clear" w:color="auto" w:fill="FFFFFF"/>
               </w:rPr>
-              <w:t>&lt;&lt;rr_witnesses.details&gt;&gt;</w:t>
+              <w:t>&lt;&lt;</w:t>
+            </w:r>
+            <w:proofErr w:type="spellStart"/>
+            <w:r>
+              <w:rPr>
+                <w:rFonts w:ascii="GDSTransportWebsite" w:hAnsi="GDSTransportWebsite"/>
+                <w:color w:val="0A0A0A"/>
+                <w:shd w:val="clear" w:color="auto" w:fill="FFFFFF"/>
+              </w:rPr>
+              <w:t>rr_</w:t>
+            </w:r>
+            <w:proofErr w:type="gramStart"/>
+            <w:r>
+              <w:rPr>
+                <w:rFonts w:ascii="GDSTransportWebsite" w:hAnsi="GDSTransportWebsite"/>
+                <w:color w:val="0A0A0A"/>
+                <w:shd w:val="clear" w:color="auto" w:fill="FFFFFF"/>
+              </w:rPr>
+              <w:t>witnesses.details</w:t>
+            </w:r>
+            <w:proofErr w:type="spellEnd"/>
+            <w:proofErr w:type="gramEnd"/>
+            <w:r>
+              <w:rPr>
+                <w:rFonts w:ascii="GDSTransportWebsite" w:hAnsi="GDSTransportWebsite"/>
+                <w:color w:val="0A0A0A"/>
+                <w:shd w:val="clear" w:color="auto" w:fill="FFFFFF"/>
+              </w:rPr>
+              <w:t>&gt;&gt;</w:t>
             </w:r>
           </w:p>
         </w:tc>
@@ -6173,7 +8447,23 @@
                 <w:rFonts w:ascii="GDSTransportWebsite" w:hAnsi="GDSTransportWebsite"/>
                 <w:color w:val="0A0A0A"/>
               </w:rPr>
-              <w:t>Witness &lt;&lt;$itemnum&gt;&gt;</w:t>
+              <w:t>Witness &lt;&lt;$</w:t>
+            </w:r>
+            <w:proofErr w:type="spellStart"/>
+            <w:r>
+              <w:rPr>
+                <w:rFonts w:ascii="GDSTransportWebsite" w:hAnsi="GDSTransportWebsite"/>
+                <w:color w:val="0A0A0A"/>
+              </w:rPr>
+              <w:t>itemnum</w:t>
+            </w:r>
+            <w:proofErr w:type="spellEnd"/>
+            <w:r>
+              <w:rPr>
+                <w:rFonts w:ascii="GDSTransportWebsite" w:hAnsi="GDSTransportWebsite"/>
+                <w:color w:val="0A0A0A"/>
+              </w:rPr>
+              <w:t>&gt;&gt;</w:t>
             </w:r>
           </w:p>
         </w:tc>
@@ -6252,6 +8542,7 @@
               </w:rPr>
               <w:t>&lt;&lt;</w:t>
             </w:r>
+            <w:proofErr w:type="spellStart"/>
             <w:r>
               <w:rPr>
                 <w:rFonts w:ascii="GDSTransportWebsite" w:hAnsi="GDSTransportWebsite"/>
@@ -6259,6 +8550,7 @@
               </w:rPr>
               <w:t>firstName</w:t>
             </w:r>
+            <w:proofErr w:type="spellEnd"/>
             <w:r>
               <w:rPr>
                 <w:rFonts w:ascii="GDSTransportWebsite" w:hAnsi="GDSTransportWebsite"/>
@@ -6271,7 +8563,23 @@
                 <w:rFonts w:ascii="GDSTransportWebsite" w:hAnsi="GDSTransportWebsite"/>
                 <w:color w:val="0A0A0A"/>
               </w:rPr>
-              <w:t xml:space="preserve"> &lt;&lt;lastName&gt;&gt;</w:t>
+              <w:t xml:space="preserve"> &lt;&lt;</w:t>
+            </w:r>
+            <w:proofErr w:type="spellStart"/>
+            <w:r>
+              <w:rPr>
+                <w:rFonts w:ascii="GDSTransportWebsite" w:hAnsi="GDSTransportWebsite"/>
+                <w:color w:val="0A0A0A"/>
+              </w:rPr>
+              <w:t>lastName</w:t>
+            </w:r>
+            <w:proofErr w:type="spellEnd"/>
+            <w:r>
+              <w:rPr>
+                <w:rFonts w:ascii="GDSTransportWebsite" w:hAnsi="GDSTransportWebsite"/>
+                <w:color w:val="0A0A0A"/>
+              </w:rPr>
+              <w:t>&gt;&gt;</w:t>
             </w:r>
           </w:p>
           <w:p>
@@ -6348,7 +8656,64 @@
                 <w:rFonts w:ascii="GDSTransportWebsite" w:hAnsi="GDSTransportWebsite"/>
                 <w:color w:val="0A0A0A"/>
               </w:rPr>
-              <w:t>&lt;&lt;cs_{!isBlank(phoneNumber)}&gt;&gt;&lt;&lt;phoneNumber&gt;&gt;&lt;&lt;else&gt;&gt;Not Provided&lt;&lt;es_&gt;&gt;</w:t>
+              <w:t>&lt;&lt;cs_</w:t>
+            </w:r>
+            <w:proofErr w:type="gramStart"/>
+            <w:r>
+              <w:rPr>
+                <w:rFonts w:ascii="GDSTransportWebsite" w:hAnsi="GDSTransportWebsite"/>
+                <w:color w:val="0A0A0A"/>
+              </w:rPr>
+              <w:t>{!</w:t>
+            </w:r>
+            <w:proofErr w:type="spellStart"/>
+            <w:r>
+              <w:rPr>
+                <w:rFonts w:ascii="GDSTransportWebsite" w:hAnsi="GDSTransportWebsite"/>
+                <w:color w:val="0A0A0A"/>
+              </w:rPr>
+              <w:t>isBlank</w:t>
+            </w:r>
+            <w:proofErr w:type="spellEnd"/>
+            <w:proofErr w:type="gramEnd"/>
+            <w:r>
+              <w:rPr>
+                <w:rFonts w:ascii="GDSTransportWebsite" w:hAnsi="GDSTransportWebsite"/>
+                <w:color w:val="0A0A0A"/>
+              </w:rPr>
+              <w:t>(</w:t>
+            </w:r>
+            <w:proofErr w:type="spellStart"/>
+            <w:r>
+              <w:rPr>
+                <w:rFonts w:ascii="GDSTransportWebsite" w:hAnsi="GDSTransportWebsite"/>
+                <w:color w:val="0A0A0A"/>
+              </w:rPr>
+              <w:t>phoneNumber</w:t>
+            </w:r>
+            <w:proofErr w:type="spellEnd"/>
+            <w:r>
+              <w:rPr>
+                <w:rFonts w:ascii="GDSTransportWebsite" w:hAnsi="GDSTransportWebsite"/>
+                <w:color w:val="0A0A0A"/>
+              </w:rPr>
+              <w:t>)}&gt;&gt;&lt;&lt;</w:t>
+            </w:r>
+            <w:proofErr w:type="spellStart"/>
+            <w:r>
+              <w:rPr>
+                <w:rFonts w:ascii="GDSTransportWebsite" w:hAnsi="GDSTransportWebsite"/>
+                <w:color w:val="0A0A0A"/>
+              </w:rPr>
+              <w:t>phoneNumber</w:t>
+            </w:r>
+            <w:proofErr w:type="spellEnd"/>
+            <w:r>
+              <w:rPr>
+                <w:rFonts w:ascii="GDSTransportWebsite" w:hAnsi="GDSTransportWebsite"/>
+                <w:color w:val="0A0A0A"/>
+              </w:rPr>
+              <w:t>&gt;&gt;&lt;&lt;else&gt;&gt;Not Provided&lt;&lt;es_&gt;&gt;</w:t>
             </w:r>
           </w:p>
           <w:p>
@@ -6422,7 +8787,64 @@
                 <w:rFonts w:ascii="GDSTransportWebsite" w:hAnsi="GDSTransportWebsite"/>
                 <w:color w:val="0A0A0A"/>
               </w:rPr>
-              <w:t>&lt;&lt;cs_{!isBlank(emailAddress)}&gt;&gt;&lt;&lt;emailAddress&gt;&gt;&lt;&lt;else&gt;&gt;Not Provided&lt;&lt;es_&gt;&gt;</w:t>
+              <w:t>&lt;&lt;cs_</w:t>
+            </w:r>
+            <w:proofErr w:type="gramStart"/>
+            <w:r>
+              <w:rPr>
+                <w:rFonts w:ascii="GDSTransportWebsite" w:hAnsi="GDSTransportWebsite"/>
+                <w:color w:val="0A0A0A"/>
+              </w:rPr>
+              <w:t>{!</w:t>
+            </w:r>
+            <w:proofErr w:type="spellStart"/>
+            <w:r>
+              <w:rPr>
+                <w:rFonts w:ascii="GDSTransportWebsite" w:hAnsi="GDSTransportWebsite"/>
+                <w:color w:val="0A0A0A"/>
+              </w:rPr>
+              <w:t>isBlank</w:t>
+            </w:r>
+            <w:proofErr w:type="spellEnd"/>
+            <w:proofErr w:type="gramEnd"/>
+            <w:r>
+              <w:rPr>
+                <w:rFonts w:ascii="GDSTransportWebsite" w:hAnsi="GDSTransportWebsite"/>
+                <w:color w:val="0A0A0A"/>
+              </w:rPr>
+              <w:t>(</w:t>
+            </w:r>
+            <w:proofErr w:type="spellStart"/>
+            <w:r>
+              <w:rPr>
+                <w:rFonts w:ascii="GDSTransportWebsite" w:hAnsi="GDSTransportWebsite"/>
+                <w:color w:val="0A0A0A"/>
+              </w:rPr>
+              <w:t>emailAddress</w:t>
+            </w:r>
+            <w:proofErr w:type="spellEnd"/>
+            <w:r>
+              <w:rPr>
+                <w:rFonts w:ascii="GDSTransportWebsite" w:hAnsi="GDSTransportWebsite"/>
+                <w:color w:val="0A0A0A"/>
+              </w:rPr>
+              <w:t>)}&gt;&gt;&lt;&lt;</w:t>
+            </w:r>
+            <w:proofErr w:type="spellStart"/>
+            <w:r>
+              <w:rPr>
+                <w:rFonts w:ascii="GDSTransportWebsite" w:hAnsi="GDSTransportWebsite"/>
+                <w:color w:val="0A0A0A"/>
+              </w:rPr>
+              <w:t>emailAddress</w:t>
+            </w:r>
+            <w:proofErr w:type="spellEnd"/>
+            <w:r>
+              <w:rPr>
+                <w:rFonts w:ascii="GDSTransportWebsite" w:hAnsi="GDSTransportWebsite"/>
+                <w:color w:val="0A0A0A"/>
+              </w:rPr>
+              <w:t>&gt;&gt;&lt;&lt;else&gt;&gt;Not Provided&lt;&lt;es_&gt;&gt;</w:t>
             </w:r>
           </w:p>
           <w:p>
@@ -6512,7 +8934,23 @@
                 <w:rFonts w:ascii="GDSTransportWebsite" w:hAnsi="GDSTransportWebsite"/>
                 <w:color w:val="0A0A0A"/>
               </w:rPr>
-              <w:t>&lt;&lt;reasonForWitness&gt;&gt;</w:t>
+              <w:t>&lt;&lt;</w:t>
+            </w:r>
+            <w:proofErr w:type="spellStart"/>
+            <w:r>
+              <w:rPr>
+                <w:rFonts w:ascii="GDSTransportWebsite" w:hAnsi="GDSTransportWebsite"/>
+                <w:color w:val="0A0A0A"/>
+              </w:rPr>
+              <w:t>reasonForWitness</w:t>
+            </w:r>
+            <w:proofErr w:type="spellEnd"/>
+            <w:r>
+              <w:rPr>
+                <w:rFonts w:ascii="GDSTransportWebsite" w:hAnsi="GDSTransportWebsite"/>
+                <w:color w:val="0A0A0A"/>
+              </w:rPr>
+              <w:t>&gt;&gt;</w:t>
             </w:r>
           </w:p>
         </w:tc>
@@ -6544,7 +8982,35 @@
                 <w:color w:val="0A0A0A"/>
                 <w:shd w:val="clear" w:color="auto" w:fill="FFFFFF"/>
               </w:rPr>
-              <w:t>&lt;&lt;er_witnesses.details&gt;&gt;</w:t>
+              <w:t>&lt;&lt;</w:t>
+            </w:r>
+            <w:proofErr w:type="spellStart"/>
+            <w:r>
+              <w:rPr>
+                <w:rFonts w:ascii="GDSTransportWebsite" w:hAnsi="GDSTransportWebsite"/>
+                <w:color w:val="0A0A0A"/>
+                <w:shd w:val="clear" w:color="auto" w:fill="FFFFFF"/>
+              </w:rPr>
+              <w:t>er_</w:t>
+            </w:r>
+            <w:proofErr w:type="gramStart"/>
+            <w:r>
+              <w:rPr>
+                <w:rFonts w:ascii="GDSTransportWebsite" w:hAnsi="GDSTransportWebsite"/>
+                <w:color w:val="0A0A0A"/>
+                <w:shd w:val="clear" w:color="auto" w:fill="FFFFFF"/>
+              </w:rPr>
+              <w:t>witnesses.details</w:t>
+            </w:r>
+            <w:proofErr w:type="spellEnd"/>
+            <w:proofErr w:type="gramEnd"/>
+            <w:r>
+              <w:rPr>
+                <w:rFonts w:ascii="GDSTransportWebsite" w:hAnsi="GDSTransportWebsite"/>
+                <w:color w:val="0A0A0A"/>
+                <w:shd w:val="clear" w:color="auto" w:fill="FFFFFF"/>
+              </w:rPr>
+              <w:t>&gt;&gt;</w:t>
             </w:r>
           </w:p>
         </w:tc>
@@ -6659,7 +9125,23 @@
                 <w:rFonts w:ascii="GDSTransportWebsite" w:hAnsi="GDSTransportWebsite"/>
                 <w:color w:val="0A0A0A"/>
               </w:rPr>
-              <w:t>&lt;&lt;welshLanguageRequirements.court&gt;&gt;</w:t>
+              <w:t>&lt;&lt;</w:t>
+            </w:r>
+            <w:proofErr w:type="spellStart"/>
+            <w:r>
+              <w:rPr>
+                <w:rFonts w:ascii="GDSTransportWebsite" w:hAnsi="GDSTransportWebsite"/>
+                <w:color w:val="0A0A0A"/>
+              </w:rPr>
+              <w:t>welshLanguageRequirements.court</w:t>
+            </w:r>
+            <w:proofErr w:type="spellEnd"/>
+            <w:r>
+              <w:rPr>
+                <w:rFonts w:ascii="GDSTransportWebsite" w:hAnsi="GDSTransportWebsite"/>
+                <w:color w:val="0A0A0A"/>
+              </w:rPr>
+              <w:t>&gt;&gt;</w:t>
             </w:r>
           </w:p>
         </w:tc>
@@ -6738,7 +9220,23 @@
                 <w:rFonts w:ascii="GDSTransportWebsite" w:hAnsi="GDSTransportWebsite"/>
                 <w:color w:val="0A0A0A"/>
               </w:rPr>
-              <w:t>&lt;&lt;welshLanguageRequirements.documents&gt;&gt;</w:t>
+              <w:t>&lt;&lt;</w:t>
+            </w:r>
+            <w:proofErr w:type="spellStart"/>
+            <w:r>
+              <w:rPr>
+                <w:rFonts w:ascii="GDSTransportWebsite" w:hAnsi="GDSTransportWebsite"/>
+                <w:color w:val="0A0A0A"/>
+              </w:rPr>
+              <w:t>welshLanguageRequirements.documents</w:t>
+            </w:r>
+            <w:proofErr w:type="spellEnd"/>
+            <w:r>
+              <w:rPr>
+                <w:rFonts w:ascii="GDSTransportWebsite" w:hAnsi="GDSTransportWebsite"/>
+                <w:color w:val="0A0A0A"/>
+              </w:rPr>
+              <w:t>&gt;&gt;</w:t>
             </w:r>
           </w:p>
         </w:tc>
@@ -6824,7 +9322,29 @@
                 <w:color w:val="0A0A0A"/>
                 <w:shd w:val="clear" w:color="auto" w:fill="FFFFFF"/>
               </w:rPr>
-              <w:t>Are there any days within the next 12 months when you, your client, an expert or a witness couldn’t attend a hearing?</w:t>
+              <w:t xml:space="preserve">Are there any days within the next 12 months when you, your client, an </w:t>
+            </w:r>
+            <w:proofErr w:type="gramStart"/>
+            <w:r>
+              <w:rPr>
+                <w:rFonts w:ascii="GDSTransportWebsite" w:hAnsi="GDSTransportWebsite"/>
+                <w:b/>
+                <w:bCs/>
+                <w:color w:val="0A0A0A"/>
+                <w:shd w:val="clear" w:color="auto" w:fill="FFFFFF"/>
+              </w:rPr>
+              <w:t>expert</w:t>
+            </w:r>
+            <w:proofErr w:type="gramEnd"/>
+            <w:r>
+              <w:rPr>
+                <w:rFonts w:ascii="GDSTransportWebsite" w:hAnsi="GDSTransportWebsite"/>
+                <w:b/>
+                <w:bCs/>
+                <w:color w:val="0A0A0A"/>
+                <w:shd w:val="clear" w:color="auto" w:fill="FFFFFF"/>
+              </w:rPr>
+              <w:t xml:space="preserve"> or a witness couldn’t attend a hearing?</w:t>
             </w:r>
           </w:p>
           <w:p>
@@ -6858,7 +9378,25 @@
                 <w:rFonts w:ascii="GDSTransportWebsite" w:hAnsi="GDSTransportWebsite"/>
                 <w:color w:val="0A0A0A"/>
               </w:rPr>
-              <w:t>&lt;&lt;hearing.unavailableDatesRequired&gt;&gt;</w:t>
+              <w:t>&lt;&lt;</w:t>
+            </w:r>
+            <w:proofErr w:type="spellStart"/>
+            <w:proofErr w:type="gramStart"/>
+            <w:r>
+              <w:rPr>
+                <w:rFonts w:ascii="GDSTransportWebsite" w:hAnsi="GDSTransportWebsite"/>
+                <w:color w:val="0A0A0A"/>
+              </w:rPr>
+              <w:t>hearing.unavailableDatesRequired</w:t>
+            </w:r>
+            <w:proofErr w:type="spellEnd"/>
+            <w:proofErr w:type="gramEnd"/>
+            <w:r>
+              <w:rPr>
+                <w:rFonts w:ascii="GDSTransportWebsite" w:hAnsi="GDSTransportWebsite"/>
+                <w:color w:val="0A0A0A"/>
+              </w:rPr>
+              <w:t>&gt;&gt;</w:t>
             </w:r>
           </w:p>
         </w:tc>
@@ -6873,6 +9411,8 @@
         </w:rPr>
         <w:t>&lt;&lt;cs_{</w:t>
       </w:r>
+      <w:proofErr w:type="spellStart"/>
+      <w:proofErr w:type="gramStart"/>
       <w:r>
         <w:rPr>
           <w:rFonts w:ascii="GDSTransportWebsite" w:hAnsi="GDSTransportWebsite"/>
@@ -6886,7 +9426,17 @@
           <w:color w:val="0A0A0A"/>
           <w:shd w:val="clear" w:color="auto" w:fill="FFFFFF"/>
         </w:rPr>
-        <w:t>.unavailableDates.size&gt;0}&gt;&gt;</w:t>
+        <w:t>.unavailableDates.size</w:t>
+      </w:r>
+      <w:proofErr w:type="spellEnd"/>
+      <w:proofErr w:type="gramEnd"/>
+      <w:r>
+        <w:rPr>
+          <w:rFonts w:ascii="GDSTransportWebsite" w:hAnsi="GDSTransportWebsite"/>
+          <w:color w:val="0A0A0A"/>
+          <w:shd w:val="clear" w:color="auto" w:fill="FFFFFF"/>
+        </w:rPr>
+        <w:t>&gt;0}&gt;&gt;</w:t>
       </w:r>
     </w:p>
     <w:tbl>
@@ -6958,8 +9508,18 @@
                 <w:color w:val="0A0A0A"/>
                 <w:shd w:val="clear" w:color="auto" w:fill="FFFFFF"/>
               </w:rPr>
-              <w:t>&lt;&lt;rr_</w:t>
-            </w:r>
+              <w:t>&lt;&lt;</w:t>
+            </w:r>
+            <w:proofErr w:type="spellStart"/>
+            <w:r>
+              <w:rPr>
+                <w:rFonts w:ascii="GDSTransportWebsite" w:hAnsi="GDSTransportWebsite"/>
+                <w:color w:val="0A0A0A"/>
+                <w:shd w:val="clear" w:color="auto" w:fill="FFFFFF"/>
+              </w:rPr>
+              <w:t>rr_</w:t>
+            </w:r>
+            <w:proofErr w:type="gramStart"/>
             <w:r>
               <w:rPr>
                 <w:rFonts w:ascii="GDSTransportWebsite" w:hAnsi="GDSTransportWebsite"/>
@@ -6973,7 +9533,17 @@
                 <w:color w:val="0A0A0A"/>
                 <w:shd w:val="clear" w:color="auto" w:fill="FFFFFF"/>
               </w:rPr>
-              <w:t>.unavailableDates&gt;&gt;</w:t>
+              <w:t>.unavailableDates</w:t>
+            </w:r>
+            <w:proofErr w:type="spellEnd"/>
+            <w:proofErr w:type="gramEnd"/>
+            <w:r>
+              <w:rPr>
+                <w:rFonts w:ascii="GDSTransportWebsite" w:hAnsi="GDSTransportWebsite"/>
+                <w:color w:val="0A0A0A"/>
+                <w:shd w:val="clear" w:color="auto" w:fill="FFFFFF"/>
+              </w:rPr>
+              <w:t>&gt;&gt;</w:t>
             </w:r>
           </w:p>
         </w:tc>
@@ -6995,12 +9565,21 @@
               </w:rPr>
               <w:t>&lt;&lt;cs_{</w:t>
             </w:r>
-            <w:r>
-              <w:rPr>
-                <w:rFonts w:ascii="GDSTransportWebsite" w:hAnsi="GDSTransportWebsite"/>
-                <w:color w:val="0A0A0A"/>
-              </w:rPr>
-              <w:t>date!=null</w:t>
+            <w:proofErr w:type="gramStart"/>
+            <w:r>
+              <w:rPr>
+                <w:rFonts w:ascii="GDSTransportWebsite" w:hAnsi="GDSTransportWebsite"/>
+                <w:color w:val="0A0A0A"/>
+              </w:rPr>
+              <w:t>date!=</w:t>
+            </w:r>
+            <w:proofErr w:type="gramEnd"/>
+            <w:r>
+              <w:rPr>
+                <w:rFonts w:ascii="GDSTransportWebsite" w:hAnsi="GDSTransportWebsite"/>
+                <w:color w:val="0A0A0A"/>
+              </w:rPr>
+              <w:t>null</w:t>
             </w:r>
             <w:r>
               <w:rPr>
@@ -7024,7 +9603,64 @@
                 <w:rFonts w:ascii="GDSTransportWebsite" w:hAnsi="GDSTransportWebsite"/>
                 <w:color w:val="0A0A0A"/>
               </w:rPr>
-              <w:t>&lt;&lt;{dateFormat(date, ‘d MMMM yyyy’, ‘yyyy-MM-dd’)}&gt;&gt;</w:t>
+              <w:t>&lt;</w:t>
+            </w:r>
+            <w:proofErr w:type="gramStart"/>
+            <w:r>
+              <w:rPr>
+                <w:rFonts w:ascii="GDSTransportWebsite" w:hAnsi="GDSTransportWebsite"/>
+                <w:color w:val="0A0A0A"/>
+              </w:rPr>
+              <w:t>&lt;{</w:t>
+            </w:r>
+            <w:proofErr w:type="spellStart"/>
+            <w:proofErr w:type="gramEnd"/>
+            <w:r>
+              <w:rPr>
+                <w:rFonts w:ascii="GDSTransportWebsite" w:hAnsi="GDSTransportWebsite"/>
+                <w:color w:val="0A0A0A"/>
+              </w:rPr>
+              <w:t>dateFormat</w:t>
+            </w:r>
+            <w:proofErr w:type="spellEnd"/>
+            <w:r>
+              <w:rPr>
+                <w:rFonts w:ascii="GDSTransportWebsite" w:hAnsi="GDSTransportWebsite"/>
+                <w:color w:val="0A0A0A"/>
+              </w:rPr>
+              <w:t xml:space="preserve">(date, ‘d MMMM </w:t>
+            </w:r>
+            <w:proofErr w:type="spellStart"/>
+            <w:r>
+              <w:rPr>
+                <w:rFonts w:ascii="GDSTransportWebsite" w:hAnsi="GDSTransportWebsite"/>
+                <w:color w:val="0A0A0A"/>
+              </w:rPr>
+              <w:t>yyyy</w:t>
+            </w:r>
+            <w:proofErr w:type="spellEnd"/>
+            <w:r>
+              <w:rPr>
+                <w:rFonts w:ascii="GDSTransportWebsite" w:hAnsi="GDSTransportWebsite"/>
+                <w:color w:val="0A0A0A"/>
+              </w:rPr>
+              <w:t>’, ‘</w:t>
+            </w:r>
+            <w:proofErr w:type="spellStart"/>
+            <w:r>
+              <w:rPr>
+                <w:rFonts w:ascii="GDSTransportWebsite" w:hAnsi="GDSTransportWebsite"/>
+                <w:color w:val="0A0A0A"/>
+              </w:rPr>
+              <w:t>yyyy</w:t>
+            </w:r>
+            <w:proofErr w:type="spellEnd"/>
+            <w:r>
+              <w:rPr>
+                <w:rFonts w:ascii="GDSTransportWebsite" w:hAnsi="GDSTransportWebsite"/>
+                <w:color w:val="0A0A0A"/>
+              </w:rPr>
+              <w:t>-MM-dd’)}&gt;&gt;</w:t>
             </w:r>
           </w:p>
           <w:p>
@@ -7056,7 +9692,144 @@
                 <w:rFonts w:ascii="GDSTransportWebsite" w:hAnsi="GDSTransportWebsite"/>
                 <w:color w:val="0A0A0A"/>
               </w:rPr>
-              <w:t>From &lt;&lt;{dateFormat(fromDate, ‘d MMMM yyyy’, ‘yyyy-MM-dd’)}&gt;&gt; to &lt;&lt;{dateFormat(toDate, ‘d MMMM yyyy’, ‘yyyy-MM-dd’)}&gt;&gt;</w:t>
+              <w:t>From &lt;</w:t>
+            </w:r>
+            <w:proofErr w:type="gramStart"/>
+            <w:r>
+              <w:rPr>
+                <w:rFonts w:ascii="GDSTransportWebsite" w:hAnsi="GDSTransportWebsite"/>
+                <w:color w:val="0A0A0A"/>
+              </w:rPr>
+              <w:t>&lt;{</w:t>
+            </w:r>
+            <w:proofErr w:type="spellStart"/>
+            <w:proofErr w:type="gramEnd"/>
+            <w:r>
+              <w:rPr>
+                <w:rFonts w:ascii="GDSTransportWebsite" w:hAnsi="GDSTransportWebsite"/>
+                <w:color w:val="0A0A0A"/>
+              </w:rPr>
+              <w:t>dateFormat</w:t>
+            </w:r>
+            <w:proofErr w:type="spellEnd"/>
+            <w:r>
+              <w:rPr>
+                <w:rFonts w:ascii="GDSTransportWebsite" w:hAnsi="GDSTransportWebsite"/>
+                <w:color w:val="0A0A0A"/>
+              </w:rPr>
+              <w:t>(</w:t>
+            </w:r>
+            <w:proofErr w:type="spellStart"/>
+            <w:r>
+              <w:rPr>
+                <w:rFonts w:ascii="GDSTransportWebsite" w:hAnsi="GDSTransportWebsite"/>
+                <w:color w:val="0A0A0A"/>
+              </w:rPr>
+              <w:t>fromDate</w:t>
+            </w:r>
+            <w:proofErr w:type="spellEnd"/>
+            <w:r>
+              <w:rPr>
+                <w:rFonts w:ascii="GDSTransportWebsite" w:hAnsi="GDSTransportWebsite"/>
+                <w:color w:val="0A0A0A"/>
+              </w:rPr>
+              <w:t xml:space="preserve">, ‘d MMMM </w:t>
+            </w:r>
+            <w:proofErr w:type="spellStart"/>
+            <w:r>
+              <w:rPr>
+                <w:rFonts w:ascii="GDSTransportWebsite" w:hAnsi="GDSTransportWebsite"/>
+                <w:color w:val="0A0A0A"/>
+              </w:rPr>
+              <w:t>yyyy</w:t>
+            </w:r>
+            <w:proofErr w:type="spellEnd"/>
+            <w:r>
+              <w:rPr>
+                <w:rFonts w:ascii="GDSTransportWebsite" w:hAnsi="GDSTransportWebsite"/>
+                <w:color w:val="0A0A0A"/>
+              </w:rPr>
+              <w:t>’, ‘</w:t>
+            </w:r>
+            <w:proofErr w:type="spellStart"/>
+            <w:r>
+              <w:rPr>
+                <w:rFonts w:ascii="GDSTransportWebsite" w:hAnsi="GDSTransportWebsite"/>
+                <w:color w:val="0A0A0A"/>
+              </w:rPr>
+              <w:t>yyyy</w:t>
+            </w:r>
+            <w:proofErr w:type="spellEnd"/>
+            <w:r>
+              <w:rPr>
+                <w:rFonts w:ascii="GDSTransportWebsite" w:hAnsi="GDSTransportWebsite"/>
+                <w:color w:val="0A0A0A"/>
+              </w:rPr>
+              <w:t>-MM-dd’)}&gt;&gt; to &lt;&lt;{</w:t>
+            </w:r>
+            <w:proofErr w:type="spellStart"/>
+            <w:r>
+              <w:rPr>
+                <w:rFonts w:ascii="GDSTransportWebsite" w:hAnsi="GDSTransportWebsite"/>
+                <w:color w:val="0A0A0A"/>
+              </w:rPr>
+              <w:t>dateFormat</w:t>
+            </w:r>
+            <w:proofErr w:type="spellEnd"/>
+            <w:r>
+              <w:rPr>
+                <w:rFonts w:ascii="GDSTransportWebsite" w:hAnsi="GDSTransportWebsite"/>
+                <w:color w:val="0A0A0A"/>
+              </w:rPr>
+              <w:t>(</w:t>
+            </w:r>
+            <w:proofErr w:type="spellStart"/>
+            <w:r>
+              <w:rPr>
+                <w:rFonts w:ascii="GDSTransportWebsite" w:hAnsi="GDSTransportWebsite"/>
+                <w:color w:val="0A0A0A"/>
+              </w:rPr>
+              <w:t>toDate</w:t>
+            </w:r>
+            <w:proofErr w:type="spellEnd"/>
+            <w:r>
+              <w:rPr>
+                <w:rFonts w:ascii="GDSTransportWebsite" w:hAnsi="GDSTransportWebsite"/>
+                <w:color w:val="0A0A0A"/>
+              </w:rPr>
+              <w:t xml:space="preserve">, ‘d MMMM </w:t>
+            </w:r>
+            <w:proofErr w:type="spellStart"/>
+            <w:r>
+              <w:rPr>
+                <w:rFonts w:ascii="GDSTransportWebsite" w:hAnsi="GDSTransportWebsite"/>
+                <w:color w:val="0A0A0A"/>
+              </w:rPr>
+              <w:t>yyyy</w:t>
+            </w:r>
+            <w:proofErr w:type="spellEnd"/>
+            <w:r>
+              <w:rPr>
+                <w:rFonts w:ascii="GDSTransportWebsite" w:hAnsi="GDSTransportWebsite"/>
+                <w:color w:val="0A0A0A"/>
+              </w:rPr>
+              <w:t>’, ‘</w:t>
+            </w:r>
+            <w:proofErr w:type="spellStart"/>
+            <w:r>
+              <w:rPr>
+                <w:rFonts w:ascii="GDSTransportWebsite" w:hAnsi="GDSTransportWebsite"/>
+                <w:color w:val="0A0A0A"/>
+              </w:rPr>
+              <w:t>yyyy</w:t>
+            </w:r>
+            <w:proofErr w:type="spellEnd"/>
+            <w:r>
+              <w:rPr>
+                <w:rFonts w:ascii="GDSTransportWebsite" w:hAnsi="GDSTransportWebsite"/>
+                <w:color w:val="0A0A0A"/>
+              </w:rPr>
+              <w:t>-MM-dd’)}&gt;&gt;</w:t>
             </w:r>
           </w:p>
           <w:p>
@@ -7103,8 +9876,18 @@
                 <w:color w:val="0A0A0A"/>
                 <w:shd w:val="clear" w:color="auto" w:fill="FFFFFF"/>
               </w:rPr>
-              <w:t>&lt;&lt;er_</w:t>
-            </w:r>
+              <w:t>&lt;&lt;</w:t>
+            </w:r>
+            <w:proofErr w:type="spellStart"/>
+            <w:r>
+              <w:rPr>
+                <w:rFonts w:ascii="GDSTransportWebsite" w:hAnsi="GDSTransportWebsite"/>
+                <w:color w:val="0A0A0A"/>
+                <w:shd w:val="clear" w:color="auto" w:fill="FFFFFF"/>
+              </w:rPr>
+              <w:t>er_</w:t>
+            </w:r>
+            <w:proofErr w:type="gramStart"/>
             <w:r>
               <w:rPr>
                 <w:rFonts w:ascii="GDSTransportWebsite" w:hAnsi="GDSTransportWebsite"/>
@@ -7118,7 +9901,17 @@
                 <w:color w:val="0A0A0A"/>
                 <w:shd w:val="clear" w:color="auto" w:fill="FFFFFF"/>
               </w:rPr>
-              <w:t>.unavailableDates&gt;&gt;</w:t>
+              <w:t>.unavailableDates</w:t>
+            </w:r>
+            <w:proofErr w:type="spellEnd"/>
+            <w:proofErr w:type="gramEnd"/>
+            <w:r>
+              <w:rPr>
+                <w:rFonts w:ascii="GDSTransportWebsite" w:hAnsi="GDSTransportWebsite"/>
+                <w:color w:val="0A0A0A"/>
+                <w:shd w:val="clear" w:color="auto" w:fill="FFFFFF"/>
+              </w:rPr>
+              <w:t>&gt;&gt;</w:t>
             </w:r>
           </w:p>
         </w:tc>
@@ -7174,7 +9967,7 @@
           <w:sz w:val="36"/>
           <w:szCs w:val="36"/>
         </w:rPr>
-        <w:t>Court location code</w:t>
+        <w:t>Court location</w:t>
       </w:r>
     </w:p>
     <w:tbl>
@@ -7222,7 +10015,7 @@
                 <w:bCs/>
                 <w:color w:val="0A0A0A"/>
               </w:rPr>
-              <w:t xml:space="preserve">Code for </w:t>
+              <w:t>P</w:t>
             </w:r>
             <w:r>
               <w:rPr>
@@ -7232,7 +10025,7 @@
                 <w:color w:val="0A0A0A"/>
                 <w:shd w:val="clear" w:color="auto" w:fill="FFFFFF"/>
               </w:rPr>
-              <w:t xml:space="preserve">preferred </w:t>
+              <w:t xml:space="preserve">referred </w:t>
             </w:r>
             <w:r>
               <w:rPr>
@@ -7263,7 +10056,44 @@
                 <w:rFonts w:ascii="GDSTransportWebsite" w:hAnsi="GDSTransportWebsite"/>
                 <w:color w:val="0A0A0A"/>
               </w:rPr>
-              <w:t>&lt;&lt; requestedCourt.responseCourtCode &gt;&gt;</w:t>
+              <w:t xml:space="preserve">&lt;&lt; </w:t>
+            </w:r>
+            <w:proofErr w:type="spellStart"/>
+            <w:r>
+              <w:rPr>
+                <w:rFonts w:ascii="GDSTransportWebsite" w:hAnsi="GDSTransportWebsite"/>
+                <w:color w:val="0A0A0A"/>
+              </w:rPr>
+              <w:t>requestedCourt.</w:t>
+            </w:r>
+            <w:r>
+              <w:rPr>
+                <w:rFonts w:ascii="GDSTransportWebsite" w:hAnsi="GDSTransportWebsite"/>
+                <w:color w:val="0A0A0A"/>
+              </w:rPr>
+              <w:t>responseCourt</w:t>
+            </w:r>
+            <w:r>
+              <w:rPr>
+                <w:rFonts w:ascii="GDSTransportWebsite" w:hAnsi="GDSTransportWebsite"/>
+                <w:color w:val="0A0A0A"/>
+              </w:rPr>
+              <w:t>Name</w:t>
+            </w:r>
+            <w:proofErr w:type="spellEnd"/>
+            <w:r>
+              <w:rPr>
+                <w:rFonts w:ascii="GDSTransportWebsite" w:hAnsi="GDSTransportWebsite"/>
+                <w:color w:val="0A0A0A"/>
+              </w:rPr>
+              <w:t xml:space="preserve"> </w:t>
+            </w:r>
+            <w:r>
+              <w:rPr>
+                <w:rFonts w:ascii="GDSTransportWebsite" w:hAnsi="GDSTransportWebsite"/>
+                <w:color w:val="0A0A0A"/>
+              </w:rPr>
+              <w:t>&gt;&gt;</w:t>
             </w:r>
           </w:p>
           <w:p>
@@ -7326,6 +10156,7 @@
               </w:rPr>
               <w:t xml:space="preserve">&lt;&lt; </w:t>
             </w:r>
+            <w:proofErr w:type="spellStart"/>
             <w:r>
               <w:rPr>
                 <w:rFonts w:ascii="GDSTransportWebsite" w:hAnsi="GDSTransportWebsite"/>
@@ -7338,7 +10169,15 @@
                 <w:rFonts w:ascii="GDSTransportWebsite" w:hAnsi="GDSTransportWebsite"/>
                 <w:color w:val="0A0A0A"/>
               </w:rPr>
-              <w:t>reasonForHearingAtSpecificCourt &gt;&gt;</w:t>
+              <w:t>reasonForHearingAtSpecificCourt</w:t>
+            </w:r>
+            <w:proofErr w:type="spellEnd"/>
+            <w:r>
+              <w:rPr>
+                <w:rFonts w:ascii="GDSTransportWebsite" w:hAnsi="GDSTransportWebsite"/>
+                <w:color w:val="0A0A0A"/>
+              </w:rPr>
+              <w:t xml:space="preserve"> &gt;&gt;</w:t>
             </w:r>
           </w:p>
           <w:p>
@@ -7429,7 +10268,25 @@
                 <w:color w:val="0A0A0A"/>
                 <w:shd w:val="clear" w:color="auto" w:fill="FFFFFF"/>
               </w:rPr>
-              <w:t>See Draft-directions.pdf available from MyHMCTS.</w:t>
+              <w:t xml:space="preserve">See Draft-directions.pdf available from </w:t>
+            </w:r>
+            <w:proofErr w:type="spellStart"/>
+            <w:r>
+              <w:rPr>
+                <w:rFonts w:ascii="GDSTransportWebsite" w:hAnsi="GDSTransportWebsite"/>
+                <w:color w:val="0A0A0A"/>
+                <w:shd w:val="clear" w:color="auto" w:fill="FFFFFF"/>
+              </w:rPr>
+              <w:t>MyHMCTS</w:t>
+            </w:r>
+            <w:proofErr w:type="spellEnd"/>
+            <w:r>
+              <w:rPr>
+                <w:rFonts w:ascii="GDSTransportWebsite" w:hAnsi="GDSTransportWebsite"/>
+                <w:color w:val="0A0A0A"/>
+                <w:shd w:val="clear" w:color="auto" w:fill="FFFFFF"/>
+              </w:rPr>
+              <w:t>.</w:t>
             </w:r>
           </w:p>
         </w:tc>
@@ -7540,7 +10397,23 @@
                 <w:rFonts w:ascii="GDSTransportWebsite" w:hAnsi="GDSTransportWebsite"/>
                 <w:color w:val="0A0A0A"/>
               </w:rPr>
-              <w:t>&lt;&lt;vulnerabilityQuestions.vulnerabilityAdjustmentsRequired&gt;&gt;</w:t>
+              <w:t>&lt;&lt;</w:t>
+            </w:r>
+            <w:proofErr w:type="spellStart"/>
+            <w:r>
+              <w:rPr>
+                <w:rFonts w:ascii="GDSTransportWebsite" w:hAnsi="GDSTransportWebsite"/>
+                <w:color w:val="0A0A0A"/>
+              </w:rPr>
+              <w:t>vulnerabilityQuestions.vulnerabilityAdjustmentsRequired</w:t>
+            </w:r>
+            <w:proofErr w:type="spellEnd"/>
+            <w:r>
+              <w:rPr>
+                <w:rFonts w:ascii="GDSTransportWebsite" w:hAnsi="GDSTransportWebsite"/>
+                <w:color w:val="0A0A0A"/>
+              </w:rPr>
+              <w:t>&gt;&gt;</w:t>
             </w:r>
           </w:p>
           <w:p>
@@ -7639,7 +10512,23 @@
                 <w:rFonts w:ascii="GDSTransportWebsite" w:hAnsi="GDSTransportWebsite"/>
                 <w:color w:val="0A0A0A"/>
               </w:rPr>
-              <w:t>&lt;&lt; vulnerabilityQuestions.vulnerabilityAdjustments&gt;&gt;</w:t>
+              <w:t xml:space="preserve">&lt;&lt; </w:t>
+            </w:r>
+            <w:proofErr w:type="spellStart"/>
+            <w:r>
+              <w:rPr>
+                <w:rFonts w:ascii="GDSTransportWebsite" w:hAnsi="GDSTransportWebsite"/>
+                <w:color w:val="0A0A0A"/>
+              </w:rPr>
+              <w:t>vulnerabilityQuestions.vulnerabilityAdjustments</w:t>
+            </w:r>
+            <w:proofErr w:type="spellEnd"/>
+            <w:r>
+              <w:rPr>
+                <w:rFonts w:ascii="GDSTransportWebsite" w:hAnsi="GDSTransportWebsite"/>
+                <w:color w:val="0A0A0A"/>
+              </w:rPr>
+              <w:t>&gt;&gt;</w:t>
             </w:r>
           </w:p>
           <w:p>
@@ -7681,8 +10570,20 @@
                 <w:color w:val="0A0A0A"/>
                 <w:shd w:val="clear" w:color="auto" w:fill="FFFFFF"/>
               </w:rPr>
-              <w:t>Support required</w:t>
-            </w:r>
+              <w:t xml:space="preserve">Support </w:t>
+            </w:r>
+            <w:proofErr w:type="gramStart"/>
+            <w:r>
+              <w:rPr>
+                <w:rFonts w:ascii="GDSTransportWebsite" w:hAnsi="GDSTransportWebsite"/>
+                <w:b/>
+                <w:bCs/>
+                <w:color w:val="0A0A0A"/>
+                <w:shd w:val="clear" w:color="auto" w:fill="FFFFFF"/>
+              </w:rPr>
+              <w:t>required</w:t>
+            </w:r>
+            <w:proofErr w:type="gramEnd"/>
           </w:p>
           <w:p>
             <w:pPr>
@@ -7717,7 +10618,16 @@
                 <w:color w:val="0A0A0A"/>
                 <w:shd w:val="clear" w:color="auto" w:fill="FFFFFF"/>
               </w:rPr>
-              <w:t>&lt;&lt;cs_{</w:t>
+              <w:t>&lt;&lt;cs_</w:t>
+            </w:r>
+            <w:proofErr w:type="gramStart"/>
+            <w:r>
+              <w:rPr>
+                <w:rFonts w:ascii="GDSTransportWebsite" w:hAnsi="GDSTransportWebsite"/>
+                <w:color w:val="0A0A0A"/>
+                <w:shd w:val="clear" w:color="auto" w:fill="FFFFFF"/>
+              </w:rPr>
+              <w:t>{</w:t>
             </w:r>
             <w:r>
               <w:rPr>
@@ -7733,7 +10643,16 @@
                 <w:color w:val="0A0A0A"/>
                 <w:shd w:val="clear" w:color="auto" w:fill="FFFFFF"/>
               </w:rPr>
-              <w:t>isBlank(</w:t>
+              <w:t>isBlank</w:t>
+            </w:r>
+            <w:proofErr w:type="gramEnd"/>
+            <w:r>
+              <w:rPr>
+                <w:rFonts w:ascii="GDSTransportWebsite" w:hAnsi="GDSTransportWebsite"/>
+                <w:color w:val="0A0A0A"/>
+                <w:shd w:val="clear" w:color="auto" w:fill="FFFFFF"/>
+              </w:rPr>
+              <w:t>(</w:t>
             </w:r>
             <w:r>
               <w:rPr>
@@ -7882,7 +10801,25 @@
           <w:color w:val="0A0A0A"/>
           <w:shd w:val="clear" w:color="auto" w:fill="FFFFFF"/>
         </w:rPr>
-        <w:t xml:space="preserve">You are reminded that a copy of this directions questionnaire will be shared with all other parties. </w:t>
+        <w:t xml:space="preserve">You are reminded that a copy of this </w:t>
+      </w:r>
+      <w:proofErr w:type="gramStart"/>
+      <w:r>
+        <w:rPr>
+          <w:rFonts w:ascii="GDSTransportWebsite" w:hAnsi="GDSTransportWebsite"/>
+          <w:color w:val="0A0A0A"/>
+          <w:shd w:val="clear" w:color="auto" w:fill="FFFFFF"/>
+        </w:rPr>
+        <w:t>directions</w:t>
+      </w:r>
+      <w:proofErr w:type="gramEnd"/>
+      <w:r>
+        <w:rPr>
+          <w:rFonts w:ascii="GDSTransportWebsite" w:hAnsi="GDSTransportWebsite"/>
+          <w:color w:val="0A0A0A"/>
+          <w:shd w:val="clear" w:color="auto" w:fill="FFFFFF"/>
+        </w:rPr>
+        <w:t xml:space="preserve"> questionnaire will be shared with all other parties. </w:t>
       </w:r>
     </w:p>
     <w:p>
@@ -7995,7 +10932,23 @@
                 <w:rFonts w:ascii="GDSTransportWebsite" w:hAnsi="GDSTransportWebsite"/>
                 <w:color w:val="0A0A0A"/>
               </w:rPr>
-              <w:t>&lt;&lt;furtherInformation.futureApplications&gt;&gt;</w:t>
+              <w:t>&lt;&lt;</w:t>
+            </w:r>
+            <w:proofErr w:type="spellStart"/>
+            <w:r>
+              <w:rPr>
+                <w:rFonts w:ascii="GDSTransportWebsite" w:hAnsi="GDSTransportWebsite"/>
+                <w:color w:val="0A0A0A"/>
+              </w:rPr>
+              <w:t>furtherInformation.futureApplications</w:t>
+            </w:r>
+            <w:proofErr w:type="spellEnd"/>
+            <w:r>
+              <w:rPr>
+                <w:rFonts w:ascii="GDSTransportWebsite" w:hAnsi="GDSTransportWebsite"/>
+                <w:color w:val="0A0A0A"/>
+              </w:rPr>
+              <w:t>&gt;&gt;</w:t>
             </w:r>
           </w:p>
         </w:tc>
@@ -8008,7 +10961,25 @@
           <w:color w:val="0A0A0A"/>
           <w:shd w:val="clear" w:color="auto" w:fill="FFFFFF"/>
         </w:rPr>
-        <w:t>&lt;&lt;cs_{furthterInformation.futureApplications='Yes'}&gt;&gt;</w:t>
+        <w:t>&lt;&lt;cs_{</w:t>
+      </w:r>
+      <w:proofErr w:type="spellStart"/>
+      <w:r>
+        <w:rPr>
+          <w:rFonts w:ascii="GDSTransportWebsite" w:hAnsi="GDSTransportWebsite"/>
+          <w:color w:val="0A0A0A"/>
+          <w:shd w:val="clear" w:color="auto" w:fill="FFFFFF"/>
+        </w:rPr>
+        <w:t>furthterInformation.futureApplications</w:t>
+      </w:r>
+      <w:proofErr w:type="spellEnd"/>
+      <w:r>
+        <w:rPr>
+          <w:rFonts w:ascii="GDSTransportWebsite" w:hAnsi="GDSTransportWebsite"/>
+          <w:color w:val="0A0A0A"/>
+          <w:shd w:val="clear" w:color="auto" w:fill="FFFFFF"/>
+        </w:rPr>
+        <w:t>='Yes'}&gt;&gt;</w:t>
       </w:r>
     </w:p>
     <w:tbl>
@@ -8097,7 +11068,23 @@
                 <w:rFonts w:ascii="GDSTransportWebsite" w:hAnsi="GDSTransportWebsite"/>
                 <w:color w:val="0A0A0A"/>
               </w:rPr>
-              <w:t>&lt;&lt;furtherInformation.reasonForFutureApplications&gt;&gt;</w:t>
+              <w:t>&lt;&lt;</w:t>
+            </w:r>
+            <w:proofErr w:type="spellStart"/>
+            <w:r>
+              <w:rPr>
+                <w:rFonts w:ascii="GDSTransportWebsite" w:hAnsi="GDSTransportWebsite"/>
+                <w:color w:val="0A0A0A"/>
+              </w:rPr>
+              <w:t>furtherInformation.reasonForFutureApplications</w:t>
+            </w:r>
+            <w:proofErr w:type="spellEnd"/>
+            <w:r>
+              <w:rPr>
+                <w:rFonts w:ascii="GDSTransportWebsite" w:hAnsi="GDSTransportWebsite"/>
+                <w:color w:val="0A0A0A"/>
+              </w:rPr>
+              <w:t>&gt;&gt;</w:t>
             </w:r>
           </w:p>
         </w:tc>
@@ -8159,8 +11146,20 @@
                 <w:color w:val="0A0A0A"/>
                 <w:shd w:val="clear" w:color="auto" w:fill="FFFFFF"/>
               </w:rPr>
-              <w:t>Provide any other information that the judge may need</w:t>
-            </w:r>
+              <w:t xml:space="preserve">Provide any other information that the judge may </w:t>
+            </w:r>
+            <w:proofErr w:type="gramStart"/>
+            <w:r>
+              <w:rPr>
+                <w:rFonts w:ascii="GDSTransportWebsite" w:hAnsi="GDSTransportWebsite"/>
+                <w:b/>
+                <w:bCs/>
+                <w:color w:val="0A0A0A"/>
+                <w:shd w:val="clear" w:color="auto" w:fill="FFFFFF"/>
+              </w:rPr>
+              <w:t>need</w:t>
+            </w:r>
+            <w:proofErr w:type="gramEnd"/>
           </w:p>
           <w:p>
             <w:pPr>
@@ -8199,7 +11198,41 @@
                 <w:rFonts w:ascii="GDSTransportWebsite" w:hAnsi="GDSTransportWebsite"/>
                 <w:color w:val="0A0A0A"/>
               </w:rPr>
-              <w:t>&lt;&lt;cs_{isBlank(furtherInformation.otherInformationForJudge)}&gt;&gt;Not Provided&lt;&lt;else&gt;&gt;&lt;&lt;furtherInformation.otherInformationForJudge&gt;&gt;&lt;&lt;es_&gt;&gt;</w:t>
+              <w:t>&lt;&lt;cs_{</w:t>
+            </w:r>
+            <w:proofErr w:type="spellStart"/>
+            <w:proofErr w:type="gramStart"/>
+            <w:r>
+              <w:rPr>
+                <w:rFonts w:ascii="GDSTransportWebsite" w:hAnsi="GDSTransportWebsite"/>
+                <w:color w:val="0A0A0A"/>
+              </w:rPr>
+              <w:t>isBlank</w:t>
+            </w:r>
+            <w:proofErr w:type="spellEnd"/>
+            <w:r>
+              <w:rPr>
+                <w:rFonts w:ascii="GDSTransportWebsite" w:hAnsi="GDSTransportWebsite"/>
+                <w:color w:val="0A0A0A"/>
+              </w:rPr>
+              <w:t>(</w:t>
+            </w:r>
+            <w:proofErr w:type="spellStart"/>
+            <w:proofErr w:type="gramEnd"/>
+            <w:r>
+              <w:rPr>
+                <w:rFonts w:ascii="GDSTransportWebsite" w:hAnsi="GDSTransportWebsite"/>
+                <w:color w:val="0A0A0A"/>
+              </w:rPr>
+              <w:t>furtherInformation.otherInformationForJudge</w:t>
+            </w:r>
+            <w:proofErr w:type="spellEnd"/>
+            <w:r>
+              <w:rPr>
+                <w:rFonts w:ascii="GDSTransportWebsite" w:hAnsi="GDSTransportWebsite"/>
+                <w:color w:val="0A0A0A"/>
+              </w:rPr>
+              <w:t>)}&gt;&gt;Not Provided&lt;&lt;else&gt;&gt;&lt;&lt;furtherInformation.otherInformationForJudge&gt;&gt;&lt;&lt;es_&gt;&gt;</w:t>
             </w:r>
           </w:p>
         </w:tc>
@@ -8297,6 +11330,7 @@
               </w:rPr>
               <w:t>&lt;&lt;</w:t>
             </w:r>
+            <w:proofErr w:type="spellStart"/>
             <w:r>
               <w:rPr>
                 <w:rFonts w:ascii="GDSTransportWebsite" w:hAnsi="GDSTransportWebsite"/>
@@ -8304,6 +11338,7 @@
               </w:rPr>
               <w:t>statementOfTruthText</w:t>
             </w:r>
+            <w:proofErr w:type="spellEnd"/>
             <w:r>
               <w:rPr>
                 <w:rFonts w:ascii="GDSTransportWebsite" w:hAnsi="GDSTransportWebsite"/>
@@ -8462,7 +11497,23 @@
                 <w:rFonts w:ascii="GDSTransportWebsite" w:hAnsi="GDSTransportWebsite"/>
                 <w:color w:val="0A0A0A"/>
               </w:rPr>
-              <w:t>&lt;&lt;statementOfTruth.role&gt;&gt;</w:t>
+              <w:t>&lt;&lt;</w:t>
+            </w:r>
+            <w:proofErr w:type="spellStart"/>
+            <w:r>
+              <w:rPr>
+                <w:rFonts w:ascii="GDSTransportWebsite" w:hAnsi="GDSTransportWebsite"/>
+                <w:color w:val="0A0A0A"/>
+              </w:rPr>
+              <w:t>statementOfTruth.role</w:t>
+            </w:r>
+            <w:proofErr w:type="spellEnd"/>
+            <w:r>
+              <w:rPr>
+                <w:rFonts w:ascii="GDSTransportWebsite" w:hAnsi="GDSTransportWebsite"/>
+                <w:color w:val="0A0A0A"/>
+              </w:rPr>
+              <w:t>&gt;&gt;</w:t>
             </w:r>
           </w:p>
         </w:tc>
@@ -10388,15 +13439,35 @@
 </file>
 
 <file path=customXml/item1.xml><?xml version="1.0" encoding="utf-8"?>
-<?mso-contentType ?>
-<FormTemplates xmlns="http://schemas.microsoft.com/sharepoint/v3/contenttype/forms">
-  <Display>DocumentLibraryForm</Display>
-  <Edit>DocumentLibraryForm</Edit>
-  <New>DocumentLibraryForm</New>
-</FormTemplates>
+<b:Sources xmlns:b="http://schemas.openxmlformats.org/officeDocument/2006/bibliography" xmlns="http://schemas.openxmlformats.org/officeDocument/2006/bibliography" SelectedStyle="\APASixthEditionOfficeOnline.xsl" StyleName="APA" Version="6"/>
 </file>
 
 <file path=customXml/item2.xml><?xml version="1.0" encoding="utf-8"?>
+<p:properties xmlns:p="http://schemas.microsoft.com/office/2006/metadata/properties" xmlns:xsi="http://www.w3.org/2001/XMLSchema-instance" xmlns:pc="http://schemas.microsoft.com/office/infopath/2007/PartnerControls">
+  <documentManagement>
+    <Stage xmlns="f336f4fe-8719-4ea2-b5d6-29b3a580aeb4">Published</Stage>
+    <Next_x0020_Stage xmlns="f336f4fe-8719-4ea2-b5d6-29b3a580aeb4">WaitPublish</Next_x0020_Stage>
+    <Admin_x0020_Action xmlns="f336f4fe-8719-4ea2-b5d6-29b3a580aeb4" xsi:nil="true"/>
+    <Template_x0020_Category xmlns="f336f4fe-8719-4ea2-b5d6-29b3a580aeb4">Hearing Requirements Notice - HRN</Template_x0020_Category>
+    <Action xmlns="f336f4fe-8719-4ea2-b5d6-29b3a580aeb4" xsi:nil="true"/>
+    <Purpose1 xmlns="f336f4fe-8719-4ea2-b5d6-29b3a580aeb4">Directions Questionnaire</Purpose1>
+    <Template_x0020_Language xmlns="f336f4fe-8719-4ea2-b5d6-29b3a580aeb4">English - ENG</Template_x0020_Language>
+    <Rename xmlns="f336f4fe-8719-4ea2-b5d6-29b3a580aeb4">true</Rename>
+    <Tornado_x0020_Filename xmlns="f336f4fe-8719-4ea2-b5d6-29b3a580aeb4" xsi:nil="true"/>
+    <Approval_x0020_Request_x0020_Comment xmlns="f336f4fe-8719-4ea2-b5d6-29b3a580aeb4">redoing Approval</Approval_x0020_Request_x0020_Comment>
+    <Publication_x0020_Date xmlns="f336f4fe-8719-4ea2-b5d6-29b3a580aeb4">2020-12-09T00:00:00+00:00</Publication_x0020_Date>
+    <SharedWithUsers xmlns="f336f4fe-8719-4ea2-b5d6-29b3a580aeb4">
+      <UserInfo>
+        <DisplayName>Robert Allright</DisplayName>
+        <AccountId>23</AccountId>
+        <AccountType/>
+      </UserInfo>
+    </SharedWithUsers>
+  </documentManagement>
+</p:properties>
+</file>
+
+<file path=customXml/item3.xml><?xml version="1.0" encoding="utf-8"?>
 <ct:contentTypeSchema xmlns:ct="http://schemas.microsoft.com/office/2006/metadata/contentType" xmlns:ma="http://schemas.microsoft.com/office/2006/metadata/properties/metaAttributes" ct:_="" ma:_="" ma:contentTypeName="_CtTemplate" ma:contentTypeID="0x01010064A5FDCCFB03F540B94405305D7DE14F00A4F8B82F7CEF57469A8FE5CEAB7A0EE0" ma:contentTypeVersion="54" ma:contentTypeDescription="Part of Template Management with Site Columns representing custom attributes." ma:contentTypeScope="" ma:versionID="c2ae9af6f2d07f5c87e529250672afb5">
   <xsd:schema xmlns:xsd="http://www.w3.org/2001/XMLSchema" xmlns:xs="http://www.w3.org/2001/XMLSchema" xmlns:p="http://schemas.microsoft.com/office/2006/metadata/properties" xmlns:ns2="f336f4fe-8719-4ea2-b5d6-29b3a580aeb4" xmlns:ns3="b57b892a-dd61-4bba-b372-a8d93da2c7e6" targetNamespace="http://schemas.microsoft.com/office/2006/metadata/properties" ma:root="true" ma:fieldsID="5cc5ae0d05cbe82a12e0833457866b27" ns2:_="" ns3:_="">
     <xsd:import namespace="f336f4fe-8719-4ea2-b5d6-29b3a580aeb4"/>
@@ -10712,44 +13783,34 @@
 </ct:contentTypeSchema>
 </file>
 
-<file path=customXml/item3.xml><?xml version="1.0" encoding="utf-8"?>
-<p:properties xmlns:p="http://schemas.microsoft.com/office/2006/metadata/properties" xmlns:xsi="http://www.w3.org/2001/XMLSchema-instance" xmlns:pc="http://schemas.microsoft.com/office/infopath/2007/PartnerControls">
-  <documentManagement>
-    <Stage xmlns="f336f4fe-8719-4ea2-b5d6-29b3a580aeb4">Published</Stage>
-    <Next_x0020_Stage xmlns="f336f4fe-8719-4ea2-b5d6-29b3a580aeb4">WaitPublish</Next_x0020_Stage>
-    <Admin_x0020_Action xmlns="f336f4fe-8719-4ea2-b5d6-29b3a580aeb4" xsi:nil="true"/>
-    <Template_x0020_Category xmlns="f336f4fe-8719-4ea2-b5d6-29b3a580aeb4">Hearing Requirements Notice - HRN</Template_x0020_Category>
-    <Action xmlns="f336f4fe-8719-4ea2-b5d6-29b3a580aeb4" xsi:nil="true"/>
-    <Purpose1 xmlns="f336f4fe-8719-4ea2-b5d6-29b3a580aeb4">Directions Questionnaire</Purpose1>
-    <Template_x0020_Language xmlns="f336f4fe-8719-4ea2-b5d6-29b3a580aeb4">English - ENG</Template_x0020_Language>
-    <Rename xmlns="f336f4fe-8719-4ea2-b5d6-29b3a580aeb4">true</Rename>
-    <Tornado_x0020_Filename xmlns="f336f4fe-8719-4ea2-b5d6-29b3a580aeb4" xsi:nil="true"/>
-    <Approval_x0020_Request_x0020_Comment xmlns="f336f4fe-8719-4ea2-b5d6-29b3a580aeb4">redoing Approval</Approval_x0020_Request_x0020_Comment>
-    <Publication_x0020_Date xmlns="f336f4fe-8719-4ea2-b5d6-29b3a580aeb4">2020-12-09T00:00:00+00:00</Publication_x0020_Date>
-    <SharedWithUsers xmlns="f336f4fe-8719-4ea2-b5d6-29b3a580aeb4">
-      <UserInfo>
-        <DisplayName>Robert Allright</DisplayName>
-        <AccountId>23</AccountId>
-        <AccountType/>
-      </UserInfo>
-    </SharedWithUsers>
-  </documentManagement>
-</p:properties>
-</file>
-
 <file path=customXml/item4.xml><?xml version="1.0" encoding="utf-8"?>
-<b:Sources xmlns:b="http://schemas.openxmlformats.org/officeDocument/2006/bibliography" xmlns="http://schemas.openxmlformats.org/officeDocument/2006/bibliography" SelectedStyle="\APASixthEditionOfficeOnline.xsl" StyleName="APA" Version="6"/>
+<?mso-contentType ?>
+<FormTemplates xmlns="http://schemas.microsoft.com/sharepoint/v3/contenttype/forms">
+  <Display>DocumentLibraryForm</Display>
+  <Edit>DocumentLibraryForm</Edit>
+  <New>DocumentLibraryForm</New>
+</FormTemplates>
 </file>
 
 <file path=customXml/itemProps1.xml><?xml version="1.0" encoding="utf-8"?>
-<ds:datastoreItem xmlns:ds="http://schemas.openxmlformats.org/officeDocument/2006/customXml" ds:itemID="{B979ABCF-6006-4211-8C04-D08E1C55C8F9}">
+<ds:datastoreItem xmlns:ds="http://schemas.openxmlformats.org/officeDocument/2006/customXml" ds:itemID="{D9CC73D4-2572-D642-B334-03ABC33F70A6}">
   <ds:schemaRefs>
-    <ds:schemaRef ds:uri="http://schemas.microsoft.com/sharepoint/v3/contenttype/forms"/>
+    <ds:schemaRef ds:uri="http://schemas.openxmlformats.org/officeDocument/2006/bibliography"/>
   </ds:schemaRefs>
 </ds:datastoreItem>
 </file>
 
 <file path=customXml/itemProps2.xml><?xml version="1.0" encoding="utf-8"?>
+<ds:datastoreItem xmlns:ds="http://schemas.openxmlformats.org/officeDocument/2006/customXml" ds:itemID="{167D3FB0-0D1A-4A81-8A96-EE2F37F3B125}">
+  <ds:schemaRefs>
+    <ds:schemaRef ds:uri="http://schemas.microsoft.com/office/2006/metadata/properties"/>
+    <ds:schemaRef ds:uri="http://schemas.microsoft.com/office/infopath/2007/PartnerControls"/>
+    <ds:schemaRef ds:uri="f336f4fe-8719-4ea2-b5d6-29b3a580aeb4"/>
+  </ds:schemaRefs>
+</ds:datastoreItem>
+</file>
+
+<file path=customXml/itemProps3.xml><?xml version="1.0" encoding="utf-8"?>
 <ds:datastoreItem xmlns:ds="http://schemas.openxmlformats.org/officeDocument/2006/customXml" ds:itemID="{13BD70DB-DEBA-4976-81C2-4E2CE12B5CBE}">
   <ds:schemaRefs>
     <ds:schemaRef ds:uri="http://schemas.microsoft.com/office/2006/metadata/contentType"/>
@@ -10768,20 +13829,10 @@
 </ds:datastoreItem>
 </file>
 
-<file path=customXml/itemProps3.xml><?xml version="1.0" encoding="utf-8"?>
-<ds:datastoreItem xmlns:ds="http://schemas.openxmlformats.org/officeDocument/2006/customXml" ds:itemID="{167D3FB0-0D1A-4A81-8A96-EE2F37F3B125}">
+<file path=customXml/itemProps4.xml><?xml version="1.0" encoding="utf-8"?>
+<ds:datastoreItem xmlns:ds="http://schemas.openxmlformats.org/officeDocument/2006/customXml" ds:itemID="{B979ABCF-6006-4211-8C04-D08E1C55C8F9}">
   <ds:schemaRefs>
-    <ds:schemaRef ds:uri="http://schemas.microsoft.com/office/2006/metadata/properties"/>
-    <ds:schemaRef ds:uri="http://schemas.microsoft.com/office/infopath/2007/PartnerControls"/>
-    <ds:schemaRef ds:uri="f336f4fe-8719-4ea2-b5d6-29b3a580aeb4"/>
-  </ds:schemaRefs>
-</ds:datastoreItem>
-</file>
-
-<file path=customXml/itemProps4.xml><?xml version="1.0" encoding="utf-8"?>
-<ds:datastoreItem xmlns:ds="http://schemas.openxmlformats.org/officeDocument/2006/customXml" ds:itemID="{D9CC73D4-2572-D642-B334-03ABC33F70A6}">
-  <ds:schemaRefs>
-    <ds:schemaRef ds:uri="http://schemas.openxmlformats.org/officeDocument/2006/bibliography"/>
+    <ds:schemaRef ds:uri="http://schemas.microsoft.com/sharepoint/v3/contenttype/forms"/>
   </ds:schemaRefs>
 </ds:datastoreItem>
 </file>

</xml_diff>